<commit_message>
sửa lỗi lấy dữ liệu web bike2school
</commit_message>
<xml_diff>
--- a/documents/DataWarehouse_Nhom1_HeThongBaoGiaXeDap.docx
+++ b/documents/DataWarehouse_Nhom1_HeThongBaoGiaXeDap.docx
@@ -3716,6 +3716,83 @@
           </w:p>
         </w:tc>
       </w:tr>
+      <w:tr>
+        <w:tc>
+          <w:tcPr>
+            <w:tcW w:w="1818" w:type="dxa"/>
+          </w:tcPr>
+          <w:p>
+            <w:pPr>
+              <w:pStyle w:val="NormalWeb"/>
+              <w:rPr>
+                <w:rFonts w:ascii="Arial" w:hAnsi="Arial" w:cs="Arial"/>
+                <w:sz w:val="28"/>
+                <w:szCs w:val="28"/>
+                <w:lang w:val="en-US"/>
+              </w:rPr>
+            </w:pPr>
+            <w:r>
+              <w:rPr>
+                <w:rFonts w:ascii="Arial" w:hAnsi="Arial" w:cs="Arial"/>
+                <w:sz w:val="28"/>
+                <w:szCs w:val="28"/>
+                <w:lang w:val="en-US"/>
+              </w:rPr>
+              <w:t>15/11/2024</w:t>
+            </w:r>
+          </w:p>
+        </w:tc>
+        <w:tc>
+          <w:tcPr>
+            <w:tcW w:w="1721" w:type="dxa"/>
+          </w:tcPr>
+          <w:p>
+            <w:pPr>
+              <w:pStyle w:val="NormalWeb"/>
+              <w:rPr>
+                <w:rFonts w:ascii="Arial" w:hAnsi="Arial" w:cs="Arial"/>
+                <w:sz w:val="28"/>
+                <w:szCs w:val="28"/>
+                <w:lang w:val="en-US"/>
+              </w:rPr>
+            </w:pPr>
+            <w:r>
+              <w:rPr>
+                <w:rFonts w:ascii="Arial" w:hAnsi="Arial" w:cs="Arial"/>
+                <w:sz w:val="28"/>
+                <w:szCs w:val="28"/>
+                <w:lang w:val="en-US"/>
+              </w:rPr>
+              <w:t>C.T.Nam</w:t>
+            </w:r>
+          </w:p>
+        </w:tc>
+        <w:tc>
+          <w:tcPr>
+            <w:tcW w:w="5812" w:type="dxa"/>
+          </w:tcPr>
+          <w:p>
+            <w:pPr>
+              <w:pStyle w:val="NormalWeb"/>
+              <w:rPr>
+                <w:rFonts w:ascii="Arial" w:hAnsi="Arial" w:cs="Arial"/>
+                <w:sz w:val="28"/>
+                <w:szCs w:val="28"/>
+                <w:lang w:val="en-US"/>
+              </w:rPr>
+            </w:pPr>
+            <w:r>
+              <w:rPr>
+                <w:rFonts w:ascii="Arial" w:hAnsi="Arial" w:cs="Arial"/>
+                <w:sz w:val="28"/>
+                <w:szCs w:val="28"/>
+                <w:lang w:val="en-US"/>
+              </w:rPr>
+              <w:t>Thêm Mô tả chức năng, cài đặt ứng dụng chạy tự động</w:t>
+            </w:r>
+          </w:p>
+        </w:tc>
+      </w:tr>
     </w:tbl>
     <w:p>
       <w:pPr>
@@ -12238,27 +12315,7 @@
             <w:szCs w:val="32"/>
             <w:lang w:val="en-US"/>
           </w:rPr>
-          <w:t>http://192.168.101.7:8080/api/</w:t>
-        </w:r>
-        <w:r>
-          <w:rPr>
-            <w:rStyle w:val="Hyperlink"/>
-            <w:rFonts w:ascii="Arial" w:hAnsi="Arial" w:cs="Arial"/>
-            <w:sz w:val="32"/>
-            <w:szCs w:val="32"/>
-            <w:lang w:val="en-US"/>
-          </w:rPr>
-          <w:t>config/</w:t>
-        </w:r>
-        <w:r>
-          <w:rPr>
-            <w:rStyle w:val="Hyperlink"/>
-            <w:rFonts w:ascii="Arial" w:hAnsi="Arial" w:cs="Arial"/>
-            <w:sz w:val="32"/>
-            <w:szCs w:val="32"/>
-            <w:lang w:val="en-US"/>
-          </w:rPr>
-          <w:t>get/{key}</w:t>
+          <w:t>http://192.168.101.7:8080/api/config/get/{key}</w:t>
         </w:r>
       </w:hyperlink>
     </w:p>
@@ -12406,16 +12463,7 @@
           <w:szCs w:val="32"/>
           <w:lang w:val="en-US"/>
         </w:rPr>
-        <w:t xml:space="preserve"> </w:t>
-      </w:r>
-      <w:r>
-        <w:rPr>
-          <w:rFonts w:ascii="Arial" w:hAnsi="Arial" w:cs="Arial"/>
-          <w:sz w:val="32"/>
-          <w:szCs w:val="32"/>
-          <w:lang w:val="en-US"/>
-        </w:rPr>
-        <w:t>được truyền dưới dạng RequestBody,</w:t>
+        <w:t xml:space="preserve"> được truyền dưới dạng RequestBody,</w:t>
       </w:r>
       <w:r>
         <w:rPr>
@@ -12909,17 +12957,7 @@
             <w:szCs w:val="32"/>
             <w:lang w:val="en-US"/>
           </w:rPr>
-          <w:t>http://192.168.101.7:8080/api/config/increase</w:t>
-        </w:r>
-        <w:r>
-          <w:rPr>
-            <w:rStyle w:val="Hyperlink"/>
-            <w:rFonts w:ascii="Arial" w:hAnsi="Arial" w:cs="Arial"/>
-            <w:sz w:val="32"/>
-            <w:szCs w:val="32"/>
-            <w:lang w:val="en-US"/>
-          </w:rPr>
-          <w:t>/{id}</w:t>
+          <w:t>http://192.168.101.7:8080/api/config/increase/{id}</w:t>
         </w:r>
       </w:hyperlink>
     </w:p>
@@ -13468,25 +13506,7 @@
           <w:szCs w:val="32"/>
           <w:lang w:val="en-US"/>
         </w:rPr>
-        <w:t>m</w:t>
-      </w:r>
-      <w:r>
-        <w:rPr>
-          <w:rFonts w:ascii="Arial" w:hAnsi="Arial" w:cs="Arial"/>
-          <w:sz w:val="32"/>
-          <w:szCs w:val="32"/>
-          <w:lang w:val="en-US"/>
-        </w:rPr>
-        <w:t>essage</w:t>
-      </w:r>
-      <w:r>
-        <w:rPr>
-          <w:rFonts w:ascii="Arial" w:hAnsi="Arial" w:cs="Arial"/>
-          <w:sz w:val="32"/>
-          <w:szCs w:val="32"/>
-          <w:lang w:val="en-US"/>
-        </w:rPr>
-        <w:t>.</w:t>
+        <w:t>message.</w:t>
       </w:r>
       <w:r>
         <w:rPr>
@@ -13519,16 +13539,7 @@
           <w:szCs w:val="32"/>
           <w:lang w:val="en-US"/>
         </w:rPr>
-        <w:t>message</w:t>
-      </w:r>
-      <w:r>
-        <w:rPr>
-          <w:rFonts w:ascii="Arial" w:hAnsi="Arial" w:cs="Arial"/>
-          <w:sz w:val="32"/>
-          <w:szCs w:val="32"/>
-          <w:lang w:val="en-US"/>
-        </w:rPr>
-        <w:t>.</w:t>
+        <w:t>message.</w:t>
       </w:r>
       <w:r>
         <w:rPr>
@@ -14060,16 +14071,7 @@
           <w:szCs w:val="32"/>
           <w:lang w:val="en-US"/>
         </w:rPr>
-        <w:t xml:space="preserve">Trả về là json log bao gồm các thông tin: id, </w:t>
-      </w:r>
-      <w:r>
-        <w:rPr>
-          <w:rFonts w:ascii="Arial" w:hAnsi="Arial" w:cs="Arial"/>
-          <w:sz w:val="32"/>
-          <w:szCs w:val="32"/>
-          <w:lang w:val="en-US"/>
-        </w:rPr>
-        <w:t>message, quantity, timeStart, timeEnd, dateSk, statusId, websiteId</w:t>
+        <w:t>Trả về là json log bao gồm các thông tin: id, message, quantity, timeStart, timeEnd, dateSk, statusId, websiteId</w:t>
       </w:r>
     </w:p>
     <w:p>
@@ -14418,27 +14420,7 @@
             <w:szCs w:val="32"/>
             <w:lang w:val="en-US"/>
           </w:rPr>
-          <w:t>http://192.168.101.7:8080</w:t>
-        </w:r>
-        <w:r>
-          <w:rPr>
-            <w:rStyle w:val="Hyperlink"/>
-            <w:rFonts w:ascii="Arial" w:hAnsi="Arial" w:cs="Arial"/>
-            <w:sz w:val="32"/>
-            <w:szCs w:val="32"/>
-            <w:lang w:val="en-US"/>
-          </w:rPr>
-          <w:t>/api</w:t>
-        </w:r>
-        <w:r>
-          <w:rPr>
-            <w:rStyle w:val="Hyperlink"/>
-            <w:rFonts w:ascii="Arial" w:hAnsi="Arial" w:cs="Arial"/>
-            <w:sz w:val="32"/>
-            <w:szCs w:val="32"/>
-            <w:lang w:val="en-US"/>
-          </w:rPr>
-          <w:t>/status/log/getStatusByName/{name}</w:t>
+          <w:t>http://192.168.101.7:8080/api/status/log/getStatusByName/{name}</w:t>
         </w:r>
       </w:hyperlink>
     </w:p>
@@ -14712,27 +14694,7 @@
             <w:szCs w:val="32"/>
             <w:lang w:val="en-US"/>
           </w:rPr>
-          <w:t>http://192.168.101.7:8080</w:t>
-        </w:r>
-        <w:r>
-          <w:rPr>
-            <w:rStyle w:val="Hyperlink"/>
-            <w:rFonts w:ascii="Arial" w:hAnsi="Arial" w:cs="Arial"/>
-            <w:sz w:val="32"/>
-            <w:szCs w:val="32"/>
-            <w:lang w:val="en-US"/>
-          </w:rPr>
-          <w:t>/api</w:t>
-        </w:r>
-        <w:r>
-          <w:rPr>
-            <w:rStyle w:val="Hyperlink"/>
-            <w:rFonts w:ascii="Arial" w:hAnsi="Arial" w:cs="Arial"/>
-            <w:sz w:val="32"/>
-            <w:szCs w:val="32"/>
-            <w:lang w:val="en-US"/>
-          </w:rPr>
-          <w:t>/status/log/add</w:t>
+          <w:t>http://192.168.101.7:8080/api/status/log/add</w:t>
         </w:r>
       </w:hyperlink>
     </w:p>
@@ -15192,16 +15154,7 @@
           <w:szCs w:val="32"/>
           <w:lang w:val="en-US"/>
         </w:rPr>
-        <w:t xml:space="preserve"> </w:t>
-      </w:r>
-      <w:r>
-        <w:rPr>
-          <w:rFonts w:ascii="Arial" w:hAnsi="Arial" w:cs="Arial"/>
-          <w:sz w:val="32"/>
-          <w:szCs w:val="32"/>
-          <w:lang w:val="en-US"/>
-        </w:rPr>
-        <w:t>i</w:t>
+        <w:t xml:space="preserve"> i</w:t>
       </w:r>
       <w:r>
         <w:rPr>
@@ -19120,16 +19073,7 @@
           <w:szCs w:val="32"/>
           <w:lang w:val="en-US"/>
         </w:rPr>
-        <w:t xml:space="preserve">. </w:t>
-      </w:r>
-      <w:r>
-        <w:rPr>
-          <w:rFonts w:ascii="Arial" w:hAnsi="Arial" w:cs="Arial"/>
-          <w:sz w:val="32"/>
-          <w:szCs w:val="32"/>
-          <w:lang w:val="en-US"/>
-        </w:rPr>
-        <w:t>Ấn “Next”</w:t>
+        <w:t>. Ấn “Next”</w:t>
       </w:r>
     </w:p>
     <w:p>
@@ -19293,25 +19237,7 @@
           <w:szCs w:val="32"/>
           <w:lang w:val="en-US"/>
         </w:rPr>
-        <w:t xml:space="preserve">Chọn ngày bắt đầu chạy, </w:t>
-      </w:r>
-      <w:r>
-        <w:rPr>
-          <w:rFonts w:ascii="Arial" w:hAnsi="Arial" w:cs="Arial"/>
-          <w:sz w:val="32"/>
-          <w:szCs w:val="32"/>
-          <w:lang w:val="en-US"/>
-        </w:rPr>
-        <w:t>giờ bắt đầu</w:t>
-      </w:r>
-      <w:r>
-        <w:rPr>
-          <w:rFonts w:ascii="Arial" w:hAnsi="Arial" w:cs="Arial"/>
-          <w:sz w:val="32"/>
-          <w:szCs w:val="32"/>
-          <w:lang w:val="en-US"/>
-        </w:rPr>
-        <w:t xml:space="preserve"> và số lần lặp lại</w:t>
+        <w:t>Chọn ngày bắt đầu chạy, giờ bắt đầu và số lần lặp lại</w:t>
       </w:r>
       <w:r>
         <w:rPr>
@@ -19347,16 +19273,7 @@
           <w:szCs w:val="32"/>
           <w:lang w:val="en-US"/>
         </w:rPr>
-        <w:t xml:space="preserve">. </w:t>
-      </w:r>
-      <w:r>
-        <w:rPr>
-          <w:rFonts w:ascii="Arial" w:hAnsi="Arial" w:cs="Arial"/>
-          <w:sz w:val="32"/>
-          <w:szCs w:val="32"/>
-          <w:lang w:val="en-US"/>
-        </w:rPr>
-        <w:t>Ấn “Next”</w:t>
+        <w:t>. Ấn “Next”</w:t>
       </w:r>
     </w:p>
     <w:p>
@@ -19505,16 +19422,7 @@
           <w:szCs w:val="32"/>
           <w:lang w:val="en-US"/>
         </w:rPr>
-        <w:t xml:space="preserve">. </w:t>
-      </w:r>
-      <w:r>
-        <w:rPr>
-          <w:rFonts w:ascii="Arial" w:hAnsi="Arial" w:cs="Arial"/>
-          <w:sz w:val="32"/>
-          <w:szCs w:val="32"/>
-          <w:lang w:val="en-US"/>
-        </w:rPr>
-        <w:t>Ấn “Next”</w:t>
+        <w:t>. Ấn “Next”</w:t>
       </w:r>
     </w:p>
     <w:p>

</xml_diff>

<commit_message>
Thêm tài liệu hướng dẫn cách chạy bằng tay
</commit_message>
<xml_diff>
--- a/documents/DataWarehouse_Nhom1_HeThongBaoGiaXeDap.docx
+++ b/documents/DataWarehouse_Nhom1_HeThongBaoGiaXeDap.docx
@@ -3789,6 +3789,83 @@
                 <w:lang w:val="en-US"/>
               </w:rPr>
               <w:t>Thêm Mô tả chức năng, cài đặt ứng dụng chạy tự động</w:t>
+            </w:r>
+          </w:p>
+        </w:tc>
+      </w:tr>
+      <w:tr>
+        <w:tc>
+          <w:tcPr>
+            <w:tcW w:w="1818" w:type="dxa"/>
+          </w:tcPr>
+          <w:p>
+            <w:pPr>
+              <w:pStyle w:val="NormalWeb"/>
+              <w:rPr>
+                <w:rFonts w:ascii="Arial" w:hAnsi="Arial" w:cs="Arial"/>
+                <w:sz w:val="28"/>
+                <w:szCs w:val="28"/>
+                <w:lang w:val="en-US"/>
+              </w:rPr>
+            </w:pPr>
+            <w:r>
+              <w:rPr>
+                <w:rFonts w:ascii="Arial" w:hAnsi="Arial" w:cs="Arial"/>
+                <w:sz w:val="28"/>
+                <w:szCs w:val="28"/>
+                <w:lang w:val="en-US"/>
+              </w:rPr>
+              <w:t>16/11/2024</w:t>
+            </w:r>
+          </w:p>
+        </w:tc>
+        <w:tc>
+          <w:tcPr>
+            <w:tcW w:w="1721" w:type="dxa"/>
+          </w:tcPr>
+          <w:p>
+            <w:pPr>
+              <w:pStyle w:val="NormalWeb"/>
+              <w:rPr>
+                <w:rFonts w:ascii="Arial" w:hAnsi="Arial" w:cs="Arial"/>
+                <w:sz w:val="28"/>
+                <w:szCs w:val="28"/>
+                <w:lang w:val="en-US"/>
+              </w:rPr>
+            </w:pPr>
+            <w:r>
+              <w:rPr>
+                <w:rFonts w:ascii="Arial" w:hAnsi="Arial" w:cs="Arial"/>
+                <w:sz w:val="28"/>
+                <w:szCs w:val="28"/>
+                <w:lang w:val="en-US"/>
+              </w:rPr>
+              <w:t>C.T.Nam</w:t>
+            </w:r>
+          </w:p>
+        </w:tc>
+        <w:tc>
+          <w:tcPr>
+            <w:tcW w:w="5812" w:type="dxa"/>
+          </w:tcPr>
+          <w:p>
+            <w:pPr>
+              <w:pStyle w:val="NormalWeb"/>
+              <w:rPr>
+                <w:rFonts w:ascii="Arial" w:hAnsi="Arial" w:cs="Arial"/>
+                <w:sz w:val="28"/>
+                <w:szCs w:val="28"/>
+                <w:lang w:val="en-US"/>
+              </w:rPr>
+            </w:pPr>
+            <w:r>
+              <w:rPr>
+                <w:rFonts w:ascii="Arial" w:hAnsi="Arial" w:cs="Arial"/>
+                <w:sz w:val="28"/>
+                <w:szCs w:val="28"/>
+                <w:lang w:val="en-US"/>
+              </w:rPr>
+              <w:t>Thêm hướng dẫn cách chạy bằng tay</w:t>
             </w:r>
           </w:p>
         </w:tc>
@@ -20278,7 +20355,7 @@
         <mc:AlternateContent>
           <mc:Choice Requires="wps">
             <w:drawing>
-              <wp:anchor distT="0" distB="0" distL="114300" distR="114300" simplePos="0" relativeHeight="251661312" behindDoc="0" locked="0" layoutInCell="1" allowOverlap="1" wp14:anchorId="331A6668" wp14:editId="68DC183E">
+              <wp:anchor distT="0" distB="0" distL="114300" distR="114300" simplePos="0" relativeHeight="251661312" behindDoc="0" locked="0" layoutInCell="1" allowOverlap="1" wp14:anchorId="331A6668" wp14:editId="0A4AB91B">
                 <wp:simplePos x="0" y="0"/>
                 <wp:positionH relativeFrom="column">
                   <wp:posOffset>800100</wp:posOffset>
@@ -20344,7 +20421,7 @@
           </mc:Choice>
           <mc:Fallback>
             <w:pict>
-              <v:rect w14:anchorId="6D855007" id="Rectangle 18" o:spid="_x0000_s1026" style="position:absolute;margin-left:63pt;margin-top:53.55pt;width:445.7pt;height:9.45pt;z-index:251661312;visibility:visible;mso-wrap-style:square;mso-width-percent:0;mso-height-percent:0;mso-wrap-distance-left:9pt;mso-wrap-distance-top:0;mso-wrap-distance-right:9pt;mso-wrap-distance-bottom:0;mso-position-horizontal:absolute;mso-position-horizontal-relative:text;mso-position-vertical:absolute;mso-position-vertical-relative:text;mso-width-percent:0;mso-height-percent:0;mso-width-relative:margin;mso-height-relative:margin;v-text-anchor:middle" o:gfxdata="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" filled="f" strokecolor="red" strokeweight="1pt"/>
+              <v:rect w14:anchorId="7C76A955" id="Rectangle 18" o:spid="_x0000_s1026" style="position:absolute;margin-left:63pt;margin-top:53.55pt;width:445.7pt;height:9.45pt;z-index:251661312;visibility:visible;mso-wrap-style:square;mso-width-percent:0;mso-height-percent:0;mso-wrap-distance-left:9pt;mso-wrap-distance-top:0;mso-wrap-distance-right:9pt;mso-wrap-distance-bottom:0;mso-position-horizontal:absolute;mso-position-horizontal-relative:text;mso-position-vertical:absolute;mso-position-vertical-relative:text;mso-width-percent:0;mso-height-percent:0;mso-width-relative:margin;mso-height-relative:margin;v-text-anchor:middle" o:gfxdata="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" filled="f" strokecolor="red" strokeweight="1pt"/>
             </w:pict>
           </mc:Fallback>
         </mc:AlternateContent>
@@ -20572,6 +20649,417 @@
         </w:rPr>
         <w:t>HƯỚNG DẪN CHỨC NĂNG CHẠY BẰNG TAY</w:t>
       </w:r>
+    </w:p>
+    <w:p>
+      <w:pPr>
+        <w:pStyle w:val="ListParagraph"/>
+        <w:ind w:left="1152"/>
+        <w:rPr>
+          <w:rFonts w:ascii="Arial" w:hAnsi="Arial" w:cs="Arial"/>
+          <w:sz w:val="32"/>
+          <w:szCs w:val="32"/>
+          <w:lang w:val="en-US"/>
+        </w:rPr>
+      </w:pPr>
+      <w:r>
+        <w:rPr>
+          <w:rFonts w:ascii="Arial" w:hAnsi="Arial" w:cs="Arial"/>
+          <w:b/>
+          <w:bCs/>
+          <w:sz w:val="32"/>
+          <w:szCs w:val="32"/>
+          <w:lang w:val="en-US"/>
+        </w:rPr>
+        <w:t>B1:</w:t>
+      </w:r>
+      <w:r>
+        <w:rPr>
+          <w:rFonts w:ascii="Arial" w:hAnsi="Arial" w:cs="Arial"/>
+          <w:sz w:val="32"/>
+          <w:szCs w:val="32"/>
+          <w:lang w:val="en-US"/>
+        </w:rPr>
+        <w:t xml:space="preserve"> Vào ô tìm kiếm của window nhập “Task Scheduler”</w:t>
+      </w:r>
+    </w:p>
+    <w:p>
+      <w:pPr>
+        <w:pStyle w:val="ListParagraph"/>
+        <w:ind w:left="1152"/>
+        <w:rPr>
+          <w:rFonts w:ascii="Arial" w:hAnsi="Arial" w:cs="Arial"/>
+          <w:sz w:val="32"/>
+          <w:szCs w:val="32"/>
+          <w:lang w:val="en-US"/>
+        </w:rPr>
+      </w:pPr>
+      <w:r>
+        <w:rPr>
+          <w:rFonts w:ascii="Arial" w:hAnsi="Arial" w:cs="Arial"/>
+          <w:b/>
+          <w:bCs/>
+          <w:sz w:val="32"/>
+          <w:szCs w:val="32"/>
+          <w:lang w:val="en-US"/>
+        </w:rPr>
+        <w:t>B2:</w:t>
+      </w:r>
+      <w:r>
+        <w:rPr>
+          <w:rFonts w:ascii="Arial" w:hAnsi="Arial" w:cs="Arial"/>
+          <w:sz w:val="32"/>
+          <w:szCs w:val="32"/>
+          <w:lang w:val="en-US"/>
+        </w:rPr>
+        <w:t xml:space="preserve"> Chọn tên ứng dụng vừa cài đặt. Ở đây chọn “bike2school” hoặc “xedapgiakho” hoặc “</w:t>
+      </w:r>
+      <w:r>
+        <w:rPr>
+          <w:rFonts w:ascii="Arial" w:hAnsi="Arial" w:cs="Arial"/>
+          <w:sz w:val="32"/>
+          <w:szCs w:val="32"/>
+          <w:lang w:val="en-US"/>
+        </w:rPr>
+        <w:t>config_HETHONGBAOGIAXEDAP_datawarehouse</w:t>
+      </w:r>
+      <w:r>
+        <w:rPr>
+          <w:rFonts w:ascii="Arial" w:hAnsi="Arial" w:cs="Arial"/>
+          <w:sz w:val="32"/>
+          <w:szCs w:val="32"/>
+          <w:lang w:val="en-US"/>
+        </w:rPr>
+        <w:t>”</w:t>
+      </w:r>
+      <w:r>
+        <w:rPr>
+          <w:rFonts w:ascii="Arial" w:hAnsi="Arial" w:cs="Arial"/>
+          <w:sz w:val="32"/>
+          <w:szCs w:val="32"/>
+          <w:lang w:val="en-US"/>
+        </w:rPr>
+        <w:t xml:space="preserve"> và chọn “Run”</w:t>
+      </w:r>
+    </w:p>
+    <w:p>
+      <w:pPr>
+        <w:pStyle w:val="ListParagraph"/>
+        <w:ind w:left="1152"/>
+        <w:rPr>
+          <w:rFonts w:ascii="Arial" w:hAnsi="Arial" w:cs="Arial"/>
+          <w:sz w:val="32"/>
+          <w:szCs w:val="32"/>
+          <w:lang w:val="en-US"/>
+        </w:rPr>
+      </w:pPr>
+      <w:r>
+        <w:rPr>
+          <w:rFonts w:ascii="Arial" w:hAnsi="Arial" w:cs="Arial"/>
+          <w:b/>
+          <w:bCs/>
+          <w:noProof/>
+          <w:sz w:val="32"/>
+          <w:szCs w:val="32"/>
+          <w:lang w:val="en-US"/>
+        </w:rPr>
+        <w:lastRenderedPageBreak/>
+        <mc:AlternateContent>
+          <mc:Choice Requires="wps">
+            <w:drawing>
+              <wp:anchor distT="0" distB="0" distL="114300" distR="114300" simplePos="0" relativeHeight="251666432" behindDoc="0" locked="0" layoutInCell="1" allowOverlap="1" wp14:anchorId="4AD4563E" wp14:editId="4B1EE224">
+                <wp:simplePos x="0" y="0"/>
+                <wp:positionH relativeFrom="column">
+                  <wp:posOffset>5403215</wp:posOffset>
+                </wp:positionH>
+                <wp:positionV relativeFrom="paragraph">
+                  <wp:posOffset>1449181</wp:posOffset>
+                </wp:positionV>
+                <wp:extent cx="140307" cy="266976"/>
+                <wp:effectExtent l="0" t="38100" r="50800" b="19050"/>
+                <wp:wrapNone/>
+                <wp:docPr id="25" name="Straight Arrow Connector 25"/>
+                <wp:cNvGraphicFramePr/>
+                <a:graphic xmlns:a="http://schemas.openxmlformats.org/drawingml/2006/main">
+                  <a:graphicData uri="http://schemas.microsoft.com/office/word/2010/wordprocessingShape">
+                    <wps:wsp>
+                      <wps:cNvCnPr/>
+                      <wps:spPr>
+                        <a:xfrm flipV="1">
+                          <a:off x="0" y="0"/>
+                          <a:ext cx="140307" cy="266976"/>
+                        </a:xfrm>
+                        <a:prstGeom prst="straightConnector1">
+                          <a:avLst/>
+                        </a:prstGeom>
+                        <a:ln>
+                          <a:solidFill>
+                            <a:srgbClr val="FF0000"/>
+                          </a:solidFill>
+                          <a:tailEnd type="triangle"/>
+                        </a:ln>
+                      </wps:spPr>
+                      <wps:style>
+                        <a:lnRef idx="3">
+                          <a:schemeClr val="accent1"/>
+                        </a:lnRef>
+                        <a:fillRef idx="0">
+                          <a:schemeClr val="accent1"/>
+                        </a:fillRef>
+                        <a:effectRef idx="2">
+                          <a:schemeClr val="accent1"/>
+                        </a:effectRef>
+                        <a:fontRef idx="minor">
+                          <a:schemeClr val="tx1"/>
+                        </a:fontRef>
+                      </wps:style>
+                      <wps:bodyPr/>
+                    </wps:wsp>
+                  </a:graphicData>
+                </a:graphic>
+                <wp14:sizeRelH relativeFrom="margin">
+                  <wp14:pctWidth>0</wp14:pctWidth>
+                </wp14:sizeRelH>
+                <wp14:sizeRelV relativeFrom="margin">
+                  <wp14:pctHeight>0</wp14:pctHeight>
+                </wp14:sizeRelV>
+              </wp:anchor>
+            </w:drawing>
+          </mc:Choice>
+          <mc:Fallback>
+            <w:pict>
+              <v:shapetype w14:anchorId="67FF1A8B" id="_x0000_t32" coordsize="21600,21600" o:spt="32" o:oned="t" path="m,l21600,21600e" filled="f">
+                <v:path arrowok="t" fillok="f" o:connecttype="none"/>
+                <o:lock v:ext="edit" shapetype="t"/>
+              </v:shapetype>
+              <v:shape id="Straight Arrow Connector 25" o:spid="_x0000_s1026" type="#_x0000_t32" style="position:absolute;margin-left:425.45pt;margin-top:114.1pt;width:11.05pt;height:21pt;flip:y;z-index:251666432;visibility:visible;mso-wrap-style:square;mso-width-percent:0;mso-height-percent:0;mso-wrap-distance-left:9pt;mso-wrap-distance-top:0;mso-wrap-distance-right:9pt;mso-wrap-distance-bottom:0;mso-position-horizontal:absolute;mso-position-horizontal-relative:text;mso-position-vertical:absolute;mso-position-vertical-relative:text;mso-width-percent:0;mso-height-percent:0;mso-width-relative:margin;mso-height-relative:margin" o:gfxdata="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" strokecolor="red" strokeweight="1.5pt">
+                <v:stroke endarrow="block" joinstyle="miter"/>
+              </v:shape>
+            </w:pict>
+          </mc:Fallback>
+        </mc:AlternateContent>
+      </w:r>
+      <w:r>
+        <w:rPr>
+          <w:rFonts w:ascii="Arial" w:hAnsi="Arial" w:cs="Arial"/>
+          <w:b/>
+          <w:bCs/>
+          <w:noProof/>
+          <w:sz w:val="32"/>
+          <w:szCs w:val="32"/>
+          <w:lang w:val="en-US"/>
+        </w:rPr>
+        <mc:AlternateContent>
+          <mc:Choice Requires="wps">
+            <w:drawing>
+              <wp:anchor distT="0" distB="0" distL="114300" distR="114300" simplePos="0" relativeHeight="251665408" behindDoc="0" locked="0" layoutInCell="1" allowOverlap="1" wp14:anchorId="3211FF59" wp14:editId="52C5481C">
+                <wp:simplePos x="0" y="0"/>
+                <wp:positionH relativeFrom="column">
+                  <wp:posOffset>1399573</wp:posOffset>
+                </wp:positionH>
+                <wp:positionV relativeFrom="paragraph">
+                  <wp:posOffset>1323407</wp:posOffset>
+                </wp:positionV>
+                <wp:extent cx="4022224" cy="112261"/>
+                <wp:effectExtent l="0" t="0" r="16510" b="21590"/>
+                <wp:wrapNone/>
+                <wp:docPr id="23" name="Rectangle 23"/>
+                <wp:cNvGraphicFramePr/>
+                <a:graphic xmlns:a="http://schemas.openxmlformats.org/drawingml/2006/main">
+                  <a:graphicData uri="http://schemas.microsoft.com/office/word/2010/wordprocessingShape">
+                    <wps:wsp>
+                      <wps:cNvSpPr/>
+                      <wps:spPr>
+                        <a:xfrm>
+                          <a:off x="0" y="0"/>
+                          <a:ext cx="4022224" cy="112261"/>
+                        </a:xfrm>
+                        <a:prstGeom prst="rect">
+                          <a:avLst/>
+                        </a:prstGeom>
+                        <a:noFill/>
+                        <a:ln>
+                          <a:solidFill>
+                            <a:srgbClr val="FF0000"/>
+                          </a:solidFill>
+                        </a:ln>
+                      </wps:spPr>
+                      <wps:style>
+                        <a:lnRef idx="2">
+                          <a:schemeClr val="dk1"/>
+                        </a:lnRef>
+                        <a:fillRef idx="1">
+                          <a:schemeClr val="lt1"/>
+                        </a:fillRef>
+                        <a:effectRef idx="0">
+                          <a:schemeClr val="dk1"/>
+                        </a:effectRef>
+                        <a:fontRef idx="minor">
+                          <a:schemeClr val="dk1"/>
+                        </a:fontRef>
+                      </wps:style>
+                      <wps:bodyPr rot="0" spcFirstLastPara="0" vertOverflow="overflow" horzOverflow="overflow" vert="horz" wrap="square" lIns="91440" tIns="45720" rIns="91440" bIns="45720" numCol="1" spcCol="0" rtlCol="0" fromWordArt="0" anchor="ctr" anchorCtr="0" forceAA="0" compatLnSpc="1">
+                        <a:prstTxWarp prst="textNoShape">
+                          <a:avLst/>
+                        </a:prstTxWarp>
+                        <a:noAutofit/>
+                      </wps:bodyPr>
+                    </wps:wsp>
+                  </a:graphicData>
+                </a:graphic>
+                <wp14:sizeRelH relativeFrom="margin">
+                  <wp14:pctWidth>0</wp14:pctWidth>
+                </wp14:sizeRelH>
+                <wp14:sizeRelV relativeFrom="margin">
+                  <wp14:pctHeight>0</wp14:pctHeight>
+                </wp14:sizeRelV>
+              </wp:anchor>
+            </w:drawing>
+          </mc:Choice>
+          <mc:Fallback>
+            <w:pict>
+              <v:rect w14:anchorId="05A2E7F2" id="Rectangle 23" o:spid="_x0000_s1026" style="position:absolute;margin-left:110.2pt;margin-top:104.2pt;width:316.7pt;height:8.85pt;z-index:251665408;visibility:visible;mso-wrap-style:square;mso-width-percent:0;mso-height-percent:0;mso-wrap-distance-left:9pt;mso-wrap-distance-top:0;mso-wrap-distance-right:9pt;mso-wrap-distance-bottom:0;mso-position-horizontal:absolute;mso-position-horizontal-relative:text;mso-position-vertical:absolute;mso-position-vertical-relative:text;mso-width-percent:0;mso-height-percent:0;mso-width-relative:margin;mso-height-relative:margin;v-text-anchor:middle" o:gfxdata="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" filled="f" strokecolor="red" strokeweight="1pt"/>
+            </w:pict>
+          </mc:Fallback>
+        </mc:AlternateContent>
+      </w:r>
+      <w:r>
+        <w:rPr>
+          <w:rFonts w:ascii="Arial" w:hAnsi="Arial" w:cs="Arial"/>
+          <w:b/>
+          <w:bCs/>
+          <w:noProof/>
+          <w:sz w:val="32"/>
+          <w:szCs w:val="32"/>
+          <w:lang w:val="en-US"/>
+        </w:rPr>
+        <mc:AlternateContent>
+          <mc:Choice Requires="wps">
+            <w:drawing>
+              <wp:anchor distT="0" distB="0" distL="114300" distR="114300" simplePos="0" relativeHeight="251663360" behindDoc="0" locked="0" layoutInCell="1" allowOverlap="1" wp14:anchorId="77730D2A" wp14:editId="26368958">
+                <wp:simplePos x="0" y="0"/>
+                <wp:positionH relativeFrom="column">
+                  <wp:posOffset>1411705</wp:posOffset>
+                </wp:positionH>
+                <wp:positionV relativeFrom="paragraph">
+                  <wp:posOffset>713874</wp:posOffset>
+                </wp:positionV>
+                <wp:extent cx="3870158" cy="144379"/>
+                <wp:effectExtent l="0" t="0" r="16510" b="27305"/>
+                <wp:wrapNone/>
+                <wp:docPr id="22" name="Rectangle 22"/>
+                <wp:cNvGraphicFramePr/>
+                <a:graphic xmlns:a="http://schemas.openxmlformats.org/drawingml/2006/main">
+                  <a:graphicData uri="http://schemas.microsoft.com/office/word/2010/wordprocessingShape">
+                    <wps:wsp>
+                      <wps:cNvSpPr/>
+                      <wps:spPr>
+                        <a:xfrm>
+                          <a:off x="0" y="0"/>
+                          <a:ext cx="3870158" cy="144379"/>
+                        </a:xfrm>
+                        <a:prstGeom prst="rect">
+                          <a:avLst/>
+                        </a:prstGeom>
+                        <a:noFill/>
+                        <a:ln>
+                          <a:solidFill>
+                            <a:srgbClr val="FF0000"/>
+                          </a:solidFill>
+                        </a:ln>
+                      </wps:spPr>
+                      <wps:style>
+                        <a:lnRef idx="2">
+                          <a:schemeClr val="dk1"/>
+                        </a:lnRef>
+                        <a:fillRef idx="1">
+                          <a:schemeClr val="lt1"/>
+                        </a:fillRef>
+                        <a:effectRef idx="0">
+                          <a:schemeClr val="dk1"/>
+                        </a:effectRef>
+                        <a:fontRef idx="minor">
+                          <a:schemeClr val="dk1"/>
+                        </a:fontRef>
+                      </wps:style>
+                      <wps:bodyPr rot="0" spcFirstLastPara="0" vertOverflow="overflow" horzOverflow="overflow" vert="horz" wrap="square" lIns="91440" tIns="45720" rIns="91440" bIns="45720" numCol="1" spcCol="0" rtlCol="0" fromWordArt="0" anchor="ctr" anchorCtr="0" forceAA="0" compatLnSpc="1">
+                        <a:prstTxWarp prst="textNoShape">
+                          <a:avLst/>
+                        </a:prstTxWarp>
+                        <a:noAutofit/>
+                      </wps:bodyPr>
+                    </wps:wsp>
+                  </a:graphicData>
+                </a:graphic>
+                <wp14:sizeRelH relativeFrom="margin">
+                  <wp14:pctWidth>0</wp14:pctWidth>
+                </wp14:sizeRelH>
+                <wp14:sizeRelV relativeFrom="margin">
+                  <wp14:pctHeight>0</wp14:pctHeight>
+                </wp14:sizeRelV>
+              </wp:anchor>
+            </w:drawing>
+          </mc:Choice>
+          <mc:Fallback>
+            <w:pict>
+              <v:rect w14:anchorId="69A414C3" id="Rectangle 22" o:spid="_x0000_s1026" style="position:absolute;margin-left:111.15pt;margin-top:56.2pt;width:304.75pt;height:11.35pt;z-index:251663360;visibility:visible;mso-wrap-style:square;mso-width-percent:0;mso-height-percent:0;mso-wrap-distance-left:9pt;mso-wrap-distance-top:0;mso-wrap-distance-right:9pt;mso-wrap-distance-bottom:0;mso-position-horizontal:absolute;mso-position-horizontal-relative:text;mso-position-vertical:absolute;mso-position-vertical-relative:text;mso-width-percent:0;mso-height-percent:0;mso-width-relative:margin;mso-height-relative:margin;v-text-anchor:middle" o:gfxdata="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" filled="f" strokecolor="red" strokeweight="1pt"/>
+            </w:pict>
+          </mc:Fallback>
+        </mc:AlternateContent>
+      </w:r>
+      <w:r>
+        <w:rPr>
+          <w:rFonts w:ascii="Arial" w:hAnsi="Arial" w:cs="Arial"/>
+          <w:sz w:val="32"/>
+          <w:szCs w:val="32"/>
+          <w:lang w:val="en-US"/>
+        </w:rPr>
+        <w:drawing>
+          <wp:inline distT="0" distB="0" distL="0" distR="0" wp14:anchorId="3CD6B833" wp14:editId="05B3FBD8">
+            <wp:extent cx="5731510" cy="1569085"/>
+            <wp:effectExtent l="0" t="0" r="2540" b="0"/>
+            <wp:docPr id="20" name="Picture 20"/>
+            <wp:cNvGraphicFramePr>
+              <a:graphicFrameLocks xmlns:a="http://schemas.openxmlformats.org/drawingml/2006/main" noChangeAspect="1"/>
+            </wp:cNvGraphicFramePr>
+            <a:graphic xmlns:a="http://schemas.openxmlformats.org/drawingml/2006/main">
+              <a:graphicData uri="http://schemas.openxmlformats.org/drawingml/2006/picture">
+                <pic:pic xmlns:pic="http://schemas.openxmlformats.org/drawingml/2006/picture">
+                  <pic:nvPicPr>
+                    <pic:cNvPr id="1" name=""/>
+                    <pic:cNvPicPr/>
+                  </pic:nvPicPr>
+                  <pic:blipFill>
+                    <a:blip r:embed="rId42"/>
+                    <a:stretch>
+                      <a:fillRect/>
+                    </a:stretch>
+                  </pic:blipFill>
+                  <pic:spPr>
+                    <a:xfrm>
+                      <a:off x="0" y="0"/>
+                      <a:ext cx="5731510" cy="1569085"/>
+                    </a:xfrm>
+                    <a:prstGeom prst="rect">
+                      <a:avLst/>
+                    </a:prstGeom>
+                  </pic:spPr>
+                </pic:pic>
+              </a:graphicData>
+            </a:graphic>
+          </wp:inline>
+        </w:drawing>
+      </w:r>
+    </w:p>
+    <w:p>
+      <w:pPr>
+        <w:pStyle w:val="ListParagraph"/>
+        <w:rPr>
+          <w:rFonts w:ascii="Arial" w:hAnsi="Arial" w:cs="Arial"/>
+          <w:sz w:val="32"/>
+          <w:szCs w:val="32"/>
+          <w:lang w:val="en-US"/>
+        </w:rPr>
+      </w:pPr>
     </w:p>
     <w:p>
       <w:pPr>

</xml_diff>

<commit_message>
thêm class Constant.java để cấu hình hằng số, thêm tài liệu chạy bằng tay
</commit_message>
<xml_diff>
--- a/documents/DataWarehouse_Nhom1_HeThongBaoGiaXeDap.docx
+++ b/documents/DataWarehouse_Nhom1_HeThongBaoGiaXeDap.docx
@@ -520,7 +520,7 @@
             </w:rPr>
             <w:fldChar w:fldCharType="separate"/>
           </w:r>
-          <w:hyperlink w:anchor="_Toc182426804" w:history="1">
+          <w:hyperlink w:anchor="_Toc182641043" w:history="1">
             <w:r>
               <w:rPr>
                 <w:rStyle w:val="Hyperlink"/>
@@ -551,7 +551,7 @@
                 <w:noProof/>
                 <w:webHidden/>
               </w:rPr>
-              <w:instrText xml:space="preserve"> PAGEREF _Toc182426804 \h </w:instrText>
+              <w:instrText xml:space="preserve"> PAGEREF _Toc182641043 \h </w:instrText>
             </w:r>
             <w:r>
               <w:rPr>
@@ -571,7 +571,7 @@
                 <w:noProof/>
                 <w:webHidden/>
               </w:rPr>
-              <w:t>2</w:t>
+              <w:t>3</w:t>
             </w:r>
             <w:r>
               <w:rPr>
@@ -595,7 +595,7 @@
               <w14:ligatures w14:val="none"/>
             </w:rPr>
           </w:pPr>
-          <w:hyperlink w:anchor="_Toc182426805" w:history="1">
+          <w:hyperlink w:anchor="_Toc182641044" w:history="1">
             <w:r>
               <w:rPr>
                 <w:rStyle w:val="Hyperlink"/>
@@ -626,7 +626,7 @@
                 <w:noProof/>
                 <w:webHidden/>
               </w:rPr>
-              <w:instrText xml:space="preserve"> PAGEREF _Toc182426805 \h </w:instrText>
+              <w:instrText xml:space="preserve"> PAGEREF _Toc182641044 \h </w:instrText>
             </w:r>
             <w:r>
               <w:rPr>
@@ -646,7 +646,7 @@
                 <w:noProof/>
                 <w:webHidden/>
               </w:rPr>
-              <w:t>3</w:t>
+              <w:t>4</w:t>
             </w:r>
             <w:r>
               <w:rPr>
@@ -670,7 +670,7 @@
               <w14:ligatures w14:val="none"/>
             </w:rPr>
           </w:pPr>
-          <w:hyperlink w:anchor="_Toc182426806" w:history="1">
+          <w:hyperlink w:anchor="_Toc182641045" w:history="1">
             <w:r>
               <w:rPr>
                 <w:rStyle w:val="Hyperlink"/>
@@ -701,7 +701,7 @@
                 <w:noProof/>
                 <w:webHidden/>
               </w:rPr>
-              <w:instrText xml:space="preserve"> PAGEREF _Toc182426806 \h </w:instrText>
+              <w:instrText xml:space="preserve"> PAGEREF _Toc182641045 \h </w:instrText>
             </w:r>
             <w:r>
               <w:rPr>
@@ -721,7 +721,7 @@
                 <w:noProof/>
                 <w:webHidden/>
               </w:rPr>
-              <w:t>4</w:t>
+              <w:t>5</w:t>
             </w:r>
             <w:r>
               <w:rPr>
@@ -745,7 +745,7 @@
               <w14:ligatures w14:val="none"/>
             </w:rPr>
           </w:pPr>
-          <w:hyperlink w:anchor="_Toc182426807" w:history="1">
+          <w:hyperlink w:anchor="_Toc182641046" w:history="1">
             <w:r>
               <w:rPr>
                 <w:rStyle w:val="Hyperlink"/>
@@ -776,7 +776,7 @@
                 <w:noProof/>
                 <w:webHidden/>
               </w:rPr>
-              <w:instrText xml:space="preserve"> PAGEREF _Toc182426807 \h </w:instrText>
+              <w:instrText xml:space="preserve"> PAGEREF _Toc182641046 \h </w:instrText>
             </w:r>
             <w:r>
               <w:rPr>
@@ -796,7 +796,7 @@
                 <w:noProof/>
                 <w:webHidden/>
               </w:rPr>
-              <w:t>5</w:t>
+              <w:t>6</w:t>
             </w:r>
             <w:r>
               <w:rPr>
@@ -821,7 +821,7 @@
               <w14:ligatures w14:val="none"/>
             </w:rPr>
           </w:pPr>
-          <w:hyperlink w:anchor="_Toc182426808" w:history="1">
+          <w:hyperlink w:anchor="_Toc182641047" w:history="1">
             <w:r>
               <w:rPr>
                 <w:rStyle w:val="Hyperlink"/>
@@ -870,7 +870,7 @@
                 <w:noProof/>
                 <w:webHidden/>
               </w:rPr>
-              <w:instrText xml:space="preserve"> PAGEREF _Toc182426808 \h </w:instrText>
+              <w:instrText xml:space="preserve"> PAGEREF _Toc182641047 \h </w:instrText>
             </w:r>
             <w:r>
               <w:rPr>
@@ -890,7 +890,7 @@
                 <w:noProof/>
                 <w:webHidden/>
               </w:rPr>
-              <w:t>5</w:t>
+              <w:t>6</w:t>
             </w:r>
             <w:r>
               <w:rPr>
@@ -915,7 +915,7 @@
               <w14:ligatures w14:val="none"/>
             </w:rPr>
           </w:pPr>
-          <w:hyperlink w:anchor="_Toc182426809" w:history="1">
+          <w:hyperlink w:anchor="_Toc182641048" w:history="1">
             <w:r>
               <w:rPr>
                 <w:rStyle w:val="Hyperlink"/>
@@ -964,7 +964,7 @@
                 <w:noProof/>
                 <w:webHidden/>
               </w:rPr>
-              <w:instrText xml:space="preserve"> PAGEREF _Toc182426809 \h </w:instrText>
+              <w:instrText xml:space="preserve"> PAGEREF _Toc182641048 \h </w:instrText>
             </w:r>
             <w:r>
               <w:rPr>
@@ -984,7 +984,7 @@
                 <w:noProof/>
                 <w:webHidden/>
               </w:rPr>
-              <w:t>6</w:t>
+              <w:t>7</w:t>
             </w:r>
             <w:r>
               <w:rPr>
@@ -1009,7 +1009,7 @@
               <w14:ligatures w14:val="none"/>
             </w:rPr>
           </w:pPr>
-          <w:hyperlink w:anchor="_Toc182426810" w:history="1">
+          <w:hyperlink w:anchor="_Toc182641049" w:history="1">
             <w:r>
               <w:rPr>
                 <w:rStyle w:val="Hyperlink"/>
@@ -1058,7 +1058,7 @@
                 <w:noProof/>
                 <w:webHidden/>
               </w:rPr>
-              <w:instrText xml:space="preserve"> PAGEREF _Toc182426810 \h </w:instrText>
+              <w:instrText xml:space="preserve"> PAGEREF _Toc182641049 \h </w:instrText>
             </w:r>
             <w:r>
               <w:rPr>
@@ -1078,7 +1078,7 @@
                 <w:noProof/>
                 <w:webHidden/>
               </w:rPr>
-              <w:t>6</w:t>
+              <w:t>7</w:t>
             </w:r>
             <w:r>
               <w:rPr>
@@ -1103,7 +1103,7 @@
               <w14:ligatures w14:val="none"/>
             </w:rPr>
           </w:pPr>
-          <w:hyperlink w:anchor="_Toc182426811" w:history="1">
+          <w:hyperlink w:anchor="_Toc182641050" w:history="1">
             <w:r>
               <w:rPr>
                 <w:rStyle w:val="Hyperlink"/>
@@ -1164,7 +1164,7 @@
                 <w:noProof/>
                 <w:webHidden/>
               </w:rPr>
-              <w:instrText xml:space="preserve"> PAGEREF _Toc182426811 \h </w:instrText>
+              <w:instrText xml:space="preserve"> PAGEREF _Toc182641050 \h </w:instrText>
             </w:r>
             <w:r>
               <w:rPr>
@@ -1184,7 +1184,7 @@
                 <w:noProof/>
                 <w:webHidden/>
               </w:rPr>
-              <w:t>6</w:t>
+              <w:t>7</w:t>
             </w:r>
             <w:r>
               <w:rPr>
@@ -1209,7 +1209,7 @@
               <w14:ligatures w14:val="none"/>
             </w:rPr>
           </w:pPr>
-          <w:hyperlink w:anchor="_Toc182426812" w:history="1">
+          <w:hyperlink w:anchor="_Toc182641051" w:history="1">
             <w:r>
               <w:rPr>
                 <w:rStyle w:val="Hyperlink"/>
@@ -1258,7 +1258,7 @@
                 <w:noProof/>
                 <w:webHidden/>
               </w:rPr>
-              <w:instrText xml:space="preserve"> PAGEREF _Toc182426812 \h </w:instrText>
+              <w:instrText xml:space="preserve"> PAGEREF _Toc182641051 \h </w:instrText>
             </w:r>
             <w:r>
               <w:rPr>
@@ -1278,7 +1278,7 @@
                 <w:noProof/>
                 <w:webHidden/>
               </w:rPr>
-              <w:t>6</w:t>
+              <w:t>7</w:t>
             </w:r>
             <w:r>
               <w:rPr>
@@ -1303,7 +1303,7 @@
               <w14:ligatures w14:val="none"/>
             </w:rPr>
           </w:pPr>
-          <w:hyperlink w:anchor="_Toc182426813" w:history="1">
+          <w:hyperlink w:anchor="_Toc182641052" w:history="1">
             <w:r>
               <w:rPr>
                 <w:rStyle w:val="Hyperlink"/>
@@ -1354,7 +1354,7 @@
                 <w:noProof/>
                 <w:webHidden/>
               </w:rPr>
-              <w:instrText xml:space="preserve"> PAGEREF _Toc182426813 \h </w:instrText>
+              <w:instrText xml:space="preserve"> PAGEREF _Toc182641052 \h </w:instrText>
             </w:r>
             <w:r>
               <w:rPr>
@@ -1374,7 +1374,7 @@
                 <w:noProof/>
                 <w:webHidden/>
               </w:rPr>
-              <w:t>6</w:t>
+              <w:t>7</w:t>
             </w:r>
             <w:r>
               <w:rPr>
@@ -1399,7 +1399,7 @@
               <w14:ligatures w14:val="none"/>
             </w:rPr>
           </w:pPr>
-          <w:hyperlink w:anchor="_Toc182426814" w:history="1">
+          <w:hyperlink w:anchor="_Toc182641053" w:history="1">
             <w:r>
               <w:rPr>
                 <w:rStyle w:val="Hyperlink"/>
@@ -1450,7 +1450,7 @@
                 <w:noProof/>
                 <w:webHidden/>
               </w:rPr>
-              <w:instrText xml:space="preserve"> PAGEREF _Toc182426814 \h </w:instrText>
+              <w:instrText xml:space="preserve"> PAGEREF _Toc182641053 \h </w:instrText>
             </w:r>
             <w:r>
               <w:rPr>
@@ -1470,7 +1470,7 @@
                 <w:noProof/>
                 <w:webHidden/>
               </w:rPr>
-              <w:t>6</w:t>
+              <w:t>7</w:t>
             </w:r>
             <w:r>
               <w:rPr>
@@ -1495,7 +1495,7 @@
               <w14:ligatures w14:val="none"/>
             </w:rPr>
           </w:pPr>
-          <w:hyperlink w:anchor="_Toc182426815" w:history="1">
+          <w:hyperlink w:anchor="_Toc182641054" w:history="1">
             <w:r>
               <w:rPr>
                 <w:rStyle w:val="Hyperlink"/>
@@ -1546,7 +1546,7 @@
                 <w:noProof/>
                 <w:webHidden/>
               </w:rPr>
-              <w:instrText xml:space="preserve"> PAGEREF _Toc182426815 \h </w:instrText>
+              <w:instrText xml:space="preserve"> PAGEREF _Toc182641054 \h </w:instrText>
             </w:r>
             <w:r>
               <w:rPr>
@@ -1566,7 +1566,7 @@
                 <w:noProof/>
                 <w:webHidden/>
               </w:rPr>
-              <w:t>7</w:t>
+              <w:t>8</w:t>
             </w:r>
             <w:r>
               <w:rPr>
@@ -1591,7 +1591,7 @@
               <w14:ligatures w14:val="none"/>
             </w:rPr>
           </w:pPr>
-          <w:hyperlink w:anchor="_Toc182426816" w:history="1">
+          <w:hyperlink w:anchor="_Toc182641055" w:history="1">
             <w:r>
               <w:rPr>
                 <w:rStyle w:val="Hyperlink"/>
@@ -1642,7 +1642,7 @@
                 <w:noProof/>
                 <w:webHidden/>
               </w:rPr>
-              <w:instrText xml:space="preserve"> PAGEREF _Toc182426816 \h </w:instrText>
+              <w:instrText xml:space="preserve"> PAGEREF _Toc182641055 \h </w:instrText>
             </w:r>
             <w:r>
               <w:rPr>
@@ -1662,7 +1662,7 @@
                 <w:noProof/>
                 <w:webHidden/>
               </w:rPr>
-              <w:t>7</w:t>
+              <w:t>8</w:t>
             </w:r>
             <w:r>
               <w:rPr>
@@ -1687,7 +1687,7 @@
               <w14:ligatures w14:val="none"/>
             </w:rPr>
           </w:pPr>
-          <w:hyperlink w:anchor="_Toc182426817" w:history="1">
+          <w:hyperlink w:anchor="_Toc182641056" w:history="1">
             <w:r>
               <w:rPr>
                 <w:rStyle w:val="Hyperlink"/>
@@ -1738,7 +1738,7 @@
                 <w:noProof/>
                 <w:webHidden/>
               </w:rPr>
-              <w:instrText xml:space="preserve"> PAGEREF _Toc182426817 \h </w:instrText>
+              <w:instrText xml:space="preserve"> PAGEREF _Toc182641056 \h </w:instrText>
             </w:r>
             <w:r>
               <w:rPr>
@@ -1758,7 +1758,7 @@
                 <w:noProof/>
                 <w:webHidden/>
               </w:rPr>
-              <w:t>8</w:t>
+              <w:t>9</w:t>
             </w:r>
             <w:r>
               <w:rPr>
@@ -1783,7 +1783,7 @@
               <w14:ligatures w14:val="none"/>
             </w:rPr>
           </w:pPr>
-          <w:hyperlink w:anchor="_Toc182426818" w:history="1">
+          <w:hyperlink w:anchor="_Toc182641057" w:history="1">
             <w:r>
               <w:rPr>
                 <w:rStyle w:val="Hyperlink"/>
@@ -1834,7 +1834,7 @@
                 <w:noProof/>
                 <w:webHidden/>
               </w:rPr>
-              <w:instrText xml:space="preserve"> PAGEREF _Toc182426818 \h </w:instrText>
+              <w:instrText xml:space="preserve"> PAGEREF _Toc182641057 \h </w:instrText>
             </w:r>
             <w:r>
               <w:rPr>
@@ -1854,7 +1854,7 @@
                 <w:noProof/>
                 <w:webHidden/>
               </w:rPr>
-              <w:t>8</w:t>
+              <w:t>9</w:t>
             </w:r>
             <w:r>
               <w:rPr>
@@ -1879,7 +1879,7 @@
               <w14:ligatures w14:val="none"/>
             </w:rPr>
           </w:pPr>
-          <w:hyperlink w:anchor="_Toc182426819" w:history="1">
+          <w:hyperlink w:anchor="_Toc182641058" w:history="1">
             <w:r>
               <w:rPr>
                 <w:rStyle w:val="Hyperlink"/>
@@ -1930,7 +1930,7 @@
                 <w:noProof/>
                 <w:webHidden/>
               </w:rPr>
-              <w:instrText xml:space="preserve"> PAGEREF _Toc182426819 \h </w:instrText>
+              <w:instrText xml:space="preserve"> PAGEREF _Toc182641058 \h </w:instrText>
             </w:r>
             <w:r>
               <w:rPr>
@@ -1950,7 +1950,7 @@
                 <w:noProof/>
                 <w:webHidden/>
               </w:rPr>
-              <w:t>9</w:t>
+              <w:t>10</w:t>
             </w:r>
             <w:r>
               <w:rPr>
@@ -1975,7 +1975,7 @@
               <w14:ligatures w14:val="none"/>
             </w:rPr>
           </w:pPr>
-          <w:hyperlink w:anchor="_Toc182426820" w:history="1">
+          <w:hyperlink w:anchor="_Toc182641059" w:history="1">
             <w:r>
               <w:rPr>
                 <w:rStyle w:val="Hyperlink"/>
@@ -2024,7 +2024,7 @@
                 <w:noProof/>
                 <w:webHidden/>
               </w:rPr>
-              <w:instrText xml:space="preserve"> PAGEREF _Toc182426820 \h </w:instrText>
+              <w:instrText xml:space="preserve"> PAGEREF _Toc182641059 \h </w:instrText>
             </w:r>
             <w:r>
               <w:rPr>
@@ -2044,7 +2044,7 @@
                 <w:noProof/>
                 <w:webHidden/>
               </w:rPr>
-              <w:t>9</w:t>
+              <w:t>10</w:t>
             </w:r>
             <w:r>
               <w:rPr>
@@ -2069,7 +2069,7 @@
               <w14:ligatures w14:val="none"/>
             </w:rPr>
           </w:pPr>
-          <w:hyperlink w:anchor="_Toc182426821" w:history="1">
+          <w:hyperlink w:anchor="_Toc182641060" w:history="1">
             <w:r>
               <w:rPr>
                 <w:rStyle w:val="Hyperlink"/>
@@ -2120,7 +2120,7 @@
                 <w:noProof/>
                 <w:webHidden/>
               </w:rPr>
-              <w:instrText xml:space="preserve"> PAGEREF _Toc182426821 \h </w:instrText>
+              <w:instrText xml:space="preserve"> PAGEREF _Toc182641060 \h </w:instrText>
             </w:r>
             <w:r>
               <w:rPr>
@@ -2140,7 +2140,7 @@
                 <w:noProof/>
                 <w:webHidden/>
               </w:rPr>
-              <w:t>9</w:t>
+              <w:t>10</w:t>
             </w:r>
             <w:r>
               <w:rPr>
@@ -2165,7 +2165,7 @@
               <w14:ligatures w14:val="none"/>
             </w:rPr>
           </w:pPr>
-          <w:hyperlink w:anchor="_Toc182426822" w:history="1">
+          <w:hyperlink w:anchor="_Toc182641061" w:history="1">
             <w:r>
               <w:rPr>
                 <w:rStyle w:val="Hyperlink"/>
@@ -2216,7 +2216,7 @@
                 <w:noProof/>
                 <w:webHidden/>
               </w:rPr>
-              <w:instrText xml:space="preserve"> PAGEREF _Toc182426822 \h </w:instrText>
+              <w:instrText xml:space="preserve"> PAGEREF _Toc182641061 \h </w:instrText>
             </w:r>
             <w:r>
               <w:rPr>
@@ -2236,7 +2236,7 @@
                 <w:noProof/>
                 <w:webHidden/>
               </w:rPr>
-              <w:t>10</w:t>
+              <w:t>11</w:t>
             </w:r>
             <w:r>
               <w:rPr>
@@ -2261,7 +2261,7 @@
               <w14:ligatures w14:val="none"/>
             </w:rPr>
           </w:pPr>
-          <w:hyperlink w:anchor="_Toc182426823" w:history="1">
+          <w:hyperlink w:anchor="_Toc182641062" w:history="1">
             <w:r>
               <w:rPr>
                 <w:rStyle w:val="Hyperlink"/>
@@ -2312,7 +2312,7 @@
                 <w:noProof/>
                 <w:webHidden/>
               </w:rPr>
-              <w:instrText xml:space="preserve"> PAGEREF _Toc182426823 \h </w:instrText>
+              <w:instrText xml:space="preserve"> PAGEREF _Toc182641062 \h </w:instrText>
             </w:r>
             <w:r>
               <w:rPr>
@@ -2332,7 +2332,7 @@
                 <w:noProof/>
                 <w:webHidden/>
               </w:rPr>
-              <w:t>10</w:t>
+              <w:t>11</w:t>
             </w:r>
             <w:r>
               <w:rPr>
@@ -2357,7 +2357,7 @@
               <w14:ligatures w14:val="none"/>
             </w:rPr>
           </w:pPr>
-          <w:hyperlink w:anchor="_Toc182426824" w:history="1">
+          <w:hyperlink w:anchor="_Toc182641063" w:history="1">
             <w:r>
               <w:rPr>
                 <w:rStyle w:val="Hyperlink"/>
@@ -2406,7 +2406,7 @@
                 <w:noProof/>
                 <w:webHidden/>
               </w:rPr>
-              <w:instrText xml:space="preserve"> PAGEREF _Toc182426824 \h </w:instrText>
+              <w:instrText xml:space="preserve"> PAGEREF _Toc182641063 \h </w:instrText>
             </w:r>
             <w:r>
               <w:rPr>
@@ -2426,7 +2426,7 @@
                 <w:noProof/>
                 <w:webHidden/>
               </w:rPr>
-              <w:t>10</w:t>
+              <w:t>11</w:t>
             </w:r>
             <w:r>
               <w:rPr>
@@ -2451,7 +2451,7 @@
               <w14:ligatures w14:val="none"/>
             </w:rPr>
           </w:pPr>
-          <w:hyperlink w:anchor="_Toc182426825" w:history="1">
+          <w:hyperlink w:anchor="_Toc182641064" w:history="1">
             <w:r>
               <w:rPr>
                 <w:rStyle w:val="Hyperlink"/>
@@ -2500,7 +2500,7 @@
                 <w:noProof/>
                 <w:webHidden/>
               </w:rPr>
-              <w:instrText xml:space="preserve"> PAGEREF _Toc182426825 \h </w:instrText>
+              <w:instrText xml:space="preserve"> PAGEREF _Toc182641064 \h </w:instrText>
             </w:r>
             <w:r>
               <w:rPr>
@@ -2520,7 +2520,7 @@
                 <w:noProof/>
                 <w:webHidden/>
               </w:rPr>
-              <w:t>10</w:t>
+              <w:t>11</w:t>
             </w:r>
             <w:r>
               <w:rPr>
@@ -2545,7 +2545,7 @@
               <w14:ligatures w14:val="none"/>
             </w:rPr>
           </w:pPr>
-          <w:hyperlink w:anchor="_Toc182426826" w:history="1">
+          <w:hyperlink w:anchor="_Toc182641065" w:history="1">
             <w:r>
               <w:rPr>
                 <w:rStyle w:val="Hyperlink"/>
@@ -2594,7 +2594,7 @@
                 <w:noProof/>
                 <w:webHidden/>
               </w:rPr>
-              <w:instrText xml:space="preserve"> PAGEREF _Toc182426826 \h </w:instrText>
+              <w:instrText xml:space="preserve"> PAGEREF _Toc182641065 \h </w:instrText>
             </w:r>
             <w:r>
               <w:rPr>
@@ -2614,7 +2614,7 @@
                 <w:noProof/>
                 <w:webHidden/>
               </w:rPr>
-              <w:t>10</w:t>
+              <w:t>11</w:t>
             </w:r>
             <w:r>
               <w:rPr>
@@ -2639,7 +2639,7 @@
               <w14:ligatures w14:val="none"/>
             </w:rPr>
           </w:pPr>
-          <w:hyperlink w:anchor="_Toc182426827" w:history="1">
+          <w:hyperlink w:anchor="_Toc182641066" w:history="1">
             <w:r>
               <w:rPr>
                 <w:rStyle w:val="Hyperlink"/>
@@ -2688,7 +2688,7 @@
                 <w:noProof/>
                 <w:webHidden/>
               </w:rPr>
-              <w:instrText xml:space="preserve"> PAGEREF _Toc182426827 \h </w:instrText>
+              <w:instrText xml:space="preserve"> PAGEREF _Toc182641066 \h </w:instrText>
             </w:r>
             <w:r>
               <w:rPr>
@@ -2708,7 +2708,7 @@
                 <w:noProof/>
                 <w:webHidden/>
               </w:rPr>
-              <w:t>11</w:t>
+              <w:t>12</w:t>
             </w:r>
             <w:r>
               <w:rPr>
@@ -2733,7 +2733,7 @@
               <w14:ligatures w14:val="none"/>
             </w:rPr>
           </w:pPr>
-          <w:hyperlink w:anchor="_Toc182426828" w:history="1">
+          <w:hyperlink w:anchor="_Toc182641067" w:history="1">
             <w:r>
               <w:rPr>
                 <w:rStyle w:val="Hyperlink"/>
@@ -2782,7 +2782,7 @@
                 <w:noProof/>
                 <w:webHidden/>
               </w:rPr>
-              <w:instrText xml:space="preserve"> PAGEREF _Toc182426828 \h </w:instrText>
+              <w:instrText xml:space="preserve"> PAGEREF _Toc182641067 \h </w:instrText>
             </w:r>
             <w:r>
               <w:rPr>
@@ -2802,7 +2802,7 @@
                 <w:noProof/>
                 <w:webHidden/>
               </w:rPr>
-              <w:t>11</w:t>
+              <w:t>12</w:t>
             </w:r>
             <w:r>
               <w:rPr>
@@ -2827,7 +2827,7 @@
               <w14:ligatures w14:val="none"/>
             </w:rPr>
           </w:pPr>
-          <w:hyperlink w:anchor="_Toc182426829" w:history="1">
+          <w:hyperlink w:anchor="_Toc182641068" w:history="1">
             <w:r>
               <w:rPr>
                 <w:rStyle w:val="Hyperlink"/>
@@ -2876,7 +2876,7 @@
                 <w:noProof/>
                 <w:webHidden/>
               </w:rPr>
-              <w:instrText xml:space="preserve"> PAGEREF _Toc182426829 \h </w:instrText>
+              <w:instrText xml:space="preserve"> PAGEREF _Toc182641068 \h </w:instrText>
             </w:r>
             <w:r>
               <w:rPr>
@@ -2896,7 +2896,1277 @@
                 <w:noProof/>
                 <w:webHidden/>
               </w:rPr>
-              <w:t>11</w:t>
+              <w:t>12</w:t>
+            </w:r>
+            <w:r>
+              <w:rPr>
+                <w:noProof/>
+                <w:webHidden/>
+              </w:rPr>
+              <w:fldChar w:fldCharType="end"/>
+            </w:r>
+          </w:hyperlink>
+        </w:p>
+        <w:p>
+          <w:pPr>
+            <w:pStyle w:val="TOC1"/>
+            <w:tabs>
+              <w:tab w:val="left" w:pos="660"/>
+              <w:tab w:val="right" w:leader="dot" w:pos="9016"/>
+            </w:tabs>
+            <w:rPr>
+              <w:rFonts w:eastAsiaTheme="minorEastAsia"/>
+              <w:noProof/>
+              <w:lang w:eastAsia="vi-VN"/>
+              <w14:ligatures w14:val="none"/>
+            </w:rPr>
+          </w:pPr>
+          <w:hyperlink w:anchor="_Toc182641069" w:history="1">
+            <w:r>
+              <w:rPr>
+                <w:rStyle w:val="Hyperlink"/>
+                <w:rFonts w:ascii="Arial" w:hAnsi="Arial" w:cs="Arial"/>
+                <w:b/>
+                <w:bCs/>
+                <w:noProof/>
+                <w:lang w:val="en-US"/>
+              </w:rPr>
+              <w:t>VI.</w:t>
+            </w:r>
+            <w:r>
+              <w:rPr>
+                <w:rFonts w:eastAsiaTheme="minorEastAsia"/>
+                <w:noProof/>
+                <w:lang w:eastAsia="vi-VN"/>
+                <w14:ligatures w14:val="none"/>
+              </w:rPr>
+              <w:tab/>
+            </w:r>
+            <w:r>
+              <w:rPr>
+                <w:rStyle w:val="Hyperlink"/>
+                <w:rFonts w:ascii="Arial" w:hAnsi="Arial" w:cs="Arial"/>
+                <w:b/>
+                <w:bCs/>
+                <w:noProof/>
+                <w:lang w:val="en-US"/>
+              </w:rPr>
+              <w:t>CHỨC NĂNG TỰ ĐỘNG</w:t>
+            </w:r>
+            <w:r>
+              <w:rPr>
+                <w:noProof/>
+                <w:webHidden/>
+              </w:rPr>
+              <w:tab/>
+            </w:r>
+            <w:r>
+              <w:rPr>
+                <w:noProof/>
+                <w:webHidden/>
+              </w:rPr>
+              <w:fldChar w:fldCharType="begin"/>
+            </w:r>
+            <w:r>
+              <w:rPr>
+                <w:noProof/>
+                <w:webHidden/>
+              </w:rPr>
+              <w:instrText xml:space="preserve"> PAGEREF _Toc182641069 \h </w:instrText>
+            </w:r>
+            <w:r>
+              <w:rPr>
+                <w:noProof/>
+                <w:webHidden/>
+              </w:rPr>
+            </w:r>
+            <w:r>
+              <w:rPr>
+                <w:noProof/>
+                <w:webHidden/>
+              </w:rPr>
+              <w:fldChar w:fldCharType="separate"/>
+            </w:r>
+            <w:r>
+              <w:rPr>
+                <w:noProof/>
+                <w:webHidden/>
+              </w:rPr>
+              <w:t>13</w:t>
+            </w:r>
+            <w:r>
+              <w:rPr>
+                <w:noProof/>
+                <w:webHidden/>
+              </w:rPr>
+              <w:fldChar w:fldCharType="end"/>
+            </w:r>
+          </w:hyperlink>
+        </w:p>
+        <w:p>
+          <w:pPr>
+            <w:pStyle w:val="TOC2"/>
+            <w:tabs>
+              <w:tab w:val="left" w:pos="660"/>
+              <w:tab w:val="right" w:leader="dot" w:pos="9016"/>
+            </w:tabs>
+            <w:rPr>
+              <w:rFonts w:eastAsiaTheme="minorEastAsia"/>
+              <w:noProof/>
+              <w:lang w:eastAsia="vi-VN"/>
+              <w14:ligatures w14:val="none"/>
+            </w:rPr>
+          </w:pPr>
+          <w:hyperlink w:anchor="_Toc182641070" w:history="1">
+            <w:r>
+              <w:rPr>
+                <w:rStyle w:val="Hyperlink"/>
+                <w:rFonts w:ascii="Arial" w:hAnsi="Arial" w:cs="Arial"/>
+                <w:b/>
+                <w:bCs/>
+                <w:noProof/>
+                <w:lang w:val="en-US"/>
+              </w:rPr>
+              <w:t>1.</w:t>
+            </w:r>
+            <w:r>
+              <w:rPr>
+                <w:rFonts w:eastAsiaTheme="minorEastAsia"/>
+                <w:noProof/>
+                <w:lang w:eastAsia="vi-VN"/>
+                <w14:ligatures w14:val="none"/>
+              </w:rPr>
+              <w:tab/>
+            </w:r>
+            <w:r>
+              <w:rPr>
+                <w:rStyle w:val="Hyperlink"/>
+                <w:rFonts w:ascii="Arial" w:hAnsi="Arial" w:cs="Arial"/>
+                <w:b/>
+                <w:bCs/>
+                <w:noProof/>
+                <w:lang w:val="en-US"/>
+              </w:rPr>
+              <w:t>Server</w:t>
+            </w:r>
+            <w:r>
+              <w:rPr>
+                <w:noProof/>
+                <w:webHidden/>
+              </w:rPr>
+              <w:tab/>
+            </w:r>
+            <w:r>
+              <w:rPr>
+                <w:noProof/>
+                <w:webHidden/>
+              </w:rPr>
+              <w:fldChar w:fldCharType="begin"/>
+            </w:r>
+            <w:r>
+              <w:rPr>
+                <w:noProof/>
+                <w:webHidden/>
+              </w:rPr>
+              <w:instrText xml:space="preserve"> PAGEREF _Toc182641070 \h </w:instrText>
+            </w:r>
+            <w:r>
+              <w:rPr>
+                <w:noProof/>
+                <w:webHidden/>
+              </w:rPr>
+            </w:r>
+            <w:r>
+              <w:rPr>
+                <w:noProof/>
+                <w:webHidden/>
+              </w:rPr>
+              <w:fldChar w:fldCharType="separate"/>
+            </w:r>
+            <w:r>
+              <w:rPr>
+                <w:noProof/>
+                <w:webHidden/>
+              </w:rPr>
+              <w:t>13</w:t>
+            </w:r>
+            <w:r>
+              <w:rPr>
+                <w:noProof/>
+                <w:webHidden/>
+              </w:rPr>
+              <w:fldChar w:fldCharType="end"/>
+            </w:r>
+          </w:hyperlink>
+        </w:p>
+        <w:p>
+          <w:pPr>
+            <w:pStyle w:val="TOC3"/>
+            <w:tabs>
+              <w:tab w:val="left" w:pos="1100"/>
+              <w:tab w:val="right" w:leader="dot" w:pos="9016"/>
+            </w:tabs>
+            <w:rPr>
+              <w:rFonts w:eastAsiaTheme="minorEastAsia"/>
+              <w:noProof/>
+              <w:lang w:eastAsia="vi-VN"/>
+              <w14:ligatures w14:val="none"/>
+            </w:rPr>
+          </w:pPr>
+          <w:hyperlink w:anchor="_Toc182641071" w:history="1">
+            <w:r>
+              <w:rPr>
+                <w:rStyle w:val="Hyperlink"/>
+                <w:rFonts w:ascii="Arial" w:hAnsi="Arial" w:cs="Arial"/>
+                <w:b/>
+                <w:bCs/>
+                <w:noProof/>
+                <w:lang w:val="en-US"/>
+              </w:rPr>
+              <w:t>1.1.</w:t>
+            </w:r>
+            <w:r>
+              <w:rPr>
+                <w:rFonts w:eastAsiaTheme="minorEastAsia"/>
+                <w:noProof/>
+                <w:lang w:eastAsia="vi-VN"/>
+                <w14:ligatures w14:val="none"/>
+              </w:rPr>
+              <w:tab/>
+            </w:r>
+            <w:r>
+              <w:rPr>
+                <w:rStyle w:val="Hyperlink"/>
+                <w:rFonts w:ascii="Arial" w:hAnsi="Arial" w:cs="Arial"/>
+                <w:b/>
+                <w:bCs/>
+                <w:noProof/>
+                <w:lang w:val="en-US"/>
+              </w:rPr>
+              <w:t>ConfigController</w:t>
+            </w:r>
+            <w:r>
+              <w:rPr>
+                <w:noProof/>
+                <w:webHidden/>
+              </w:rPr>
+              <w:tab/>
+            </w:r>
+            <w:r>
+              <w:rPr>
+                <w:noProof/>
+                <w:webHidden/>
+              </w:rPr>
+              <w:fldChar w:fldCharType="begin"/>
+            </w:r>
+            <w:r>
+              <w:rPr>
+                <w:noProof/>
+                <w:webHidden/>
+              </w:rPr>
+              <w:instrText xml:space="preserve"> PAGEREF _Toc182641071 \h </w:instrText>
+            </w:r>
+            <w:r>
+              <w:rPr>
+                <w:noProof/>
+                <w:webHidden/>
+              </w:rPr>
+            </w:r>
+            <w:r>
+              <w:rPr>
+                <w:noProof/>
+                <w:webHidden/>
+              </w:rPr>
+              <w:fldChar w:fldCharType="separate"/>
+            </w:r>
+            <w:r>
+              <w:rPr>
+                <w:noProof/>
+                <w:webHidden/>
+              </w:rPr>
+              <w:t>13</w:t>
+            </w:r>
+            <w:r>
+              <w:rPr>
+                <w:noProof/>
+                <w:webHidden/>
+              </w:rPr>
+              <w:fldChar w:fldCharType="end"/>
+            </w:r>
+          </w:hyperlink>
+        </w:p>
+        <w:p>
+          <w:pPr>
+            <w:pStyle w:val="TOC3"/>
+            <w:tabs>
+              <w:tab w:val="left" w:pos="1100"/>
+              <w:tab w:val="right" w:leader="dot" w:pos="9016"/>
+            </w:tabs>
+            <w:rPr>
+              <w:rFonts w:eastAsiaTheme="minorEastAsia"/>
+              <w:noProof/>
+              <w:lang w:eastAsia="vi-VN"/>
+              <w14:ligatures w14:val="none"/>
+            </w:rPr>
+          </w:pPr>
+          <w:hyperlink w:anchor="_Toc182641072" w:history="1">
+            <w:r>
+              <w:rPr>
+                <w:rStyle w:val="Hyperlink"/>
+                <w:rFonts w:ascii="Arial" w:hAnsi="Arial" w:cs="Arial"/>
+                <w:b/>
+                <w:bCs/>
+                <w:noProof/>
+                <w:lang w:val="en-US"/>
+              </w:rPr>
+              <w:t>1.2.</w:t>
+            </w:r>
+            <w:r>
+              <w:rPr>
+                <w:rFonts w:eastAsiaTheme="minorEastAsia"/>
+                <w:noProof/>
+                <w:lang w:eastAsia="vi-VN"/>
+                <w14:ligatures w14:val="none"/>
+              </w:rPr>
+              <w:tab/>
+            </w:r>
+            <w:r>
+              <w:rPr>
+                <w:rStyle w:val="Hyperlink"/>
+                <w:rFonts w:ascii="Arial" w:hAnsi="Arial" w:cs="Arial"/>
+                <w:b/>
+                <w:bCs/>
+                <w:noProof/>
+                <w:lang w:val="en-US"/>
+              </w:rPr>
+              <w:t>DateDimController</w:t>
+            </w:r>
+            <w:r>
+              <w:rPr>
+                <w:noProof/>
+                <w:webHidden/>
+              </w:rPr>
+              <w:tab/>
+            </w:r>
+            <w:r>
+              <w:rPr>
+                <w:noProof/>
+                <w:webHidden/>
+              </w:rPr>
+              <w:fldChar w:fldCharType="begin"/>
+            </w:r>
+            <w:r>
+              <w:rPr>
+                <w:noProof/>
+                <w:webHidden/>
+              </w:rPr>
+              <w:instrText xml:space="preserve"> PAGEREF _Toc182641072 \h </w:instrText>
+            </w:r>
+            <w:r>
+              <w:rPr>
+                <w:noProof/>
+                <w:webHidden/>
+              </w:rPr>
+            </w:r>
+            <w:r>
+              <w:rPr>
+                <w:noProof/>
+                <w:webHidden/>
+              </w:rPr>
+              <w:fldChar w:fldCharType="separate"/>
+            </w:r>
+            <w:r>
+              <w:rPr>
+                <w:noProof/>
+                <w:webHidden/>
+              </w:rPr>
+              <w:t>14</w:t>
+            </w:r>
+            <w:r>
+              <w:rPr>
+                <w:noProof/>
+                <w:webHidden/>
+              </w:rPr>
+              <w:fldChar w:fldCharType="end"/>
+            </w:r>
+          </w:hyperlink>
+        </w:p>
+        <w:p>
+          <w:pPr>
+            <w:pStyle w:val="TOC3"/>
+            <w:tabs>
+              <w:tab w:val="left" w:pos="1100"/>
+              <w:tab w:val="right" w:leader="dot" w:pos="9016"/>
+            </w:tabs>
+            <w:rPr>
+              <w:rFonts w:eastAsiaTheme="minorEastAsia"/>
+              <w:noProof/>
+              <w:lang w:eastAsia="vi-VN"/>
+              <w14:ligatures w14:val="none"/>
+            </w:rPr>
+          </w:pPr>
+          <w:hyperlink w:anchor="_Toc182641073" w:history="1">
+            <w:r>
+              <w:rPr>
+                <w:rStyle w:val="Hyperlink"/>
+                <w:rFonts w:ascii="Arial" w:hAnsi="Arial" w:cs="Arial"/>
+                <w:b/>
+                <w:bCs/>
+                <w:noProof/>
+                <w:lang w:val="en-US"/>
+              </w:rPr>
+              <w:t>1.3.</w:t>
+            </w:r>
+            <w:r>
+              <w:rPr>
+                <w:rFonts w:eastAsiaTheme="minorEastAsia"/>
+                <w:noProof/>
+                <w:lang w:eastAsia="vi-VN"/>
+                <w14:ligatures w14:val="none"/>
+              </w:rPr>
+              <w:tab/>
+            </w:r>
+            <w:r>
+              <w:rPr>
+                <w:rStyle w:val="Hyperlink"/>
+                <w:rFonts w:ascii="Arial" w:hAnsi="Arial" w:cs="Arial"/>
+                <w:b/>
+                <w:bCs/>
+                <w:noProof/>
+                <w:lang w:val="en-US"/>
+              </w:rPr>
+              <w:t>EmailController</w:t>
+            </w:r>
+            <w:r>
+              <w:rPr>
+                <w:noProof/>
+                <w:webHidden/>
+              </w:rPr>
+              <w:tab/>
+            </w:r>
+            <w:r>
+              <w:rPr>
+                <w:noProof/>
+                <w:webHidden/>
+              </w:rPr>
+              <w:fldChar w:fldCharType="begin"/>
+            </w:r>
+            <w:r>
+              <w:rPr>
+                <w:noProof/>
+                <w:webHidden/>
+              </w:rPr>
+              <w:instrText xml:space="preserve"> PAGEREF _Toc182641073 \h </w:instrText>
+            </w:r>
+            <w:r>
+              <w:rPr>
+                <w:noProof/>
+                <w:webHidden/>
+              </w:rPr>
+            </w:r>
+            <w:r>
+              <w:rPr>
+                <w:noProof/>
+                <w:webHidden/>
+              </w:rPr>
+              <w:fldChar w:fldCharType="separate"/>
+            </w:r>
+            <w:r>
+              <w:rPr>
+                <w:noProof/>
+                <w:webHidden/>
+              </w:rPr>
+              <w:t>15</w:t>
+            </w:r>
+            <w:r>
+              <w:rPr>
+                <w:noProof/>
+                <w:webHidden/>
+              </w:rPr>
+              <w:fldChar w:fldCharType="end"/>
+            </w:r>
+          </w:hyperlink>
+        </w:p>
+        <w:p>
+          <w:pPr>
+            <w:pStyle w:val="TOC3"/>
+            <w:tabs>
+              <w:tab w:val="left" w:pos="1100"/>
+              <w:tab w:val="right" w:leader="dot" w:pos="9016"/>
+            </w:tabs>
+            <w:rPr>
+              <w:rFonts w:eastAsiaTheme="minorEastAsia"/>
+              <w:noProof/>
+              <w:lang w:eastAsia="vi-VN"/>
+              <w14:ligatures w14:val="none"/>
+            </w:rPr>
+          </w:pPr>
+          <w:hyperlink w:anchor="_Toc182641074" w:history="1">
+            <w:r>
+              <w:rPr>
+                <w:rStyle w:val="Hyperlink"/>
+                <w:rFonts w:ascii="Arial" w:hAnsi="Arial" w:cs="Arial"/>
+                <w:b/>
+                <w:bCs/>
+                <w:noProof/>
+                <w:lang w:val="en-US"/>
+              </w:rPr>
+              <w:t>1.4.</w:t>
+            </w:r>
+            <w:r>
+              <w:rPr>
+                <w:rFonts w:eastAsiaTheme="minorEastAsia"/>
+                <w:noProof/>
+                <w:lang w:eastAsia="vi-VN"/>
+                <w14:ligatures w14:val="none"/>
+              </w:rPr>
+              <w:tab/>
+            </w:r>
+            <w:r>
+              <w:rPr>
+                <w:rStyle w:val="Hyperlink"/>
+                <w:rFonts w:ascii="Arial" w:hAnsi="Arial" w:cs="Arial"/>
+                <w:b/>
+                <w:bCs/>
+                <w:noProof/>
+                <w:lang w:val="en-US"/>
+              </w:rPr>
+              <w:t>LogContr</w:t>
+            </w:r>
+            <w:r>
+              <w:rPr>
+                <w:rStyle w:val="Hyperlink"/>
+                <w:rFonts w:ascii="Arial" w:hAnsi="Arial" w:cs="Arial"/>
+                <w:b/>
+                <w:bCs/>
+                <w:noProof/>
+                <w:lang w:val="en-US"/>
+              </w:rPr>
+              <w:t>o</w:t>
+            </w:r>
+            <w:r>
+              <w:rPr>
+                <w:rStyle w:val="Hyperlink"/>
+                <w:rFonts w:ascii="Arial" w:hAnsi="Arial" w:cs="Arial"/>
+                <w:b/>
+                <w:bCs/>
+                <w:noProof/>
+                <w:lang w:val="en-US"/>
+              </w:rPr>
+              <w:t>ller</w:t>
+            </w:r>
+            <w:r>
+              <w:rPr>
+                <w:noProof/>
+                <w:webHidden/>
+              </w:rPr>
+              <w:tab/>
+            </w:r>
+            <w:r>
+              <w:rPr>
+                <w:noProof/>
+                <w:webHidden/>
+              </w:rPr>
+              <w:fldChar w:fldCharType="begin"/>
+            </w:r>
+            <w:r>
+              <w:rPr>
+                <w:noProof/>
+                <w:webHidden/>
+              </w:rPr>
+              <w:instrText xml:space="preserve"> PAGEREF _Toc182641074 \h </w:instrText>
+            </w:r>
+            <w:r>
+              <w:rPr>
+                <w:noProof/>
+                <w:webHidden/>
+              </w:rPr>
+            </w:r>
+            <w:r>
+              <w:rPr>
+                <w:noProof/>
+                <w:webHidden/>
+              </w:rPr>
+              <w:fldChar w:fldCharType="separate"/>
+            </w:r>
+            <w:r>
+              <w:rPr>
+                <w:noProof/>
+                <w:webHidden/>
+              </w:rPr>
+              <w:t>15</w:t>
+            </w:r>
+            <w:r>
+              <w:rPr>
+                <w:noProof/>
+                <w:webHidden/>
+              </w:rPr>
+              <w:fldChar w:fldCharType="end"/>
+            </w:r>
+          </w:hyperlink>
+        </w:p>
+        <w:p>
+          <w:pPr>
+            <w:pStyle w:val="TOC3"/>
+            <w:tabs>
+              <w:tab w:val="left" w:pos="1100"/>
+              <w:tab w:val="right" w:leader="dot" w:pos="9016"/>
+            </w:tabs>
+            <w:rPr>
+              <w:rFonts w:eastAsiaTheme="minorEastAsia"/>
+              <w:noProof/>
+              <w:lang w:eastAsia="vi-VN"/>
+              <w14:ligatures w14:val="none"/>
+            </w:rPr>
+          </w:pPr>
+          <w:hyperlink w:anchor="_Toc182641075" w:history="1">
+            <w:r>
+              <w:rPr>
+                <w:rStyle w:val="Hyperlink"/>
+                <w:rFonts w:ascii="Arial" w:hAnsi="Arial" w:cs="Arial"/>
+                <w:b/>
+                <w:bCs/>
+                <w:noProof/>
+                <w:lang w:val="en-US"/>
+              </w:rPr>
+              <w:t>1.5.</w:t>
+            </w:r>
+            <w:r>
+              <w:rPr>
+                <w:rFonts w:eastAsiaTheme="minorEastAsia"/>
+                <w:noProof/>
+                <w:lang w:eastAsia="vi-VN"/>
+                <w14:ligatures w14:val="none"/>
+              </w:rPr>
+              <w:tab/>
+            </w:r>
+            <w:r>
+              <w:rPr>
+                <w:rStyle w:val="Hyperlink"/>
+                <w:rFonts w:ascii="Arial" w:hAnsi="Arial" w:cs="Arial"/>
+                <w:b/>
+                <w:bCs/>
+                <w:noProof/>
+                <w:lang w:val="en-US"/>
+              </w:rPr>
+              <w:t>StatusController</w:t>
+            </w:r>
+            <w:r>
+              <w:rPr>
+                <w:noProof/>
+                <w:webHidden/>
+              </w:rPr>
+              <w:tab/>
+            </w:r>
+            <w:r>
+              <w:rPr>
+                <w:noProof/>
+                <w:webHidden/>
+              </w:rPr>
+              <w:fldChar w:fldCharType="begin"/>
+            </w:r>
+            <w:r>
+              <w:rPr>
+                <w:noProof/>
+                <w:webHidden/>
+              </w:rPr>
+              <w:instrText xml:space="preserve"> PAGEREF _Toc182641075 \h </w:instrText>
+            </w:r>
+            <w:r>
+              <w:rPr>
+                <w:noProof/>
+                <w:webHidden/>
+              </w:rPr>
+            </w:r>
+            <w:r>
+              <w:rPr>
+                <w:noProof/>
+                <w:webHidden/>
+              </w:rPr>
+              <w:fldChar w:fldCharType="separate"/>
+            </w:r>
+            <w:r>
+              <w:rPr>
+                <w:noProof/>
+                <w:webHidden/>
+              </w:rPr>
+              <w:t>16</w:t>
+            </w:r>
+            <w:r>
+              <w:rPr>
+                <w:noProof/>
+                <w:webHidden/>
+              </w:rPr>
+              <w:fldChar w:fldCharType="end"/>
+            </w:r>
+          </w:hyperlink>
+        </w:p>
+        <w:p>
+          <w:pPr>
+            <w:pStyle w:val="TOC3"/>
+            <w:tabs>
+              <w:tab w:val="left" w:pos="1100"/>
+              <w:tab w:val="right" w:leader="dot" w:pos="9016"/>
+            </w:tabs>
+            <w:rPr>
+              <w:rFonts w:eastAsiaTheme="minorEastAsia"/>
+              <w:noProof/>
+              <w:lang w:eastAsia="vi-VN"/>
+              <w14:ligatures w14:val="none"/>
+            </w:rPr>
+          </w:pPr>
+          <w:hyperlink w:anchor="_Toc182641076" w:history="1">
+            <w:r>
+              <w:rPr>
+                <w:rStyle w:val="Hyperlink"/>
+                <w:rFonts w:ascii="Arial" w:hAnsi="Arial" w:cs="Arial"/>
+                <w:b/>
+                <w:bCs/>
+                <w:noProof/>
+                <w:lang w:val="en-US"/>
+              </w:rPr>
+              <w:t>1.6.</w:t>
+            </w:r>
+            <w:r>
+              <w:rPr>
+                <w:rFonts w:eastAsiaTheme="minorEastAsia"/>
+                <w:noProof/>
+                <w:lang w:eastAsia="vi-VN"/>
+                <w14:ligatures w14:val="none"/>
+              </w:rPr>
+              <w:tab/>
+            </w:r>
+            <w:r>
+              <w:rPr>
+                <w:rStyle w:val="Hyperlink"/>
+                <w:rFonts w:ascii="Arial" w:hAnsi="Arial" w:cs="Arial"/>
+                <w:b/>
+                <w:bCs/>
+                <w:noProof/>
+                <w:lang w:val="en-US"/>
+              </w:rPr>
+              <w:t>BikeController</w:t>
+            </w:r>
+            <w:r>
+              <w:rPr>
+                <w:noProof/>
+                <w:webHidden/>
+              </w:rPr>
+              <w:tab/>
+            </w:r>
+            <w:r>
+              <w:rPr>
+                <w:noProof/>
+                <w:webHidden/>
+              </w:rPr>
+              <w:fldChar w:fldCharType="begin"/>
+            </w:r>
+            <w:r>
+              <w:rPr>
+                <w:noProof/>
+                <w:webHidden/>
+              </w:rPr>
+              <w:instrText xml:space="preserve"> PAGEREF _Toc182641076 \h </w:instrText>
+            </w:r>
+            <w:r>
+              <w:rPr>
+                <w:noProof/>
+                <w:webHidden/>
+              </w:rPr>
+            </w:r>
+            <w:r>
+              <w:rPr>
+                <w:noProof/>
+                <w:webHidden/>
+              </w:rPr>
+              <w:fldChar w:fldCharType="separate"/>
+            </w:r>
+            <w:r>
+              <w:rPr>
+                <w:noProof/>
+                <w:webHidden/>
+              </w:rPr>
+              <w:t>17</w:t>
+            </w:r>
+            <w:r>
+              <w:rPr>
+                <w:noProof/>
+                <w:webHidden/>
+              </w:rPr>
+              <w:fldChar w:fldCharType="end"/>
+            </w:r>
+          </w:hyperlink>
+        </w:p>
+        <w:p>
+          <w:pPr>
+            <w:pStyle w:val="TOC2"/>
+            <w:tabs>
+              <w:tab w:val="left" w:pos="660"/>
+              <w:tab w:val="right" w:leader="dot" w:pos="9016"/>
+            </w:tabs>
+            <w:rPr>
+              <w:rFonts w:eastAsiaTheme="minorEastAsia"/>
+              <w:noProof/>
+              <w:lang w:eastAsia="vi-VN"/>
+              <w14:ligatures w14:val="none"/>
+            </w:rPr>
+          </w:pPr>
+          <w:hyperlink w:anchor="_Toc182641077" w:history="1">
+            <w:r>
+              <w:rPr>
+                <w:rStyle w:val="Hyperlink"/>
+                <w:rFonts w:ascii="Arial" w:hAnsi="Arial" w:cs="Arial"/>
+                <w:b/>
+                <w:bCs/>
+                <w:noProof/>
+                <w:lang w:val="en-US"/>
+              </w:rPr>
+              <w:t>2.</w:t>
+            </w:r>
+            <w:r>
+              <w:rPr>
+                <w:rFonts w:eastAsiaTheme="minorEastAsia"/>
+                <w:noProof/>
+                <w:lang w:eastAsia="vi-VN"/>
+                <w14:ligatures w14:val="none"/>
+              </w:rPr>
+              <w:tab/>
+            </w:r>
+            <w:r>
+              <w:rPr>
+                <w:rStyle w:val="Hyperlink"/>
+                <w:rFonts w:ascii="Arial" w:hAnsi="Arial" w:cs="Arial"/>
+                <w:b/>
+                <w:bCs/>
+                <w:noProof/>
+                <w:lang w:val="en-US"/>
+              </w:rPr>
+              <w:t>Client</w:t>
+            </w:r>
+            <w:r>
+              <w:rPr>
+                <w:noProof/>
+                <w:webHidden/>
+              </w:rPr>
+              <w:tab/>
+            </w:r>
+            <w:r>
+              <w:rPr>
+                <w:noProof/>
+                <w:webHidden/>
+              </w:rPr>
+              <w:fldChar w:fldCharType="begin"/>
+            </w:r>
+            <w:r>
+              <w:rPr>
+                <w:noProof/>
+                <w:webHidden/>
+              </w:rPr>
+              <w:instrText xml:space="preserve"> PAGEREF _Toc182641077 \h </w:instrText>
+            </w:r>
+            <w:r>
+              <w:rPr>
+                <w:noProof/>
+                <w:webHidden/>
+              </w:rPr>
+            </w:r>
+            <w:r>
+              <w:rPr>
+                <w:noProof/>
+                <w:webHidden/>
+              </w:rPr>
+              <w:fldChar w:fldCharType="separate"/>
+            </w:r>
+            <w:r>
+              <w:rPr>
+                <w:noProof/>
+                <w:webHidden/>
+              </w:rPr>
+              <w:t>18</w:t>
+            </w:r>
+            <w:r>
+              <w:rPr>
+                <w:noProof/>
+                <w:webHidden/>
+              </w:rPr>
+              <w:fldChar w:fldCharType="end"/>
+            </w:r>
+          </w:hyperlink>
+        </w:p>
+        <w:p>
+          <w:pPr>
+            <w:pStyle w:val="TOC3"/>
+            <w:tabs>
+              <w:tab w:val="left" w:pos="1100"/>
+              <w:tab w:val="right" w:leader="dot" w:pos="9016"/>
+            </w:tabs>
+            <w:rPr>
+              <w:rFonts w:eastAsiaTheme="minorEastAsia"/>
+              <w:noProof/>
+              <w:lang w:eastAsia="vi-VN"/>
+              <w14:ligatures w14:val="none"/>
+            </w:rPr>
+          </w:pPr>
+          <w:hyperlink w:anchor="_Toc182641078" w:history="1">
+            <w:r>
+              <w:rPr>
+                <w:rStyle w:val="Hyperlink"/>
+                <w:rFonts w:ascii="Arial" w:hAnsi="Arial" w:cs="Arial"/>
+                <w:b/>
+                <w:bCs/>
+                <w:noProof/>
+                <w:lang w:val="en-US"/>
+              </w:rPr>
+              <w:t>2.1.</w:t>
+            </w:r>
+            <w:r>
+              <w:rPr>
+                <w:rFonts w:eastAsiaTheme="minorEastAsia"/>
+                <w:noProof/>
+                <w:lang w:eastAsia="vi-VN"/>
+                <w14:ligatures w14:val="none"/>
+              </w:rPr>
+              <w:tab/>
+            </w:r>
+            <w:r>
+              <w:rPr>
+                <w:rStyle w:val="Hyperlink"/>
+                <w:rFonts w:ascii="Arial" w:hAnsi="Arial" w:cs="Arial"/>
+                <w:b/>
+                <w:bCs/>
+                <w:noProof/>
+                <w:lang w:val="en-US"/>
+              </w:rPr>
+              <w:t>Config chuẩn bị để lấy dữ liệu</w:t>
+            </w:r>
+            <w:r>
+              <w:rPr>
+                <w:noProof/>
+                <w:webHidden/>
+              </w:rPr>
+              <w:tab/>
+            </w:r>
+            <w:r>
+              <w:rPr>
+                <w:noProof/>
+                <w:webHidden/>
+              </w:rPr>
+              <w:fldChar w:fldCharType="begin"/>
+            </w:r>
+            <w:r>
+              <w:rPr>
+                <w:noProof/>
+                <w:webHidden/>
+              </w:rPr>
+              <w:instrText xml:space="preserve"> PAGEREF _Toc182641078 \h </w:instrText>
+            </w:r>
+            <w:r>
+              <w:rPr>
+                <w:noProof/>
+                <w:webHidden/>
+              </w:rPr>
+            </w:r>
+            <w:r>
+              <w:rPr>
+                <w:noProof/>
+                <w:webHidden/>
+              </w:rPr>
+              <w:fldChar w:fldCharType="separate"/>
+            </w:r>
+            <w:r>
+              <w:rPr>
+                <w:noProof/>
+                <w:webHidden/>
+              </w:rPr>
+              <w:t>18</w:t>
+            </w:r>
+            <w:r>
+              <w:rPr>
+                <w:noProof/>
+                <w:webHidden/>
+              </w:rPr>
+              <w:fldChar w:fldCharType="end"/>
+            </w:r>
+          </w:hyperlink>
+        </w:p>
+        <w:p>
+          <w:pPr>
+            <w:pStyle w:val="TOC3"/>
+            <w:tabs>
+              <w:tab w:val="left" w:pos="1100"/>
+              <w:tab w:val="right" w:leader="dot" w:pos="9016"/>
+            </w:tabs>
+            <w:rPr>
+              <w:rFonts w:eastAsiaTheme="minorEastAsia"/>
+              <w:noProof/>
+              <w:lang w:eastAsia="vi-VN"/>
+              <w14:ligatures w14:val="none"/>
+            </w:rPr>
+          </w:pPr>
+          <w:hyperlink w:anchor="_Toc182641079" w:history="1">
+            <w:r>
+              <w:rPr>
+                <w:rStyle w:val="Hyperlink"/>
+                <w:rFonts w:ascii="Arial" w:hAnsi="Arial" w:cs="Arial"/>
+                <w:b/>
+                <w:bCs/>
+                <w:noProof/>
+                <w:lang w:val="en-US"/>
+              </w:rPr>
+              <w:t>2.2.</w:t>
+            </w:r>
+            <w:r>
+              <w:rPr>
+                <w:rFonts w:eastAsiaTheme="minorEastAsia"/>
+                <w:noProof/>
+                <w:lang w:eastAsia="vi-VN"/>
+                <w14:ligatures w14:val="none"/>
+              </w:rPr>
+              <w:tab/>
+            </w:r>
+            <w:r>
+              <w:rPr>
+                <w:rStyle w:val="Hyperlink"/>
+                <w:rFonts w:ascii="Arial" w:hAnsi="Arial" w:cs="Arial"/>
+                <w:b/>
+                <w:bCs/>
+                <w:noProof/>
+                <w:lang w:val="en-US"/>
+              </w:rPr>
+              <w:t>Lấy dữ liệu từ trang web bike2school.vn</w:t>
+            </w:r>
+            <w:r>
+              <w:rPr>
+                <w:noProof/>
+                <w:webHidden/>
+              </w:rPr>
+              <w:tab/>
+            </w:r>
+            <w:r>
+              <w:rPr>
+                <w:noProof/>
+                <w:webHidden/>
+              </w:rPr>
+              <w:fldChar w:fldCharType="begin"/>
+            </w:r>
+            <w:r>
+              <w:rPr>
+                <w:noProof/>
+                <w:webHidden/>
+              </w:rPr>
+              <w:instrText xml:space="preserve"> PAGEREF _Toc182641079 \h </w:instrText>
+            </w:r>
+            <w:r>
+              <w:rPr>
+                <w:noProof/>
+                <w:webHidden/>
+              </w:rPr>
+            </w:r>
+            <w:r>
+              <w:rPr>
+                <w:noProof/>
+                <w:webHidden/>
+              </w:rPr>
+              <w:fldChar w:fldCharType="separate"/>
+            </w:r>
+            <w:r>
+              <w:rPr>
+                <w:noProof/>
+                <w:webHidden/>
+              </w:rPr>
+              <w:t>18</w:t>
+            </w:r>
+            <w:r>
+              <w:rPr>
+                <w:noProof/>
+                <w:webHidden/>
+              </w:rPr>
+              <w:fldChar w:fldCharType="end"/>
+            </w:r>
+          </w:hyperlink>
+        </w:p>
+        <w:p>
+          <w:pPr>
+            <w:pStyle w:val="TOC3"/>
+            <w:tabs>
+              <w:tab w:val="left" w:pos="1100"/>
+              <w:tab w:val="right" w:leader="dot" w:pos="9016"/>
+            </w:tabs>
+            <w:rPr>
+              <w:rFonts w:eastAsiaTheme="minorEastAsia"/>
+              <w:noProof/>
+              <w:lang w:eastAsia="vi-VN"/>
+              <w14:ligatures w14:val="none"/>
+            </w:rPr>
+          </w:pPr>
+          <w:hyperlink w:anchor="_Toc182641080" w:history="1">
+            <w:r>
+              <w:rPr>
+                <w:rStyle w:val="Hyperlink"/>
+                <w:rFonts w:ascii="Arial" w:hAnsi="Arial" w:cs="Arial"/>
+                <w:b/>
+                <w:bCs/>
+                <w:noProof/>
+                <w:lang w:val="en-US"/>
+              </w:rPr>
+              <w:t>2.3.</w:t>
+            </w:r>
+            <w:r>
+              <w:rPr>
+                <w:rFonts w:eastAsiaTheme="minorEastAsia"/>
+                <w:noProof/>
+                <w:lang w:eastAsia="vi-VN"/>
+                <w14:ligatures w14:val="none"/>
+              </w:rPr>
+              <w:tab/>
+            </w:r>
+            <w:r>
+              <w:rPr>
+                <w:rStyle w:val="Hyperlink"/>
+                <w:rFonts w:ascii="Arial" w:hAnsi="Arial" w:cs="Arial"/>
+                <w:b/>
+                <w:bCs/>
+                <w:noProof/>
+                <w:lang w:val="en-US"/>
+              </w:rPr>
+              <w:t>Lấy dữ liệu từ trang web xedapgiakho.com</w:t>
+            </w:r>
+            <w:r>
+              <w:rPr>
+                <w:noProof/>
+                <w:webHidden/>
+              </w:rPr>
+              <w:tab/>
+            </w:r>
+            <w:r>
+              <w:rPr>
+                <w:noProof/>
+                <w:webHidden/>
+              </w:rPr>
+              <w:fldChar w:fldCharType="begin"/>
+            </w:r>
+            <w:r>
+              <w:rPr>
+                <w:noProof/>
+                <w:webHidden/>
+              </w:rPr>
+              <w:instrText xml:space="preserve"> PAGEREF _Toc182641080 \h </w:instrText>
+            </w:r>
+            <w:r>
+              <w:rPr>
+                <w:noProof/>
+                <w:webHidden/>
+              </w:rPr>
+            </w:r>
+            <w:r>
+              <w:rPr>
+                <w:noProof/>
+                <w:webHidden/>
+              </w:rPr>
+              <w:fldChar w:fldCharType="separate"/>
+            </w:r>
+            <w:r>
+              <w:rPr>
+                <w:noProof/>
+                <w:webHidden/>
+              </w:rPr>
+              <w:t>20</w:t>
+            </w:r>
+            <w:r>
+              <w:rPr>
+                <w:noProof/>
+                <w:webHidden/>
+              </w:rPr>
+              <w:fldChar w:fldCharType="end"/>
+            </w:r>
+          </w:hyperlink>
+        </w:p>
+        <w:p>
+          <w:pPr>
+            <w:pStyle w:val="TOC1"/>
+            <w:tabs>
+              <w:tab w:val="left" w:pos="660"/>
+              <w:tab w:val="right" w:leader="dot" w:pos="9016"/>
+            </w:tabs>
+            <w:rPr>
+              <w:rFonts w:eastAsiaTheme="minorEastAsia"/>
+              <w:noProof/>
+              <w:lang w:eastAsia="vi-VN"/>
+              <w14:ligatures w14:val="none"/>
+            </w:rPr>
+          </w:pPr>
+          <w:hyperlink w:anchor="_Toc182641081" w:history="1">
+            <w:r>
+              <w:rPr>
+                <w:rStyle w:val="Hyperlink"/>
+                <w:rFonts w:ascii="Arial" w:hAnsi="Arial" w:cs="Arial"/>
+                <w:b/>
+                <w:bCs/>
+                <w:noProof/>
+                <w:lang w:val="en-US"/>
+              </w:rPr>
+              <w:t>VII.</w:t>
+            </w:r>
+            <w:r>
+              <w:rPr>
+                <w:rFonts w:eastAsiaTheme="minorEastAsia"/>
+                <w:noProof/>
+                <w:lang w:eastAsia="vi-VN"/>
+                <w14:ligatures w14:val="none"/>
+              </w:rPr>
+              <w:tab/>
+            </w:r>
+            <w:r>
+              <w:rPr>
+                <w:rStyle w:val="Hyperlink"/>
+                <w:rFonts w:ascii="Arial" w:hAnsi="Arial" w:cs="Arial"/>
+                <w:b/>
+                <w:bCs/>
+                <w:noProof/>
+                <w:lang w:val="en-US"/>
+              </w:rPr>
+              <w:t>CÀI ĐẶT ĐỂ LẤY DỮ LIỆU TỰ ĐỘNG</w:t>
+            </w:r>
+            <w:r>
+              <w:rPr>
+                <w:noProof/>
+                <w:webHidden/>
+              </w:rPr>
+              <w:tab/>
+            </w:r>
+            <w:r>
+              <w:rPr>
+                <w:noProof/>
+                <w:webHidden/>
+              </w:rPr>
+              <w:fldChar w:fldCharType="begin"/>
+            </w:r>
+            <w:r>
+              <w:rPr>
+                <w:noProof/>
+                <w:webHidden/>
+              </w:rPr>
+              <w:instrText xml:space="preserve"> PAGEREF _Toc182641081 \h </w:instrText>
+            </w:r>
+            <w:r>
+              <w:rPr>
+                <w:noProof/>
+                <w:webHidden/>
+              </w:rPr>
+            </w:r>
+            <w:r>
+              <w:rPr>
+                <w:noProof/>
+                <w:webHidden/>
+              </w:rPr>
+              <w:fldChar w:fldCharType="separate"/>
+            </w:r>
+            <w:r>
+              <w:rPr>
+                <w:noProof/>
+                <w:webHidden/>
+              </w:rPr>
+              <w:t>21</w:t>
             </w:r>
             <w:r>
               <w:rPr>
@@ -2921,7 +4191,26 @@
               <w14:ligatures w14:val="none"/>
             </w:rPr>
           </w:pPr>
-          <w:hyperlink w:anchor="_Toc182426830" w:history="1">
+          <w:hyperlink w:anchor="_Toc182641082" w:history="1">
+            <w:r>
+              <w:rPr>
+                <w:rStyle w:val="Hyperlink"/>
+                <w:rFonts w:ascii="Arial" w:hAnsi="Arial" w:cs="Arial"/>
+                <w:b/>
+                <w:noProof/>
+                <w:lang w:val="en-US"/>
+              </w:rPr>
+              <w:t>2.</w:t>
+            </w:r>
+            <w:r>
+              <w:rPr>
+                <w:rFonts w:eastAsiaTheme="minorEastAsia"/>
+                <w:noProof/>
+                <w:lang w:eastAsia="vi-VN"/>
+                <w14:ligatures w14:val="none"/>
+              </w:rPr>
+              <w:tab/>
+            </w:r>
             <w:r>
               <w:rPr>
                 <w:rStyle w:val="Hyperlink"/>
@@ -2931,7 +4220,83 @@
                 <w:noProof/>
                 <w:lang w:val="en-US"/>
               </w:rPr>
-              <w:t>3.</w:t>
+              <w:t>Cài đặt</w:t>
+            </w:r>
+            <w:r>
+              <w:rPr>
+                <w:noProof/>
+                <w:webHidden/>
+              </w:rPr>
+              <w:tab/>
+            </w:r>
+            <w:r>
+              <w:rPr>
+                <w:noProof/>
+                <w:webHidden/>
+              </w:rPr>
+              <w:fldChar w:fldCharType="begin"/>
+            </w:r>
+            <w:r>
+              <w:rPr>
+                <w:noProof/>
+                <w:webHidden/>
+              </w:rPr>
+              <w:instrText xml:space="preserve"> PAGEREF _Toc182641082 \h </w:instrText>
+            </w:r>
+            <w:r>
+              <w:rPr>
+                <w:noProof/>
+                <w:webHidden/>
+              </w:rPr>
+            </w:r>
+            <w:r>
+              <w:rPr>
+                <w:noProof/>
+                <w:webHidden/>
+              </w:rPr>
+              <w:fldChar w:fldCharType="separate"/>
+            </w:r>
+            <w:r>
+              <w:rPr>
+                <w:noProof/>
+                <w:webHidden/>
+              </w:rPr>
+              <w:t>21</w:t>
+            </w:r>
+            <w:r>
+              <w:rPr>
+                <w:noProof/>
+                <w:webHidden/>
+              </w:rPr>
+              <w:fldChar w:fldCharType="end"/>
+            </w:r>
+          </w:hyperlink>
+        </w:p>
+        <w:p>
+          <w:pPr>
+            <w:pStyle w:val="TOC1"/>
+            <w:tabs>
+              <w:tab w:val="left" w:pos="660"/>
+              <w:tab w:val="right" w:leader="dot" w:pos="9016"/>
+            </w:tabs>
+            <w:rPr>
+              <w:rFonts w:eastAsiaTheme="minorEastAsia"/>
+              <w:noProof/>
+              <w:lang w:eastAsia="vi-VN"/>
+              <w14:ligatures w14:val="none"/>
+            </w:rPr>
+          </w:pPr>
+          <w:hyperlink w:anchor="_Toc182641083" w:history="1">
+            <w:r>
+              <w:rPr>
+                <w:rStyle w:val="Hyperlink"/>
+                <w:rFonts w:ascii="Arial" w:hAnsi="Arial" w:cs="Arial"/>
+                <w:b/>
+                <w:bCs/>
+                <w:noProof/>
+                <w:lang w:val="en-US"/>
+              </w:rPr>
+              <w:t>VIII.</w:t>
             </w:r>
             <w:r>
               <w:rPr>
@@ -2951,6 +4316,102 @@
                 <w:noProof/>
                 <w:lang w:val="en-US"/>
               </w:rPr>
+              <w:t>HƯỚNG DẪN CHỨC NĂNG CHẠY BẰNG TAY</w:t>
+            </w:r>
+            <w:r>
+              <w:rPr>
+                <w:noProof/>
+                <w:webHidden/>
+              </w:rPr>
+              <w:tab/>
+            </w:r>
+            <w:r>
+              <w:rPr>
+                <w:noProof/>
+                <w:webHidden/>
+              </w:rPr>
+              <w:fldChar w:fldCharType="begin"/>
+            </w:r>
+            <w:r>
+              <w:rPr>
+                <w:noProof/>
+                <w:webHidden/>
+              </w:rPr>
+              <w:instrText xml:space="preserve"> PAGEREF _Toc182641083 \h </w:instrText>
+            </w:r>
+            <w:r>
+              <w:rPr>
+                <w:noProof/>
+                <w:webHidden/>
+              </w:rPr>
+            </w:r>
+            <w:r>
+              <w:rPr>
+                <w:noProof/>
+                <w:webHidden/>
+              </w:rPr>
+              <w:fldChar w:fldCharType="separate"/>
+            </w:r>
+            <w:r>
+              <w:rPr>
+                <w:noProof/>
+                <w:webHidden/>
+              </w:rPr>
+              <w:t>27</w:t>
+            </w:r>
+            <w:r>
+              <w:rPr>
+                <w:noProof/>
+                <w:webHidden/>
+              </w:rPr>
+              <w:fldChar w:fldCharType="end"/>
+            </w:r>
+          </w:hyperlink>
+        </w:p>
+        <w:p>
+          <w:pPr>
+            <w:pStyle w:val="TOC1"/>
+            <w:tabs>
+              <w:tab w:val="left" w:pos="660"/>
+              <w:tab w:val="right" w:leader="dot" w:pos="9016"/>
+            </w:tabs>
+            <w:rPr>
+              <w:rFonts w:eastAsiaTheme="minorEastAsia"/>
+              <w:noProof/>
+              <w:lang w:eastAsia="vi-VN"/>
+              <w14:ligatures w14:val="none"/>
+            </w:rPr>
+          </w:pPr>
+          <w:hyperlink w:anchor="_Toc182641084" w:history="1">
+            <w:r>
+              <w:rPr>
+                <w:rStyle w:val="Hyperlink"/>
+                <w:rFonts w:ascii="Arial" w:hAnsi="Arial" w:cs="Arial"/>
+                <w:b/>
+                <w:bCs/>
+                <w:noProof/>
+                <w:lang w:val="en-US"/>
+              </w:rPr>
+              <w:t>IX.</w:t>
+            </w:r>
+            <w:r>
+              <w:rPr>
+                <w:rFonts w:eastAsiaTheme="minorEastAsia"/>
+                <w:noProof/>
+                <w:lang w:eastAsia="vi-VN"/>
+                <w14:ligatures w14:val="none"/>
+              </w:rPr>
+              <w:tab/>
+            </w:r>
+            <w:r>
+              <w:rPr>
+                <w:rStyle w:val="Hyperlink"/>
+                <w:rFonts w:ascii="Arial" w:hAnsi="Arial" w:cs="Arial"/>
+                <w:b/>
+                <w:bCs/>
+                <w:noProof/>
+                <w:lang w:val="en-US"/>
+              </w:rPr>
               <w:t>SƠ ĐỒ LUỒNG THỰC HIỆN VIỆC LẤY DỮ LIỆU VÀO HỆ THỐNG</w:t>
             </w:r>
             <w:r>
@@ -2972,7 +4433,7 @@
                 <w:noProof/>
                 <w:webHidden/>
               </w:rPr>
-              <w:instrText xml:space="preserve"> PAGEREF _Toc182426830 \h </w:instrText>
+              <w:instrText xml:space="preserve"> PAGEREF _Toc182641084 \h </w:instrText>
             </w:r>
             <w:r>
               <w:rPr>
@@ -2992,7 +4453,7 @@
                 <w:noProof/>
                 <w:webHidden/>
               </w:rPr>
-              <w:t>12</w:t>
+              <w:t>28</w:t>
             </w:r>
             <w:r>
               <w:rPr>
@@ -3066,7 +4527,7 @@
         </w:rPr>
       </w:pPr>
       <w:bookmarkStart w:id="0" w:name="_Toc168260263"/>
-      <w:bookmarkStart w:id="1" w:name="_Toc182426804"/>
+      <w:bookmarkStart w:id="1" w:name="_Toc182641043"/>
       <w:r>
         <w:rPr>
           <w:rFonts w:ascii="Arial" w:hAnsi="Arial" w:cs="Arial"/>
@@ -3139,7 +4600,7 @@
         </w:rPr>
       </w:pPr>
       <w:bookmarkStart w:id="2" w:name="_Toc168260264"/>
-      <w:bookmarkStart w:id="3" w:name="_Toc182426805"/>
+      <w:bookmarkStart w:id="3" w:name="_Toc182641044"/>
       <w:r>
         <w:rPr>
           <w:rFonts w:ascii="Arial" w:hAnsi="Arial" w:cs="Arial"/>
@@ -3247,7 +4708,7 @@
         </w:rPr>
       </w:pPr>
       <w:bookmarkStart w:id="4" w:name="_Toc168260265"/>
-      <w:bookmarkStart w:id="5" w:name="_Toc182426806"/>
+      <w:bookmarkStart w:id="5" w:name="_Toc182641045"/>
       <w:r>
         <w:rPr>
           <w:rFonts w:ascii="Arial" w:hAnsi="Arial" w:cs="Arial"/>
@@ -3521,7 +4982,7 @@
           <w:lang w:val="en-US"/>
         </w:rPr>
       </w:pPr>
-      <w:bookmarkStart w:id="6" w:name="_Toc182426807"/>
+      <w:bookmarkStart w:id="6" w:name="_Toc182641046"/>
       <w:r>
         <w:rPr>
           <w:rFonts w:ascii="Arial" w:hAnsi="Arial" w:cs="Arial"/>
@@ -3887,7 +5348,7 @@
           <w:color w:val="auto"/>
         </w:rPr>
       </w:pPr>
-      <w:bookmarkStart w:id="7" w:name="_Toc182426808"/>
+      <w:bookmarkStart w:id="7" w:name="_Toc182641047"/>
       <w:r>
         <w:rPr>
           <w:rFonts w:ascii="Arial" w:hAnsi="Arial" w:cs="Arial"/>
@@ -4048,7 +5509,7 @@
           <w:color w:val="auto"/>
         </w:rPr>
       </w:pPr>
-      <w:bookmarkStart w:id="8" w:name="_Toc182426809"/>
+      <w:bookmarkStart w:id="8" w:name="_Toc182641048"/>
       <w:r>
         <w:rPr>
           <w:rFonts w:ascii="Arial" w:hAnsi="Arial" w:cs="Arial"/>
@@ -4083,7 +5544,7 @@
           <w:color w:val="auto"/>
         </w:rPr>
       </w:pPr>
-      <w:bookmarkStart w:id="9" w:name="_Toc182426810"/>
+      <w:bookmarkStart w:id="9" w:name="_Toc182641049"/>
       <w:r>
         <w:rPr>
           <w:rFonts w:ascii="Arial" w:hAnsi="Arial" w:cs="Arial"/>
@@ -4743,7 +6204,7 @@
           <w:lang w:val="en-US"/>
         </w:rPr>
       </w:pPr>
-      <w:bookmarkStart w:id="10" w:name="_Toc182426811"/>
+      <w:bookmarkStart w:id="10" w:name="_Toc182641050"/>
       <w:r>
         <w:rPr>
           <w:rFonts w:ascii="Arial" w:hAnsi="Arial" w:cs="Arial"/>
@@ -4780,7 +6241,7 @@
           <w:color w:val="auto"/>
         </w:rPr>
       </w:pPr>
-      <w:bookmarkStart w:id="11" w:name="_Toc182426812"/>
+      <w:bookmarkStart w:id="11" w:name="_Toc182641051"/>
       <w:r>
         <w:rPr>
           <w:rFonts w:ascii="Arial" w:hAnsi="Arial" w:cs="Arial"/>
@@ -4808,7 +6269,7 @@
           <w:lang w:val="en-US"/>
         </w:rPr>
       </w:pPr>
-      <w:bookmarkStart w:id="12" w:name="_Toc182426813"/>
+      <w:bookmarkStart w:id="12" w:name="_Toc182641052"/>
       <w:r>
         <w:rPr>
           <w:rFonts w:ascii="Arial" w:hAnsi="Arial" w:cs="Arial"/>
@@ -5242,7 +6703,7 @@
           <w:lang w:val="en-US"/>
         </w:rPr>
       </w:pPr>
-      <w:bookmarkStart w:id="13" w:name="_Toc182426814"/>
+      <w:bookmarkStart w:id="13" w:name="_Toc182641053"/>
       <w:r>
         <w:rPr>
           <w:rFonts w:ascii="Arial" w:hAnsi="Arial" w:cs="Arial"/>
@@ -5863,7 +7324,7 @@
           <w:lang w:val="en-US"/>
         </w:rPr>
       </w:pPr>
-      <w:bookmarkStart w:id="14" w:name="_Toc182426815"/>
+      <w:bookmarkStart w:id="14" w:name="_Toc182641054"/>
       <w:r>
         <w:rPr>
           <w:rFonts w:ascii="Arial" w:hAnsi="Arial" w:cs="Arial"/>
@@ -6217,7 +7678,7 @@
           <w:lang w:val="en-US"/>
         </w:rPr>
       </w:pPr>
-      <w:bookmarkStart w:id="15" w:name="_Toc182426816"/>
+      <w:bookmarkStart w:id="15" w:name="_Toc182641055"/>
       <w:r>
         <w:rPr>
           <w:rFonts w:ascii="Arial" w:hAnsi="Arial" w:cs="Arial"/>
@@ -7531,7 +8992,7 @@
           <w:lang w:val="en-US"/>
         </w:rPr>
       </w:pPr>
-      <w:bookmarkStart w:id="16" w:name="_Toc182426817"/>
+      <w:bookmarkStart w:id="16" w:name="_Toc182641056"/>
       <w:r>
         <w:rPr>
           <w:rFonts w:ascii="Arial" w:hAnsi="Arial" w:cs="Arial"/>
@@ -8098,7 +9559,7 @@
           <w:lang w:val="en-US"/>
         </w:rPr>
       </w:pPr>
-      <w:bookmarkStart w:id="17" w:name="_Toc182426818"/>
+      <w:bookmarkStart w:id="17" w:name="_Toc182641057"/>
       <w:r>
         <w:rPr>
           <w:rFonts w:ascii="Arial" w:hAnsi="Arial" w:cs="Arial"/>
@@ -8215,7 +9676,7 @@
           <w:lang w:val="en-US"/>
         </w:rPr>
       </w:pPr>
-      <w:bookmarkStart w:id="18" w:name="_Toc182426819"/>
+      <w:bookmarkStart w:id="18" w:name="_Toc182641058"/>
       <w:r>
         <w:rPr>
           <w:rFonts w:ascii="Arial" w:hAnsi="Arial" w:cs="Arial"/>
@@ -8254,7 +9715,7 @@
           <w:color w:val="auto"/>
         </w:rPr>
       </w:pPr>
-      <w:bookmarkStart w:id="19" w:name="_Toc182426820"/>
+      <w:bookmarkStart w:id="19" w:name="_Toc182641059"/>
       <w:r>
         <w:rPr>
           <w:rFonts w:ascii="Arial" w:hAnsi="Arial" w:cs="Arial"/>
@@ -8281,7 +9742,7 @@
           <w:lang w:val="en-US"/>
         </w:rPr>
       </w:pPr>
-      <w:bookmarkStart w:id="20" w:name="_Toc182426821"/>
+      <w:bookmarkStart w:id="20" w:name="_Toc182641060"/>
       <w:r>
         <w:rPr>
           <w:rFonts w:ascii="Arial" w:hAnsi="Arial" w:cs="Arial"/>
@@ -9485,7 +10946,7 @@
           <w:lang w:val="en-US"/>
         </w:rPr>
       </w:pPr>
-      <w:bookmarkStart w:id="21" w:name="_Toc182426822"/>
+      <w:bookmarkStart w:id="21" w:name="_Toc182641061"/>
       <w:r>
         <w:rPr>
           <w:rFonts w:ascii="Arial" w:hAnsi="Arial" w:cs="Arial"/>
@@ -9584,7 +11045,7 @@
           <w:lang w:val="en-US"/>
         </w:rPr>
       </w:pPr>
-      <w:bookmarkStart w:id="22" w:name="_Toc182426823"/>
+      <w:bookmarkStart w:id="22" w:name="_Toc182641062"/>
       <w:r>
         <w:rPr>
           <w:rFonts w:ascii="Arial" w:hAnsi="Arial" w:cs="Arial"/>
@@ -9612,7 +11073,7 @@
           <w:color w:val="auto"/>
         </w:rPr>
       </w:pPr>
-      <w:bookmarkStart w:id="23" w:name="_Toc182426824"/>
+      <w:bookmarkStart w:id="23" w:name="_Toc182641063"/>
       <w:r>
         <w:rPr>
           <w:rFonts w:ascii="Arial" w:hAnsi="Arial" w:cs="Arial"/>
@@ -9639,7 +11100,7 @@
           <w:color w:val="auto"/>
         </w:rPr>
       </w:pPr>
-      <w:bookmarkStart w:id="24" w:name="_Toc182426825"/>
+      <w:bookmarkStart w:id="24" w:name="_Toc182641064"/>
       <w:r>
         <w:rPr>
           <w:rFonts w:ascii="Arial" w:hAnsi="Arial" w:cs="Arial"/>
@@ -9874,7 +11335,7 @@
           <w:color w:val="auto"/>
         </w:rPr>
       </w:pPr>
-      <w:bookmarkStart w:id="25" w:name="_Toc182426826"/>
+      <w:bookmarkStart w:id="25" w:name="_Toc182641065"/>
       <w:r>
         <w:rPr>
           <w:rFonts w:ascii="Arial" w:hAnsi="Arial" w:cs="Arial"/>
@@ -10594,7 +12055,7 @@
           <w:color w:val="auto"/>
         </w:rPr>
       </w:pPr>
-      <w:bookmarkStart w:id="26" w:name="_Toc182426827"/>
+      <w:bookmarkStart w:id="26" w:name="_Toc182641066"/>
       <w:r>
         <w:rPr>
           <w:rFonts w:ascii="Arial" w:hAnsi="Arial" w:cs="Arial"/>
@@ -10989,7 +12450,7 @@
           <w:color w:val="auto"/>
         </w:rPr>
       </w:pPr>
-      <w:bookmarkStart w:id="27" w:name="_Toc182426828"/>
+      <w:bookmarkStart w:id="27" w:name="_Toc182641067"/>
       <w:r>
         <w:rPr>
           <w:rFonts w:ascii="Arial" w:hAnsi="Arial" w:cs="Arial"/>
@@ -11649,7 +13110,7 @@
           <w:szCs w:val="24"/>
         </w:rPr>
       </w:pPr>
-      <w:bookmarkStart w:id="28" w:name="_Toc182426829"/>
+      <w:bookmarkStart w:id="28" w:name="_Toc182641068"/>
       <w:r>
         <w:rPr>
           <w:rFonts w:ascii="Arial" w:hAnsi="Arial" w:cs="Arial"/>
@@ -11754,7 +13215,7 @@
           <w:lang w:val="en-US"/>
         </w:rPr>
       </w:pPr>
-      <w:bookmarkStart w:id="29" w:name="_Toc182426830"/>
+      <w:bookmarkStart w:id="29" w:name="_Toc182641069"/>
       <w:r>
         <w:rPr>
           <w:rFonts w:ascii="Arial" w:hAnsi="Arial" w:cs="Arial"/>
@@ -11778,6 +13239,7 @@
         </w:rPr>
         <w:t xml:space="preserve"> TỰ ĐỘNG</w:t>
       </w:r>
+      <w:bookmarkEnd w:id="29"/>
     </w:p>
     <w:p>
       <w:pPr>
@@ -11796,6 +13258,7 @@
           <w:lang w:val="en-US"/>
         </w:rPr>
       </w:pPr>
+      <w:bookmarkStart w:id="30" w:name="_Toc182641070"/>
       <w:r>
         <w:rPr>
           <w:rFonts w:ascii="Arial" w:hAnsi="Arial" w:cs="Arial"/>
@@ -11807,6 +13270,7 @@
         </w:rPr>
         <w:t>Server</w:t>
       </w:r>
+      <w:bookmarkEnd w:id="30"/>
     </w:p>
     <w:p>
       <w:pPr>
@@ -11825,6 +13289,7 @@
           <w:lang w:val="en-US"/>
         </w:rPr>
       </w:pPr>
+      <w:bookmarkStart w:id="31" w:name="_Toc182641071"/>
       <w:r>
         <w:rPr>
           <w:rFonts w:ascii="Arial" w:hAnsi="Arial" w:cs="Arial"/>
@@ -11836,6 +13301,7 @@
         </w:rPr>
         <w:t>ConfigController</w:t>
       </w:r>
+      <w:bookmarkEnd w:id="31"/>
     </w:p>
     <w:p>
       <w:pPr>
@@ -13055,6 +14521,7 @@
           <w:lang w:val="en-US"/>
         </w:rPr>
       </w:pPr>
+      <w:bookmarkStart w:id="32" w:name="_Toc182641072"/>
       <w:r>
         <w:rPr>
           <w:rFonts w:ascii="Arial" w:hAnsi="Arial" w:cs="Arial"/>
@@ -13066,6 +14533,7 @@
         </w:rPr>
         <w:t>DateDimController</w:t>
       </w:r>
+      <w:bookmarkEnd w:id="32"/>
     </w:p>
     <w:p>
       <w:pPr>
@@ -13358,6 +14826,7 @@
           <w:lang w:val="en-US"/>
         </w:rPr>
       </w:pPr>
+      <w:bookmarkStart w:id="33" w:name="_Toc182641073"/>
       <w:r>
         <w:rPr>
           <w:rFonts w:ascii="Arial" w:hAnsi="Arial" w:cs="Arial"/>
@@ -13369,6 +14838,7 @@
         </w:rPr>
         <w:t>EmailController</w:t>
       </w:r>
+      <w:bookmarkEnd w:id="33"/>
     </w:p>
     <w:p>
       <w:pPr>
@@ -13879,6 +15349,7 @@
           <w:lang w:val="en-US"/>
         </w:rPr>
       </w:pPr>
+      <w:bookmarkStart w:id="34" w:name="_Toc182641074"/>
       <w:r>
         <w:rPr>
           <w:rFonts w:ascii="Arial" w:hAnsi="Arial" w:cs="Arial"/>
@@ -13890,6 +15361,7 @@
         </w:rPr>
         <w:t>LogController</w:t>
       </w:r>
+      <w:bookmarkEnd w:id="34"/>
     </w:p>
     <w:p>
       <w:pPr>
@@ -14070,7 +15542,34 @@
           <w:szCs w:val="32"/>
           <w:lang w:val="en-US"/>
         </w:rPr>
-        <w:t>Kiểm tra đã tồn tại websiteId và statusId hay chưa</w:t>
+        <w:t xml:space="preserve">Kiểm tra nếu trạng thái </w:t>
+      </w:r>
+      <w:r>
+        <w:rPr>
+          <w:rFonts w:ascii="Arial" w:hAnsi="Arial" w:cs="Arial"/>
+          <w:sz w:val="32"/>
+          <w:szCs w:val="32"/>
+          <w:lang w:val="en-US"/>
+        </w:rPr>
+        <w:t>không phải</w:t>
+      </w:r>
+      <w:r>
+        <w:rPr>
+          <w:rFonts w:ascii="Arial" w:hAnsi="Arial" w:cs="Arial"/>
+          <w:sz w:val="32"/>
+          <w:szCs w:val="32"/>
+          <w:lang w:val="en-US"/>
+        </w:rPr>
+        <w:t xml:space="preserve"> WAITING thì </w:t>
+      </w:r>
+      <w:r>
+        <w:rPr>
+          <w:rFonts w:ascii="Arial" w:hAnsi="Arial" w:cs="Arial"/>
+          <w:sz w:val="32"/>
+          <w:szCs w:val="32"/>
+          <w:lang w:val="en-US"/>
+        </w:rPr>
+        <w:t>sẽ thêm vô</w:t>
       </w:r>
     </w:p>
     <w:p>
@@ -14096,25 +15595,44 @@
           <w:szCs w:val="32"/>
           <w:lang w:val="en-US"/>
         </w:rPr>
+        <w:t>Nếu là WAITING thì kiểm tra</w:t>
+      </w:r>
+      <w:r>
+        <w:rPr>
+          <w:rFonts w:ascii="Arial" w:hAnsi="Arial" w:cs="Arial"/>
+          <w:sz w:val="32"/>
+          <w:szCs w:val="32"/>
+          <w:lang w:val="en-US"/>
+        </w:rPr>
+        <w:t xml:space="preserve"> đã tồn tại websiteId và statusId hay chưa</w:t>
+      </w:r>
+      <w:r>
+        <w:rPr>
+          <w:rFonts w:ascii="Arial" w:hAnsi="Arial" w:cs="Arial"/>
+          <w:sz w:val="32"/>
+          <w:szCs w:val="32"/>
+          <w:lang w:val="en-US"/>
+        </w:rPr>
+        <w:t xml:space="preserve">. </w:t>
+      </w:r>
+      <w:r>
+        <w:rPr>
+          <w:rFonts w:ascii="Arial" w:hAnsi="Arial" w:cs="Arial"/>
+          <w:sz w:val="32"/>
+          <w:szCs w:val="32"/>
+          <w:lang w:val="en-US"/>
+        </w:rPr>
         <w:t>Nếu tồn tại thì không thêm và thông báo thêm thất bại</w:t>
       </w:r>
-    </w:p>
-    <w:p>
-      <w:pPr>
-        <w:pStyle w:val="ListParagraph"/>
-        <w:numPr>
-          <w:ilvl w:val="0"/>
-          <w:numId w:val="32"/>
-        </w:numPr>
-        <w:rPr>
-          <w:rFonts w:ascii="Arial" w:hAnsi="Arial" w:cs="Arial"/>
-          <w:b/>
-          <w:bCs/>
-          <w:sz w:val="32"/>
-          <w:szCs w:val="32"/>
-          <w:lang w:val="en-US"/>
-        </w:rPr>
-      </w:pPr>
+      <w:r>
+        <w:rPr>
+          <w:rFonts w:ascii="Arial" w:hAnsi="Arial" w:cs="Arial"/>
+          <w:sz w:val="32"/>
+          <w:szCs w:val="32"/>
+          <w:lang w:val="en-US"/>
+        </w:rPr>
+        <w:t xml:space="preserve">. </w:t>
+      </w:r>
       <w:r>
         <w:rPr>
           <w:rFonts w:ascii="Arial" w:hAnsi="Arial" w:cs="Arial"/>
@@ -14234,6 +15752,7 @@
           <w:lang w:val="en-US"/>
         </w:rPr>
       </w:pPr>
+      <w:bookmarkStart w:id="35" w:name="_Toc182641075"/>
       <w:r>
         <w:rPr>
           <w:rFonts w:ascii="Arial" w:hAnsi="Arial" w:cs="Arial"/>
@@ -14245,6 +15764,7 @@
         </w:rPr>
         <w:t>StatusController</w:t>
       </w:r>
+      <w:bookmarkEnd w:id="35"/>
     </w:p>
     <w:p>
       <w:pPr>
@@ -14581,6 +16101,7 @@
           <w:szCs w:val="32"/>
           <w:lang w:val="en-US"/>
         </w:rPr>
+        <w:lastRenderedPageBreak/>
         <w:t>Đây là chức năng thêm status</w:t>
       </w:r>
     </w:p>
@@ -14609,7 +16130,6 @@
           <w:szCs w:val="32"/>
           <w:lang w:val="en-US"/>
         </w:rPr>
-        <w:lastRenderedPageBreak/>
         <w:t>Cách hoạt động</w:t>
       </w:r>
     </w:p>
@@ -14792,6 +16312,7 @@
           <w:lang w:val="en-US"/>
         </w:rPr>
       </w:pPr>
+      <w:bookmarkStart w:id="36" w:name="_Toc182641076"/>
       <w:r>
         <w:rPr>
           <w:rFonts w:ascii="Arial" w:hAnsi="Arial" w:cs="Arial"/>
@@ -14803,6 +16324,7 @@
         </w:rPr>
         <w:t>BikeController</w:t>
       </w:r>
+      <w:bookmarkEnd w:id="36"/>
     </w:p>
     <w:p>
       <w:pPr>
@@ -15679,6 +17201,7 @@
           <w:szCs w:val="32"/>
           <w:lang w:val="en-US"/>
         </w:rPr>
+        <w:lastRenderedPageBreak/>
         <w:t>Không có tham số</w:t>
       </w:r>
     </w:p>
@@ -15705,7 +17228,6 @@
           <w:szCs w:val="32"/>
           <w:lang w:val="en-US"/>
         </w:rPr>
-        <w:lastRenderedPageBreak/>
         <w:t>Sử dụng method deleteAll() để xóa tất cả dữ liệu</w:t>
       </w:r>
     </w:p>
@@ -15847,6 +17369,7 @@
           <w:lang w:val="en-US"/>
         </w:rPr>
       </w:pPr>
+      <w:bookmarkStart w:id="37" w:name="_Toc182641077"/>
       <w:r>
         <w:rPr>
           <w:rFonts w:ascii="Arial" w:hAnsi="Arial" w:cs="Arial"/>
@@ -15858,6 +17381,7 @@
         </w:rPr>
         <w:t>Client</w:t>
       </w:r>
+      <w:bookmarkEnd w:id="37"/>
     </w:p>
     <w:p>
       <w:pPr>
@@ -15876,6 +17400,7 @@
           <w:lang w:val="en-US"/>
         </w:rPr>
       </w:pPr>
+      <w:bookmarkStart w:id="38" w:name="_Toc182641078"/>
       <w:r>
         <w:rPr>
           <w:rFonts w:ascii="Arial" w:hAnsi="Arial" w:cs="Arial"/>
@@ -15887,6 +17412,7 @@
         </w:rPr>
         <w:t>Config chuẩn bị để lấy dữ liệu</w:t>
       </w:r>
+      <w:bookmarkEnd w:id="38"/>
     </w:p>
     <w:p>
       <w:pPr>
@@ -16405,6 +17931,7 @@
           <w:lang w:val="en-US"/>
         </w:rPr>
       </w:pPr>
+      <w:bookmarkStart w:id="39" w:name="_Toc182641079"/>
       <w:r>
         <w:rPr>
           <w:rFonts w:ascii="Arial" w:hAnsi="Arial" w:cs="Arial"/>
@@ -16416,6 +17943,7 @@
         </w:rPr>
         <w:t>Lấy dữ liệu từ trang web bike2school.vn</w:t>
       </w:r>
+      <w:bookmarkEnd w:id="39"/>
     </w:p>
     <w:p>
       <w:pPr>
@@ -16600,6 +18128,7 @@
           <w:szCs w:val="32"/>
           <w:lang w:val="en-US"/>
         </w:rPr>
+        <w:lastRenderedPageBreak/>
         <w:t xml:space="preserve">Vào website </w:t>
       </w:r>
     </w:p>
@@ -16626,7 +18155,6 @@
           <w:szCs w:val="32"/>
           <w:lang w:val="en-US"/>
         </w:rPr>
-        <w:lastRenderedPageBreak/>
         <w:t>Lấy ra các url lưu vào mảng</w:t>
       </w:r>
       <w:r>
@@ -17492,6 +19020,7 @@
           <w:lang w:val="en-US"/>
         </w:rPr>
       </w:pPr>
+      <w:bookmarkStart w:id="40" w:name="_Toc182641080"/>
       <w:r>
         <w:rPr>
           <w:rFonts w:ascii="Arial" w:hAnsi="Arial" w:cs="Arial"/>
@@ -17525,6 +19054,7 @@
         </w:rPr>
         <w:t>kho.com</w:t>
       </w:r>
+      <w:bookmarkEnd w:id="40"/>
     </w:p>
     <w:p>
       <w:pPr>
@@ -18488,6 +20018,7 @@
           <w:lang w:val="en-US"/>
         </w:rPr>
       </w:pPr>
+      <w:bookmarkStart w:id="41" w:name="_Toc182641081"/>
       <w:r>
         <w:rPr>
           <w:rFonts w:ascii="Arial" w:hAnsi="Arial" w:cs="Arial"/>
@@ -18499,6 +20030,7 @@
         </w:rPr>
         <w:t>CÀI ĐẶT ĐỂ LẤY DỮ LIỆU TỰ ĐỘNG</w:t>
       </w:r>
+      <w:bookmarkEnd w:id="41"/>
     </w:p>
     <w:p>
       <w:pPr>
@@ -18565,6 +20097,7 @@
           <w:lang w:val="en-US"/>
         </w:rPr>
       </w:pPr>
+      <w:bookmarkStart w:id="42" w:name="_Toc182641082"/>
       <w:r>
         <w:rPr>
           <w:rFonts w:ascii="Arial" w:hAnsi="Arial" w:cs="Arial"/>
@@ -18576,6 +20109,7 @@
         </w:rPr>
         <w:t>Cài đặt</w:t>
       </w:r>
+      <w:bookmarkEnd w:id="42"/>
     </w:p>
     <w:p>
       <w:pPr>
@@ -20622,6 +22156,20 @@
     </w:p>
     <w:p>
       <w:pPr>
+        <w:outlineLvl w:val="0"/>
+        <w:rPr>
+          <w:rFonts w:ascii="Arial" w:hAnsi="Arial" w:cs="Arial"/>
+          <w:b/>
+          <w:bCs/>
+          <w:sz w:val="32"/>
+          <w:szCs w:val="32"/>
+          <w:lang w:val="en-US"/>
+        </w:rPr>
+      </w:pPr>
+      <w:bookmarkStart w:id="43" w:name="_Toc182641083"/>
+    </w:p>
+    <w:p>
+      <w:pPr>
         <w:pStyle w:val="ListParagraph"/>
         <w:numPr>
           <w:ilvl w:val="0"/>
@@ -20649,6 +22197,7 @@
         </w:rPr>
         <w:t>HƯỚNG DẪN CHỨC NĂNG CHẠY BẰNG TAY</w:t>
       </w:r>
+      <w:bookmarkEnd w:id="43"/>
     </w:p>
     <w:p>
       <w:pPr>
@@ -20711,7 +22260,17 @@
           <w:szCs w:val="32"/>
           <w:lang w:val="en-US"/>
         </w:rPr>
-        <w:t xml:space="preserve"> Chọn tên ứng dụng vừa cài đặt. Ở đây chọn “bike2school” hoặc “xedapgiakho” hoặc “</w:t>
+        <w:t xml:space="preserve"> Chọn tên ứng dụng vừa cài đặt. Ở đây chọn “bike2school” hoặc “xedapgiakho” hoặc </w:t>
+      </w:r>
+      <w:r>
+        <w:rPr>
+          <w:rFonts w:ascii="Arial" w:hAnsi="Arial" w:cs="Arial"/>
+          <w:sz w:val="32"/>
+          <w:szCs w:val="32"/>
+          <w:lang w:val="en-US"/>
+        </w:rPr>
+        <w:lastRenderedPageBreak/>
+        <w:t>“</w:t>
       </w:r>
       <w:r>
         <w:rPr>
@@ -20762,7 +22321,6 @@
           <w:szCs w:val="32"/>
           <w:lang w:val="en-US"/>
         </w:rPr>
-        <w:lastRenderedPageBreak/>
         <mc:AlternateContent>
           <mc:Choice Requires="wps">
             <w:drawing>
@@ -21009,6 +22567,7 @@
       <w:r>
         <w:rPr>
           <w:rFonts w:ascii="Arial" w:hAnsi="Arial" w:cs="Arial"/>
+          <w:noProof/>
           <w:sz w:val="32"/>
           <w:szCs w:val="32"/>
           <w:lang w:val="en-US"/>
@@ -21052,14 +22611,16 @@
     </w:p>
     <w:p>
       <w:pPr>
-        <w:pStyle w:val="ListParagraph"/>
-        <w:rPr>
-          <w:rFonts w:ascii="Arial" w:hAnsi="Arial" w:cs="Arial"/>
-          <w:sz w:val="32"/>
-          <w:szCs w:val="32"/>
-          <w:lang w:val="en-US"/>
-        </w:rPr>
-      </w:pPr>
+        <w:rPr>
+          <w:rFonts w:ascii="Arial" w:hAnsi="Arial" w:cs="Arial"/>
+          <w:b/>
+          <w:bCs/>
+          <w:sz w:val="32"/>
+          <w:szCs w:val="32"/>
+          <w:lang w:val="en-US"/>
+        </w:rPr>
+      </w:pPr>
+      <w:bookmarkStart w:id="44" w:name="_Toc182641084"/>
     </w:p>
     <w:p>
       <w:pPr>
@@ -21088,10 +22649,21 @@
           <w:szCs w:val="32"/>
           <w:lang w:val="en-US"/>
         </w:rPr>
-        <w:t xml:space="preserve">SƠ ĐỒ LUỒNG THỰC HIỆN VIỆC LẤY DỮ LIỆU VÀO HỆ THỐNG </w:t>
-      </w:r>
-    </w:p>
-    <w:bookmarkEnd w:id="29"/>
+        <w:t>SƠ ĐỒ LUỒNG THỰC HIỆN VIỆC LẤY DỮ LIỆU VÀO HỆ THỐNG</w:t>
+      </w:r>
+      <w:bookmarkEnd w:id="44"/>
+      <w:r>
+        <w:rPr>
+          <w:rFonts w:ascii="Arial" w:hAnsi="Arial" w:cs="Arial"/>
+          <w:b/>
+          <w:bCs/>
+          <w:sz w:val="32"/>
+          <w:szCs w:val="32"/>
+          <w:lang w:val="en-US"/>
+        </w:rPr>
+        <w:t xml:space="preserve"> </w:t>
+      </w:r>
+    </w:p>
     <w:p>
       <w:pPr>
         <w:pStyle w:val="ListParagraph"/>

</xml_diff>

<commit_message>
thêm tài liệu, thiếu exception, mai làm
</commit_message>
<xml_diff>
--- a/documents/DataWarehouse_Nhom1_HeThongBaoGiaXeDap.docx
+++ b/documents/DataWarehouse_Nhom1_HeThongBaoGiaXeDap.docx
@@ -3431,29 +3431,7 @@
                 <w:noProof/>
                 <w:lang w:val="en-US"/>
               </w:rPr>
-              <w:t>LogContr</w:t>
-            </w:r>
-            <w:r>
-              <w:rPr>
-                <w:rStyle w:val="Hyperlink"/>
-                <w:rFonts w:ascii="Arial" w:hAnsi="Arial" w:cs="Arial"/>
-                <w:b/>
-                <w:bCs/>
-                <w:noProof/>
-                <w:lang w:val="en-US"/>
-              </w:rPr>
-              <w:t>o</w:t>
-            </w:r>
-            <w:r>
-              <w:rPr>
-                <w:rStyle w:val="Hyperlink"/>
-                <w:rFonts w:ascii="Arial" w:hAnsi="Arial" w:cs="Arial"/>
-                <w:b/>
-                <w:bCs/>
-                <w:noProof/>
-                <w:lang w:val="en-US"/>
-              </w:rPr>
-              <w:t>ller</w:t>
+              <w:t>LogController</w:t>
             </w:r>
             <w:r>
               <w:rPr>
@@ -15595,16 +15573,7 @@
           <w:szCs w:val="32"/>
           <w:lang w:val="en-US"/>
         </w:rPr>
-        <w:t>Nếu là WAITING thì kiểm tra</w:t>
-      </w:r>
-      <w:r>
-        <w:rPr>
-          <w:rFonts w:ascii="Arial" w:hAnsi="Arial" w:cs="Arial"/>
-          <w:sz w:val="32"/>
-          <w:szCs w:val="32"/>
-          <w:lang w:val="en-US"/>
-        </w:rPr>
-        <w:t xml:space="preserve"> đã tồn tại websiteId và statusId hay chưa</w:t>
+        <w:t>Nếu là WAITING thì kiểm tra đã tồn tại websiteId và statusId hay chưa</w:t>
       </w:r>
       <w:r>
         <w:rPr>
@@ -22621,6 +22590,2058 @@
         </w:rPr>
       </w:pPr>
       <w:bookmarkStart w:id="44" w:name="_Toc182641084"/>
+    </w:p>
+    <w:p>
+      <w:pPr>
+        <w:pStyle w:val="ListParagraph"/>
+        <w:numPr>
+          <w:ilvl w:val="0"/>
+          <w:numId w:val="18"/>
+        </w:numPr>
+        <w:jc w:val="center"/>
+        <w:outlineLvl w:val="0"/>
+        <w:rPr>
+          <w:rFonts w:ascii="Arial" w:hAnsi="Arial" w:cs="Arial"/>
+          <w:b/>
+          <w:bCs/>
+          <w:sz w:val="32"/>
+          <w:szCs w:val="32"/>
+          <w:lang w:val="en-US"/>
+        </w:rPr>
+      </w:pPr>
+      <w:r>
+        <w:rPr>
+          <w:rFonts w:ascii="Arial" w:hAnsi="Arial" w:cs="Arial"/>
+          <w:b/>
+          <w:bCs/>
+          <w:sz w:val="32"/>
+          <w:szCs w:val="32"/>
+          <w:lang w:val="en-US"/>
+        </w:rPr>
+        <w:t>CẤU TRÚC CSDL CỦA DATAMART</w:t>
+      </w:r>
+    </w:p>
+    <w:tbl>
+      <w:tblPr>
+        <w:tblW w:w="0" w:type="auto"/>
+        <w:tblCellMar>
+          <w:top w:w="15" w:type="dxa"/>
+          <w:left w:w="15" w:type="dxa"/>
+          <w:bottom w:w="15" w:type="dxa"/>
+          <w:right w:w="15" w:type="dxa"/>
+        </w:tblCellMar>
+        <w:tblLook w:val="04A0" w:firstRow="1" w:lastRow="0" w:firstColumn="1" w:lastColumn="0" w:noHBand="0" w:noVBand="1"/>
+      </w:tblPr>
+      <w:tblGrid>
+        <w:gridCol w:w="1904"/>
+        <w:gridCol w:w="2194"/>
+        <w:gridCol w:w="4918"/>
+      </w:tblGrid>
+      <w:tr>
+        <w:tc>
+          <w:tcPr>
+            <w:tcW w:w="0" w:type="auto"/>
+            <w:tcBorders>
+              <w:top w:val="single" w:sz="4" w:space="0" w:color="BFBFBF"/>
+              <w:left w:val="single" w:sz="4" w:space="0" w:color="BFBFBF"/>
+              <w:bottom w:val="single" w:sz="4" w:space="0" w:color="BFBFBF"/>
+              <w:right w:val="single" w:sz="4" w:space="0" w:color="BFBFBF"/>
+            </w:tcBorders>
+            <w:shd w:val="clear" w:color="auto" w:fill="A5A5A5"/>
+            <w:tcMar>
+              <w:top w:w="0" w:type="dxa"/>
+              <w:left w:w="108" w:type="dxa"/>
+              <w:bottom w:w="0" w:type="dxa"/>
+              <w:right w:w="108" w:type="dxa"/>
+            </w:tcMar>
+            <w:hideMark/>
+          </w:tcPr>
+          <w:p>
+            <w:pPr>
+              <w:spacing w:after="0" w:line="240" w:lineRule="auto"/>
+              <w:rPr>
+                <w:rFonts w:ascii="Times New Roman" w:eastAsia="Times New Roman" w:hAnsi="Times New Roman" w:cs="Times New Roman"/>
+                <w:sz w:val="24"/>
+                <w:szCs w:val="24"/>
+                <w:lang w:eastAsia="vi-VN"/>
+                <w14:ligatures w14:val="none"/>
+              </w:rPr>
+            </w:pPr>
+            <w:r>
+              <w:rPr>
+                <w:rFonts w:ascii="Arial" w:eastAsia="Times New Roman" w:hAnsi="Arial" w:cs="Arial"/>
+                <w:b/>
+                <w:bCs/>
+                <w:color w:val="000000"/>
+                <w:lang w:eastAsia="vi-VN"/>
+                <w14:ligatures w14:val="none"/>
+              </w:rPr>
+              <w:t>Trường</w:t>
+            </w:r>
+          </w:p>
+        </w:tc>
+        <w:tc>
+          <w:tcPr>
+            <w:tcW w:w="0" w:type="auto"/>
+            <w:tcBorders>
+              <w:top w:val="single" w:sz="4" w:space="0" w:color="BFBFBF"/>
+              <w:left w:val="single" w:sz="4" w:space="0" w:color="BFBFBF"/>
+              <w:bottom w:val="single" w:sz="4" w:space="0" w:color="BFBFBF"/>
+              <w:right w:val="single" w:sz="4" w:space="0" w:color="BFBFBF"/>
+            </w:tcBorders>
+            <w:shd w:val="clear" w:color="auto" w:fill="A5A5A5"/>
+            <w:tcMar>
+              <w:top w:w="0" w:type="dxa"/>
+              <w:left w:w="108" w:type="dxa"/>
+              <w:bottom w:w="0" w:type="dxa"/>
+              <w:right w:w="108" w:type="dxa"/>
+            </w:tcMar>
+            <w:hideMark/>
+          </w:tcPr>
+          <w:p>
+            <w:pPr>
+              <w:spacing w:after="0" w:line="240" w:lineRule="auto"/>
+              <w:rPr>
+                <w:rFonts w:ascii="Times New Roman" w:eastAsia="Times New Roman" w:hAnsi="Times New Roman" w:cs="Times New Roman"/>
+                <w:sz w:val="24"/>
+                <w:szCs w:val="24"/>
+                <w:lang w:eastAsia="vi-VN"/>
+                <w14:ligatures w14:val="none"/>
+              </w:rPr>
+            </w:pPr>
+            <w:r>
+              <w:rPr>
+                <w:rFonts w:ascii="Arial" w:eastAsia="Times New Roman" w:hAnsi="Arial" w:cs="Arial"/>
+                <w:b/>
+                <w:bCs/>
+                <w:color w:val="000000"/>
+                <w:lang w:eastAsia="vi-VN"/>
+                <w14:ligatures w14:val="none"/>
+              </w:rPr>
+              <w:t>Kiểu dữ liệu</w:t>
+            </w:r>
+          </w:p>
+        </w:tc>
+        <w:tc>
+          <w:tcPr>
+            <w:tcW w:w="0" w:type="auto"/>
+            <w:tcBorders>
+              <w:top w:val="single" w:sz="4" w:space="0" w:color="BFBFBF"/>
+              <w:left w:val="single" w:sz="4" w:space="0" w:color="BFBFBF"/>
+              <w:bottom w:val="single" w:sz="4" w:space="0" w:color="BFBFBF"/>
+              <w:right w:val="single" w:sz="4" w:space="0" w:color="BFBFBF"/>
+            </w:tcBorders>
+            <w:shd w:val="clear" w:color="auto" w:fill="A5A5A5"/>
+            <w:tcMar>
+              <w:top w:w="0" w:type="dxa"/>
+              <w:left w:w="108" w:type="dxa"/>
+              <w:bottom w:w="0" w:type="dxa"/>
+              <w:right w:w="108" w:type="dxa"/>
+            </w:tcMar>
+            <w:hideMark/>
+          </w:tcPr>
+          <w:p>
+            <w:pPr>
+              <w:spacing w:after="0" w:line="240" w:lineRule="auto"/>
+              <w:rPr>
+                <w:rFonts w:ascii="Times New Roman" w:eastAsia="Times New Roman" w:hAnsi="Times New Roman" w:cs="Times New Roman"/>
+                <w:sz w:val="24"/>
+                <w:szCs w:val="24"/>
+                <w:lang w:eastAsia="vi-VN"/>
+                <w14:ligatures w14:val="none"/>
+              </w:rPr>
+            </w:pPr>
+            <w:r>
+              <w:rPr>
+                <w:rFonts w:ascii="Arial" w:eastAsia="Times New Roman" w:hAnsi="Arial" w:cs="Arial"/>
+                <w:b/>
+                <w:bCs/>
+                <w:color w:val="000000"/>
+                <w:lang w:eastAsia="vi-VN"/>
+                <w14:ligatures w14:val="none"/>
+              </w:rPr>
+              <w:t>Mô tả</w:t>
+            </w:r>
+          </w:p>
+        </w:tc>
+      </w:tr>
+      <w:tr>
+        <w:tc>
+          <w:tcPr>
+            <w:tcW w:w="0" w:type="auto"/>
+            <w:tcBorders>
+              <w:top w:val="single" w:sz="4" w:space="0" w:color="BFBFBF"/>
+              <w:left w:val="single" w:sz="4" w:space="0" w:color="BFBFBF"/>
+              <w:bottom w:val="single" w:sz="4" w:space="0" w:color="BFBFBF"/>
+              <w:right w:val="single" w:sz="4" w:space="0" w:color="BFBFBF"/>
+            </w:tcBorders>
+            <w:tcMar>
+              <w:top w:w="0" w:type="dxa"/>
+              <w:left w:w="108" w:type="dxa"/>
+              <w:bottom w:w="0" w:type="dxa"/>
+              <w:right w:w="108" w:type="dxa"/>
+            </w:tcMar>
+            <w:hideMark/>
+          </w:tcPr>
+          <w:p>
+            <w:pPr>
+              <w:spacing w:after="0" w:line="240" w:lineRule="auto"/>
+              <w:rPr>
+                <w:rFonts w:ascii="Times New Roman" w:eastAsia="Times New Roman" w:hAnsi="Times New Roman" w:cs="Times New Roman"/>
+                <w:sz w:val="24"/>
+                <w:szCs w:val="24"/>
+                <w:lang w:eastAsia="vi-VN"/>
+                <w14:ligatures w14:val="none"/>
+              </w:rPr>
+            </w:pPr>
+            <w:r>
+              <w:rPr>
+                <w:rFonts w:ascii="Arial" w:eastAsia="Times New Roman" w:hAnsi="Arial" w:cs="Arial"/>
+                <w:color w:val="000000"/>
+                <w:lang w:eastAsia="vi-VN"/>
+                <w14:ligatures w14:val="none"/>
+              </w:rPr>
+              <w:t>naturalId</w:t>
+            </w:r>
+          </w:p>
+        </w:tc>
+        <w:tc>
+          <w:tcPr>
+            <w:tcW w:w="0" w:type="auto"/>
+            <w:tcBorders>
+              <w:top w:val="single" w:sz="4" w:space="0" w:color="BFBFBF"/>
+              <w:left w:val="single" w:sz="4" w:space="0" w:color="BFBFBF"/>
+              <w:bottom w:val="single" w:sz="4" w:space="0" w:color="BFBFBF"/>
+              <w:right w:val="single" w:sz="4" w:space="0" w:color="BFBFBF"/>
+            </w:tcBorders>
+            <w:tcMar>
+              <w:top w:w="0" w:type="dxa"/>
+              <w:left w:w="108" w:type="dxa"/>
+              <w:bottom w:w="0" w:type="dxa"/>
+              <w:right w:w="108" w:type="dxa"/>
+            </w:tcMar>
+            <w:hideMark/>
+          </w:tcPr>
+          <w:p>
+            <w:pPr>
+              <w:spacing w:after="0" w:line="240" w:lineRule="auto"/>
+              <w:rPr>
+                <w:rFonts w:ascii="Times New Roman" w:eastAsia="Times New Roman" w:hAnsi="Times New Roman" w:cs="Times New Roman"/>
+                <w:sz w:val="24"/>
+                <w:szCs w:val="24"/>
+                <w:lang w:eastAsia="vi-VN"/>
+                <w14:ligatures w14:val="none"/>
+              </w:rPr>
+            </w:pPr>
+            <w:r>
+              <w:rPr>
+                <w:rFonts w:ascii="Arial" w:eastAsia="Times New Roman" w:hAnsi="Arial" w:cs="Arial"/>
+                <w:color w:val="000000"/>
+                <w:lang w:eastAsia="vi-VN"/>
+                <w14:ligatures w14:val="none"/>
+              </w:rPr>
+              <w:t>INT(11) PRIMARY KEY</w:t>
+            </w:r>
+          </w:p>
+        </w:tc>
+        <w:tc>
+          <w:tcPr>
+            <w:tcW w:w="0" w:type="auto"/>
+            <w:tcBorders>
+              <w:top w:val="single" w:sz="4" w:space="0" w:color="BFBFBF"/>
+              <w:left w:val="single" w:sz="4" w:space="0" w:color="BFBFBF"/>
+              <w:bottom w:val="single" w:sz="4" w:space="0" w:color="BFBFBF"/>
+              <w:right w:val="single" w:sz="4" w:space="0" w:color="BFBFBF"/>
+            </w:tcBorders>
+            <w:tcMar>
+              <w:top w:w="0" w:type="dxa"/>
+              <w:left w:w="108" w:type="dxa"/>
+              <w:bottom w:w="0" w:type="dxa"/>
+              <w:right w:w="108" w:type="dxa"/>
+            </w:tcMar>
+            <w:hideMark/>
+          </w:tcPr>
+          <w:p>
+            <w:pPr>
+              <w:spacing w:after="0" w:line="240" w:lineRule="auto"/>
+              <w:rPr>
+                <w:rFonts w:ascii="Times New Roman" w:eastAsia="Times New Roman" w:hAnsi="Times New Roman" w:cs="Times New Roman"/>
+                <w:sz w:val="24"/>
+                <w:szCs w:val="24"/>
+                <w:lang w:eastAsia="vi-VN"/>
+                <w14:ligatures w14:val="none"/>
+              </w:rPr>
+            </w:pPr>
+            <w:r>
+              <w:rPr>
+                <w:rFonts w:ascii="Arial" w:eastAsia="Times New Roman" w:hAnsi="Arial" w:cs="Arial"/>
+                <w:color w:val="000000"/>
+                <w:lang w:eastAsia="vi-VN"/>
+                <w14:ligatures w14:val="none"/>
+              </w:rPr>
+              <w:t>Định danh duy nhất cho từng xe đạp (có thể là mã tự nhiên hoặc định danh ngoài).</w:t>
+            </w:r>
+          </w:p>
+        </w:tc>
+      </w:tr>
+      <w:tr>
+        <w:tc>
+          <w:tcPr>
+            <w:tcW w:w="0" w:type="auto"/>
+            <w:tcBorders>
+              <w:top w:val="single" w:sz="4" w:space="0" w:color="BFBFBF"/>
+              <w:left w:val="single" w:sz="4" w:space="0" w:color="BFBFBF"/>
+              <w:bottom w:val="single" w:sz="4" w:space="0" w:color="BFBFBF"/>
+              <w:right w:val="single" w:sz="4" w:space="0" w:color="BFBFBF"/>
+            </w:tcBorders>
+            <w:tcMar>
+              <w:top w:w="0" w:type="dxa"/>
+              <w:left w:w="108" w:type="dxa"/>
+              <w:bottom w:w="0" w:type="dxa"/>
+              <w:right w:w="108" w:type="dxa"/>
+            </w:tcMar>
+            <w:hideMark/>
+          </w:tcPr>
+          <w:p>
+            <w:pPr>
+              <w:spacing w:after="0" w:line="240" w:lineRule="auto"/>
+              <w:rPr>
+                <w:rFonts w:ascii="Times New Roman" w:eastAsia="Times New Roman" w:hAnsi="Times New Roman" w:cs="Times New Roman"/>
+                <w:sz w:val="24"/>
+                <w:szCs w:val="24"/>
+                <w:lang w:eastAsia="vi-VN"/>
+                <w14:ligatures w14:val="none"/>
+              </w:rPr>
+            </w:pPr>
+            <w:r>
+              <w:rPr>
+                <w:rFonts w:ascii="Arial" w:eastAsia="Times New Roman" w:hAnsi="Arial" w:cs="Arial"/>
+                <w:color w:val="000000"/>
+                <w:lang w:eastAsia="vi-VN"/>
+                <w14:ligatures w14:val="none"/>
+              </w:rPr>
+              <w:t>id</w:t>
+            </w:r>
+          </w:p>
+        </w:tc>
+        <w:tc>
+          <w:tcPr>
+            <w:tcW w:w="0" w:type="auto"/>
+            <w:tcBorders>
+              <w:top w:val="single" w:sz="4" w:space="0" w:color="BFBFBF"/>
+              <w:left w:val="single" w:sz="4" w:space="0" w:color="BFBFBF"/>
+              <w:bottom w:val="single" w:sz="4" w:space="0" w:color="BFBFBF"/>
+              <w:right w:val="single" w:sz="4" w:space="0" w:color="BFBFBF"/>
+            </w:tcBorders>
+            <w:tcMar>
+              <w:top w:w="0" w:type="dxa"/>
+              <w:left w:w="108" w:type="dxa"/>
+              <w:bottom w:w="0" w:type="dxa"/>
+              <w:right w:w="108" w:type="dxa"/>
+            </w:tcMar>
+            <w:hideMark/>
+          </w:tcPr>
+          <w:p>
+            <w:pPr>
+              <w:spacing w:after="0" w:line="240" w:lineRule="auto"/>
+              <w:rPr>
+                <w:rFonts w:ascii="Times New Roman" w:eastAsia="Times New Roman" w:hAnsi="Times New Roman" w:cs="Times New Roman"/>
+                <w:sz w:val="24"/>
+                <w:szCs w:val="24"/>
+                <w:lang w:eastAsia="vi-VN"/>
+                <w14:ligatures w14:val="none"/>
+              </w:rPr>
+            </w:pPr>
+            <w:r>
+              <w:rPr>
+                <w:rFonts w:ascii="Arial" w:eastAsia="Times New Roman" w:hAnsi="Arial" w:cs="Arial"/>
+                <w:color w:val="000000"/>
+                <w:lang w:eastAsia="vi-VN"/>
+                <w14:ligatures w14:val="none"/>
+              </w:rPr>
+              <w:t>VARCHAR(255)</w:t>
+            </w:r>
+          </w:p>
+        </w:tc>
+        <w:tc>
+          <w:tcPr>
+            <w:tcW w:w="0" w:type="auto"/>
+            <w:tcBorders>
+              <w:top w:val="single" w:sz="4" w:space="0" w:color="BFBFBF"/>
+              <w:left w:val="single" w:sz="4" w:space="0" w:color="BFBFBF"/>
+              <w:bottom w:val="single" w:sz="4" w:space="0" w:color="BFBFBF"/>
+              <w:right w:val="single" w:sz="4" w:space="0" w:color="BFBFBF"/>
+            </w:tcBorders>
+            <w:tcMar>
+              <w:top w:w="0" w:type="dxa"/>
+              <w:left w:w="108" w:type="dxa"/>
+              <w:bottom w:w="0" w:type="dxa"/>
+              <w:right w:w="108" w:type="dxa"/>
+            </w:tcMar>
+            <w:hideMark/>
+          </w:tcPr>
+          <w:p>
+            <w:pPr>
+              <w:spacing w:line="240" w:lineRule="auto"/>
+              <w:jc w:val="both"/>
+              <w:rPr>
+                <w:rFonts w:ascii="Times New Roman" w:eastAsia="Times New Roman" w:hAnsi="Times New Roman" w:cs="Times New Roman"/>
+                <w:sz w:val="24"/>
+                <w:szCs w:val="24"/>
+                <w:lang w:eastAsia="vi-VN"/>
+                <w14:ligatures w14:val="none"/>
+              </w:rPr>
+            </w:pPr>
+            <w:r>
+              <w:rPr>
+                <w:rFonts w:ascii="Arial" w:eastAsia="Times New Roman" w:hAnsi="Arial" w:cs="Arial"/>
+                <w:color w:val="000000"/>
+                <w:lang w:eastAsia="vi-VN"/>
+                <w14:ligatures w14:val="none"/>
+              </w:rPr>
+              <w:t>Mã xe đạp (có thể là SKU hoặc mã do hệ thống quản lý).</w:t>
+            </w:r>
+          </w:p>
+        </w:tc>
+      </w:tr>
+      <w:tr>
+        <w:tc>
+          <w:tcPr>
+            <w:tcW w:w="0" w:type="auto"/>
+            <w:tcBorders>
+              <w:top w:val="single" w:sz="4" w:space="0" w:color="BFBFBF"/>
+              <w:left w:val="single" w:sz="4" w:space="0" w:color="BFBFBF"/>
+              <w:bottom w:val="single" w:sz="4" w:space="0" w:color="BFBFBF"/>
+              <w:right w:val="single" w:sz="4" w:space="0" w:color="BFBFBF"/>
+            </w:tcBorders>
+            <w:tcMar>
+              <w:top w:w="0" w:type="dxa"/>
+              <w:left w:w="108" w:type="dxa"/>
+              <w:bottom w:w="0" w:type="dxa"/>
+              <w:right w:w="108" w:type="dxa"/>
+            </w:tcMar>
+            <w:hideMark/>
+          </w:tcPr>
+          <w:p>
+            <w:pPr>
+              <w:spacing w:after="0" w:line="240" w:lineRule="auto"/>
+              <w:rPr>
+                <w:rFonts w:ascii="Times New Roman" w:eastAsia="Times New Roman" w:hAnsi="Times New Roman" w:cs="Times New Roman"/>
+                <w:sz w:val="24"/>
+                <w:szCs w:val="24"/>
+                <w:lang w:eastAsia="vi-VN"/>
+                <w14:ligatures w14:val="none"/>
+              </w:rPr>
+            </w:pPr>
+            <w:r>
+              <w:rPr>
+                <w:rFonts w:ascii="Arial" w:eastAsia="Times New Roman" w:hAnsi="Arial" w:cs="Arial"/>
+                <w:color w:val="000000"/>
+                <w:lang w:eastAsia="vi-VN"/>
+                <w14:ligatures w14:val="none"/>
+              </w:rPr>
+              <w:t>name</w:t>
+            </w:r>
+          </w:p>
+        </w:tc>
+        <w:tc>
+          <w:tcPr>
+            <w:tcW w:w="0" w:type="auto"/>
+            <w:tcBorders>
+              <w:top w:val="single" w:sz="4" w:space="0" w:color="BFBFBF"/>
+              <w:left w:val="single" w:sz="4" w:space="0" w:color="BFBFBF"/>
+              <w:bottom w:val="single" w:sz="4" w:space="0" w:color="BFBFBF"/>
+              <w:right w:val="single" w:sz="4" w:space="0" w:color="BFBFBF"/>
+            </w:tcBorders>
+            <w:tcMar>
+              <w:top w:w="0" w:type="dxa"/>
+              <w:left w:w="108" w:type="dxa"/>
+              <w:bottom w:w="0" w:type="dxa"/>
+              <w:right w:w="108" w:type="dxa"/>
+            </w:tcMar>
+            <w:hideMark/>
+          </w:tcPr>
+          <w:p>
+            <w:pPr>
+              <w:spacing w:after="0" w:line="240" w:lineRule="auto"/>
+              <w:rPr>
+                <w:rFonts w:ascii="Times New Roman" w:eastAsia="Times New Roman" w:hAnsi="Times New Roman" w:cs="Times New Roman"/>
+                <w:sz w:val="24"/>
+                <w:szCs w:val="24"/>
+                <w:lang w:eastAsia="vi-VN"/>
+                <w14:ligatures w14:val="none"/>
+              </w:rPr>
+            </w:pPr>
+            <w:r>
+              <w:rPr>
+                <w:rFonts w:ascii="Arial" w:eastAsia="Times New Roman" w:hAnsi="Arial" w:cs="Arial"/>
+                <w:color w:val="000000"/>
+                <w:lang w:eastAsia="vi-VN"/>
+                <w14:ligatures w14:val="none"/>
+              </w:rPr>
+              <w:t>VARCHAR(255)</w:t>
+            </w:r>
+          </w:p>
+        </w:tc>
+        <w:tc>
+          <w:tcPr>
+            <w:tcW w:w="0" w:type="auto"/>
+            <w:tcBorders>
+              <w:top w:val="single" w:sz="4" w:space="0" w:color="BFBFBF"/>
+              <w:left w:val="single" w:sz="4" w:space="0" w:color="BFBFBF"/>
+              <w:bottom w:val="single" w:sz="4" w:space="0" w:color="BFBFBF"/>
+              <w:right w:val="single" w:sz="4" w:space="0" w:color="BFBFBF"/>
+            </w:tcBorders>
+            <w:tcMar>
+              <w:top w:w="0" w:type="dxa"/>
+              <w:left w:w="108" w:type="dxa"/>
+              <w:bottom w:w="0" w:type="dxa"/>
+              <w:right w:w="108" w:type="dxa"/>
+            </w:tcMar>
+            <w:hideMark/>
+          </w:tcPr>
+          <w:p>
+            <w:pPr>
+              <w:spacing w:line="240" w:lineRule="auto"/>
+              <w:jc w:val="both"/>
+              <w:rPr>
+                <w:rFonts w:ascii="Times New Roman" w:eastAsia="Times New Roman" w:hAnsi="Times New Roman" w:cs="Times New Roman"/>
+                <w:sz w:val="24"/>
+                <w:szCs w:val="24"/>
+                <w:lang w:eastAsia="vi-VN"/>
+                <w14:ligatures w14:val="none"/>
+              </w:rPr>
+            </w:pPr>
+            <w:r>
+              <w:rPr>
+                <w:rFonts w:ascii="Arial" w:eastAsia="Times New Roman" w:hAnsi="Arial" w:cs="Arial"/>
+                <w:color w:val="000000"/>
+                <w:lang w:eastAsia="vi-VN"/>
+                <w14:ligatures w14:val="none"/>
+              </w:rPr>
+              <w:t>Tên của xe đạp.</w:t>
+            </w:r>
+          </w:p>
+        </w:tc>
+      </w:tr>
+      <w:tr>
+        <w:tc>
+          <w:tcPr>
+            <w:tcW w:w="0" w:type="auto"/>
+            <w:tcBorders>
+              <w:top w:val="single" w:sz="4" w:space="0" w:color="BFBFBF"/>
+              <w:left w:val="single" w:sz="4" w:space="0" w:color="BFBFBF"/>
+              <w:bottom w:val="single" w:sz="4" w:space="0" w:color="BFBFBF"/>
+              <w:right w:val="single" w:sz="4" w:space="0" w:color="BFBFBF"/>
+            </w:tcBorders>
+            <w:tcMar>
+              <w:top w:w="0" w:type="dxa"/>
+              <w:left w:w="108" w:type="dxa"/>
+              <w:bottom w:w="0" w:type="dxa"/>
+              <w:right w:w="108" w:type="dxa"/>
+            </w:tcMar>
+            <w:hideMark/>
+          </w:tcPr>
+          <w:p>
+            <w:pPr>
+              <w:spacing w:after="0" w:line="240" w:lineRule="auto"/>
+              <w:rPr>
+                <w:rFonts w:ascii="Times New Roman" w:eastAsia="Times New Roman" w:hAnsi="Times New Roman" w:cs="Times New Roman"/>
+                <w:sz w:val="24"/>
+                <w:szCs w:val="24"/>
+                <w:lang w:eastAsia="vi-VN"/>
+                <w14:ligatures w14:val="none"/>
+              </w:rPr>
+            </w:pPr>
+            <w:r>
+              <w:rPr>
+                <w:rFonts w:ascii="Arial" w:eastAsia="Times New Roman" w:hAnsi="Arial" w:cs="Arial"/>
+                <w:color w:val="000000"/>
+                <w:lang w:eastAsia="vi-VN"/>
+                <w14:ligatures w14:val="none"/>
+              </w:rPr>
+              <w:t>price</w:t>
+            </w:r>
+          </w:p>
+        </w:tc>
+        <w:tc>
+          <w:tcPr>
+            <w:tcW w:w="0" w:type="auto"/>
+            <w:tcBorders>
+              <w:top w:val="single" w:sz="4" w:space="0" w:color="BFBFBF"/>
+              <w:left w:val="single" w:sz="4" w:space="0" w:color="BFBFBF"/>
+              <w:bottom w:val="single" w:sz="4" w:space="0" w:color="BFBFBF"/>
+              <w:right w:val="single" w:sz="4" w:space="0" w:color="BFBFBF"/>
+            </w:tcBorders>
+            <w:tcMar>
+              <w:top w:w="0" w:type="dxa"/>
+              <w:left w:w="108" w:type="dxa"/>
+              <w:bottom w:w="0" w:type="dxa"/>
+              <w:right w:w="108" w:type="dxa"/>
+            </w:tcMar>
+            <w:hideMark/>
+          </w:tcPr>
+          <w:p>
+            <w:pPr>
+              <w:spacing w:after="0" w:line="240" w:lineRule="auto"/>
+              <w:rPr>
+                <w:rFonts w:ascii="Times New Roman" w:eastAsia="Times New Roman" w:hAnsi="Times New Roman" w:cs="Times New Roman"/>
+                <w:sz w:val="24"/>
+                <w:szCs w:val="24"/>
+                <w:lang w:eastAsia="vi-VN"/>
+                <w14:ligatures w14:val="none"/>
+              </w:rPr>
+            </w:pPr>
+            <w:r>
+              <w:rPr>
+                <w:rFonts w:ascii="Arial" w:eastAsia="Times New Roman" w:hAnsi="Arial" w:cs="Arial"/>
+                <w:color w:val="000000"/>
+                <w:lang w:eastAsia="vi-VN"/>
+                <w14:ligatures w14:val="none"/>
+              </w:rPr>
+              <w:t>VARCHAR(255)</w:t>
+            </w:r>
+          </w:p>
+        </w:tc>
+        <w:tc>
+          <w:tcPr>
+            <w:tcW w:w="0" w:type="auto"/>
+            <w:tcBorders>
+              <w:top w:val="single" w:sz="4" w:space="0" w:color="BFBFBF"/>
+              <w:left w:val="single" w:sz="4" w:space="0" w:color="BFBFBF"/>
+              <w:bottom w:val="single" w:sz="4" w:space="0" w:color="BFBFBF"/>
+              <w:right w:val="single" w:sz="4" w:space="0" w:color="BFBFBF"/>
+            </w:tcBorders>
+            <w:tcMar>
+              <w:top w:w="0" w:type="dxa"/>
+              <w:left w:w="108" w:type="dxa"/>
+              <w:bottom w:w="0" w:type="dxa"/>
+              <w:right w:w="108" w:type="dxa"/>
+            </w:tcMar>
+            <w:hideMark/>
+          </w:tcPr>
+          <w:p>
+            <w:pPr>
+              <w:spacing w:after="0" w:line="240" w:lineRule="auto"/>
+              <w:rPr>
+                <w:rFonts w:ascii="Times New Roman" w:eastAsia="Times New Roman" w:hAnsi="Times New Roman" w:cs="Times New Roman"/>
+                <w:sz w:val="24"/>
+                <w:szCs w:val="24"/>
+                <w:lang w:eastAsia="vi-VN"/>
+                <w14:ligatures w14:val="none"/>
+              </w:rPr>
+            </w:pPr>
+            <w:r>
+              <w:rPr>
+                <w:rFonts w:ascii="Arial" w:eastAsia="Times New Roman" w:hAnsi="Arial" w:cs="Arial"/>
+                <w:color w:val="000000"/>
+                <w:lang w:eastAsia="vi-VN"/>
+                <w14:ligatures w14:val="none"/>
+              </w:rPr>
+              <w:t>Giá bán của xe đạp.</w:t>
+            </w:r>
+          </w:p>
+        </w:tc>
+      </w:tr>
+      <w:tr>
+        <w:tc>
+          <w:tcPr>
+            <w:tcW w:w="0" w:type="auto"/>
+            <w:tcBorders>
+              <w:top w:val="single" w:sz="4" w:space="0" w:color="BFBFBF"/>
+              <w:left w:val="single" w:sz="4" w:space="0" w:color="BFBFBF"/>
+              <w:bottom w:val="single" w:sz="4" w:space="0" w:color="BFBFBF"/>
+              <w:right w:val="single" w:sz="4" w:space="0" w:color="BFBFBF"/>
+            </w:tcBorders>
+            <w:tcMar>
+              <w:top w:w="0" w:type="dxa"/>
+              <w:left w:w="108" w:type="dxa"/>
+              <w:bottom w:w="0" w:type="dxa"/>
+              <w:right w:w="108" w:type="dxa"/>
+            </w:tcMar>
+            <w:hideMark/>
+          </w:tcPr>
+          <w:p>
+            <w:pPr>
+              <w:spacing w:after="0" w:line="240" w:lineRule="auto"/>
+              <w:rPr>
+                <w:rFonts w:ascii="Times New Roman" w:eastAsia="Times New Roman" w:hAnsi="Times New Roman" w:cs="Times New Roman"/>
+                <w:sz w:val="24"/>
+                <w:szCs w:val="24"/>
+                <w:lang w:eastAsia="vi-VN"/>
+                <w14:ligatures w14:val="none"/>
+              </w:rPr>
+            </w:pPr>
+            <w:r>
+              <w:rPr>
+                <w:rFonts w:ascii="Arial" w:eastAsia="Times New Roman" w:hAnsi="Arial" w:cs="Arial"/>
+                <w:color w:val="000000"/>
+                <w:lang w:eastAsia="vi-VN"/>
+                <w14:ligatures w14:val="none"/>
+              </w:rPr>
+              <w:t>price_sale</w:t>
+            </w:r>
+          </w:p>
+        </w:tc>
+        <w:tc>
+          <w:tcPr>
+            <w:tcW w:w="0" w:type="auto"/>
+            <w:tcBorders>
+              <w:top w:val="single" w:sz="4" w:space="0" w:color="BFBFBF"/>
+              <w:left w:val="single" w:sz="4" w:space="0" w:color="BFBFBF"/>
+              <w:bottom w:val="single" w:sz="4" w:space="0" w:color="BFBFBF"/>
+              <w:right w:val="single" w:sz="4" w:space="0" w:color="BFBFBF"/>
+            </w:tcBorders>
+            <w:tcMar>
+              <w:top w:w="0" w:type="dxa"/>
+              <w:left w:w="108" w:type="dxa"/>
+              <w:bottom w:w="0" w:type="dxa"/>
+              <w:right w:w="108" w:type="dxa"/>
+            </w:tcMar>
+            <w:hideMark/>
+          </w:tcPr>
+          <w:p>
+            <w:pPr>
+              <w:spacing w:after="0" w:line="240" w:lineRule="auto"/>
+              <w:rPr>
+                <w:rFonts w:ascii="Times New Roman" w:eastAsia="Times New Roman" w:hAnsi="Times New Roman" w:cs="Times New Roman"/>
+                <w:sz w:val="24"/>
+                <w:szCs w:val="24"/>
+                <w:lang w:eastAsia="vi-VN"/>
+                <w14:ligatures w14:val="none"/>
+              </w:rPr>
+            </w:pPr>
+            <w:r>
+              <w:rPr>
+                <w:rFonts w:ascii="Arial" w:eastAsia="Times New Roman" w:hAnsi="Arial" w:cs="Arial"/>
+                <w:color w:val="000000"/>
+                <w:lang w:eastAsia="vi-VN"/>
+                <w14:ligatures w14:val="none"/>
+              </w:rPr>
+              <w:t>VARCHAR(255)</w:t>
+            </w:r>
+          </w:p>
+        </w:tc>
+        <w:tc>
+          <w:tcPr>
+            <w:tcW w:w="0" w:type="auto"/>
+            <w:tcBorders>
+              <w:top w:val="single" w:sz="4" w:space="0" w:color="BFBFBF"/>
+              <w:left w:val="single" w:sz="4" w:space="0" w:color="BFBFBF"/>
+              <w:bottom w:val="single" w:sz="4" w:space="0" w:color="BFBFBF"/>
+              <w:right w:val="single" w:sz="4" w:space="0" w:color="BFBFBF"/>
+            </w:tcBorders>
+            <w:tcMar>
+              <w:top w:w="0" w:type="dxa"/>
+              <w:left w:w="108" w:type="dxa"/>
+              <w:bottom w:w="0" w:type="dxa"/>
+              <w:right w:w="108" w:type="dxa"/>
+            </w:tcMar>
+            <w:hideMark/>
+          </w:tcPr>
+          <w:p>
+            <w:pPr>
+              <w:spacing w:line="240" w:lineRule="auto"/>
+              <w:jc w:val="both"/>
+              <w:rPr>
+                <w:rFonts w:ascii="Times New Roman" w:eastAsia="Times New Roman" w:hAnsi="Times New Roman" w:cs="Times New Roman"/>
+                <w:sz w:val="24"/>
+                <w:szCs w:val="24"/>
+                <w:lang w:eastAsia="vi-VN"/>
+                <w14:ligatures w14:val="none"/>
+              </w:rPr>
+            </w:pPr>
+            <w:r>
+              <w:rPr>
+                <w:rFonts w:ascii="Arial" w:eastAsia="Times New Roman" w:hAnsi="Arial" w:cs="Arial"/>
+                <w:color w:val="000000"/>
+                <w:lang w:eastAsia="vi-VN"/>
+                <w14:ligatures w14:val="none"/>
+              </w:rPr>
+              <w:t>Giá bán đã giảm (nếu có giảm giá).</w:t>
+            </w:r>
+          </w:p>
+        </w:tc>
+      </w:tr>
+      <w:tr>
+        <w:tc>
+          <w:tcPr>
+            <w:tcW w:w="0" w:type="auto"/>
+            <w:tcBorders>
+              <w:top w:val="single" w:sz="4" w:space="0" w:color="BFBFBF"/>
+              <w:left w:val="single" w:sz="4" w:space="0" w:color="BFBFBF"/>
+              <w:bottom w:val="single" w:sz="4" w:space="0" w:color="BFBFBF"/>
+              <w:right w:val="single" w:sz="4" w:space="0" w:color="BFBFBF"/>
+            </w:tcBorders>
+            <w:tcMar>
+              <w:top w:w="0" w:type="dxa"/>
+              <w:left w:w="108" w:type="dxa"/>
+              <w:bottom w:w="0" w:type="dxa"/>
+              <w:right w:w="108" w:type="dxa"/>
+            </w:tcMar>
+            <w:hideMark/>
+          </w:tcPr>
+          <w:p>
+            <w:pPr>
+              <w:spacing w:after="0" w:line="240" w:lineRule="auto"/>
+              <w:rPr>
+                <w:rFonts w:ascii="Times New Roman" w:eastAsia="Times New Roman" w:hAnsi="Times New Roman" w:cs="Times New Roman"/>
+                <w:sz w:val="24"/>
+                <w:szCs w:val="24"/>
+                <w:lang w:eastAsia="vi-VN"/>
+                <w14:ligatures w14:val="none"/>
+              </w:rPr>
+            </w:pPr>
+            <w:r>
+              <w:rPr>
+                <w:rFonts w:ascii="Arial" w:eastAsia="Times New Roman" w:hAnsi="Arial" w:cs="Arial"/>
+                <w:color w:val="000000"/>
+                <w:lang w:eastAsia="vi-VN"/>
+                <w14:ligatures w14:val="none"/>
+              </w:rPr>
+              <w:t>brand</w:t>
+            </w:r>
+          </w:p>
+        </w:tc>
+        <w:tc>
+          <w:tcPr>
+            <w:tcW w:w="0" w:type="auto"/>
+            <w:tcBorders>
+              <w:top w:val="single" w:sz="4" w:space="0" w:color="BFBFBF"/>
+              <w:left w:val="single" w:sz="4" w:space="0" w:color="BFBFBF"/>
+              <w:bottom w:val="single" w:sz="4" w:space="0" w:color="BFBFBF"/>
+              <w:right w:val="single" w:sz="4" w:space="0" w:color="BFBFBF"/>
+            </w:tcBorders>
+            <w:tcMar>
+              <w:top w:w="0" w:type="dxa"/>
+              <w:left w:w="108" w:type="dxa"/>
+              <w:bottom w:w="0" w:type="dxa"/>
+              <w:right w:w="108" w:type="dxa"/>
+            </w:tcMar>
+            <w:hideMark/>
+          </w:tcPr>
+          <w:p>
+            <w:pPr>
+              <w:spacing w:after="0" w:line="240" w:lineRule="auto"/>
+              <w:rPr>
+                <w:rFonts w:ascii="Times New Roman" w:eastAsia="Times New Roman" w:hAnsi="Times New Roman" w:cs="Times New Roman"/>
+                <w:sz w:val="24"/>
+                <w:szCs w:val="24"/>
+                <w:lang w:eastAsia="vi-VN"/>
+                <w14:ligatures w14:val="none"/>
+              </w:rPr>
+            </w:pPr>
+            <w:r>
+              <w:rPr>
+                <w:rFonts w:ascii="Arial" w:eastAsia="Times New Roman" w:hAnsi="Arial" w:cs="Arial"/>
+                <w:color w:val="000000"/>
+                <w:lang w:eastAsia="vi-VN"/>
+                <w14:ligatures w14:val="none"/>
+              </w:rPr>
+              <w:t>VARCHAR(255)</w:t>
+            </w:r>
+          </w:p>
+        </w:tc>
+        <w:tc>
+          <w:tcPr>
+            <w:tcW w:w="0" w:type="auto"/>
+            <w:tcBorders>
+              <w:top w:val="single" w:sz="4" w:space="0" w:color="BFBFBF"/>
+              <w:left w:val="single" w:sz="4" w:space="0" w:color="BFBFBF"/>
+              <w:bottom w:val="single" w:sz="4" w:space="0" w:color="BFBFBF"/>
+              <w:right w:val="single" w:sz="4" w:space="0" w:color="BFBFBF"/>
+            </w:tcBorders>
+            <w:tcMar>
+              <w:top w:w="0" w:type="dxa"/>
+              <w:left w:w="108" w:type="dxa"/>
+              <w:bottom w:w="0" w:type="dxa"/>
+              <w:right w:w="108" w:type="dxa"/>
+            </w:tcMar>
+            <w:hideMark/>
+          </w:tcPr>
+          <w:p>
+            <w:pPr>
+              <w:spacing w:line="240" w:lineRule="auto"/>
+              <w:jc w:val="both"/>
+              <w:rPr>
+                <w:rFonts w:ascii="Times New Roman" w:eastAsia="Times New Roman" w:hAnsi="Times New Roman" w:cs="Times New Roman"/>
+                <w:sz w:val="24"/>
+                <w:szCs w:val="24"/>
+                <w:lang w:eastAsia="vi-VN"/>
+                <w14:ligatures w14:val="none"/>
+              </w:rPr>
+            </w:pPr>
+            <w:r>
+              <w:rPr>
+                <w:rFonts w:ascii="Arial" w:eastAsia="Times New Roman" w:hAnsi="Arial" w:cs="Arial"/>
+                <w:color w:val="000000"/>
+                <w:lang w:eastAsia="vi-VN"/>
+                <w14:ligatures w14:val="none"/>
+              </w:rPr>
+              <w:t>Thương hiệu của xe đạp.</w:t>
+            </w:r>
+          </w:p>
+        </w:tc>
+      </w:tr>
+      <w:tr>
+        <w:tc>
+          <w:tcPr>
+            <w:tcW w:w="0" w:type="auto"/>
+            <w:tcBorders>
+              <w:top w:val="single" w:sz="4" w:space="0" w:color="BFBFBF"/>
+              <w:left w:val="single" w:sz="4" w:space="0" w:color="BFBFBF"/>
+              <w:bottom w:val="single" w:sz="4" w:space="0" w:color="BFBFBF"/>
+              <w:right w:val="single" w:sz="4" w:space="0" w:color="BFBFBF"/>
+            </w:tcBorders>
+            <w:tcMar>
+              <w:top w:w="0" w:type="dxa"/>
+              <w:left w:w="108" w:type="dxa"/>
+              <w:bottom w:w="0" w:type="dxa"/>
+              <w:right w:w="108" w:type="dxa"/>
+            </w:tcMar>
+            <w:hideMark/>
+          </w:tcPr>
+          <w:p>
+            <w:pPr>
+              <w:spacing w:after="0" w:line="240" w:lineRule="auto"/>
+              <w:rPr>
+                <w:rFonts w:ascii="Times New Roman" w:eastAsia="Times New Roman" w:hAnsi="Times New Roman" w:cs="Times New Roman"/>
+                <w:sz w:val="24"/>
+                <w:szCs w:val="24"/>
+                <w:lang w:eastAsia="vi-VN"/>
+                <w14:ligatures w14:val="none"/>
+              </w:rPr>
+            </w:pPr>
+            <w:r>
+              <w:rPr>
+                <w:rFonts w:ascii="Arial" w:eastAsia="Times New Roman" w:hAnsi="Arial" w:cs="Arial"/>
+                <w:color w:val="000000"/>
+                <w:lang w:eastAsia="vi-VN"/>
+                <w14:ligatures w14:val="none"/>
+              </w:rPr>
+              <w:t>color</w:t>
+            </w:r>
+          </w:p>
+        </w:tc>
+        <w:tc>
+          <w:tcPr>
+            <w:tcW w:w="0" w:type="auto"/>
+            <w:tcBorders>
+              <w:top w:val="single" w:sz="4" w:space="0" w:color="BFBFBF"/>
+              <w:left w:val="single" w:sz="4" w:space="0" w:color="BFBFBF"/>
+              <w:bottom w:val="single" w:sz="4" w:space="0" w:color="BFBFBF"/>
+              <w:right w:val="single" w:sz="4" w:space="0" w:color="BFBFBF"/>
+            </w:tcBorders>
+            <w:tcMar>
+              <w:top w:w="0" w:type="dxa"/>
+              <w:left w:w="108" w:type="dxa"/>
+              <w:bottom w:w="0" w:type="dxa"/>
+              <w:right w:w="108" w:type="dxa"/>
+            </w:tcMar>
+            <w:hideMark/>
+          </w:tcPr>
+          <w:p>
+            <w:pPr>
+              <w:spacing w:after="0" w:line="240" w:lineRule="auto"/>
+              <w:rPr>
+                <w:rFonts w:ascii="Times New Roman" w:eastAsia="Times New Roman" w:hAnsi="Times New Roman" w:cs="Times New Roman"/>
+                <w:sz w:val="24"/>
+                <w:szCs w:val="24"/>
+                <w:lang w:eastAsia="vi-VN"/>
+                <w14:ligatures w14:val="none"/>
+              </w:rPr>
+            </w:pPr>
+            <w:r>
+              <w:rPr>
+                <w:rFonts w:ascii="Arial" w:eastAsia="Times New Roman" w:hAnsi="Arial" w:cs="Arial"/>
+                <w:color w:val="000000"/>
+                <w:lang w:eastAsia="vi-VN"/>
+                <w14:ligatures w14:val="none"/>
+              </w:rPr>
+              <w:t>VARCHAR(255)</w:t>
+            </w:r>
+          </w:p>
+        </w:tc>
+        <w:tc>
+          <w:tcPr>
+            <w:tcW w:w="0" w:type="auto"/>
+            <w:tcBorders>
+              <w:top w:val="single" w:sz="4" w:space="0" w:color="BFBFBF"/>
+              <w:left w:val="single" w:sz="4" w:space="0" w:color="BFBFBF"/>
+              <w:bottom w:val="single" w:sz="4" w:space="0" w:color="BFBFBF"/>
+              <w:right w:val="single" w:sz="4" w:space="0" w:color="BFBFBF"/>
+            </w:tcBorders>
+            <w:tcMar>
+              <w:top w:w="0" w:type="dxa"/>
+              <w:left w:w="108" w:type="dxa"/>
+              <w:bottom w:w="0" w:type="dxa"/>
+              <w:right w:w="108" w:type="dxa"/>
+            </w:tcMar>
+            <w:hideMark/>
+          </w:tcPr>
+          <w:p>
+            <w:pPr>
+              <w:spacing w:after="0" w:line="240" w:lineRule="auto"/>
+              <w:rPr>
+                <w:rFonts w:ascii="Times New Roman" w:eastAsia="Times New Roman" w:hAnsi="Times New Roman" w:cs="Times New Roman"/>
+                <w:sz w:val="24"/>
+                <w:szCs w:val="24"/>
+                <w:lang w:eastAsia="vi-VN"/>
+                <w14:ligatures w14:val="none"/>
+              </w:rPr>
+            </w:pPr>
+            <w:r>
+              <w:rPr>
+                <w:rFonts w:ascii="Arial" w:eastAsia="Times New Roman" w:hAnsi="Arial" w:cs="Arial"/>
+                <w:color w:val="000000"/>
+                <w:lang w:eastAsia="vi-VN"/>
+                <w14:ligatures w14:val="none"/>
+              </w:rPr>
+              <w:t>Màu sắc của xe đạp.</w:t>
+            </w:r>
+          </w:p>
+        </w:tc>
+      </w:tr>
+      <w:tr>
+        <w:tc>
+          <w:tcPr>
+            <w:tcW w:w="0" w:type="auto"/>
+            <w:tcBorders>
+              <w:top w:val="single" w:sz="4" w:space="0" w:color="BFBFBF"/>
+              <w:left w:val="single" w:sz="4" w:space="0" w:color="BFBFBF"/>
+              <w:bottom w:val="single" w:sz="4" w:space="0" w:color="BFBFBF"/>
+              <w:right w:val="single" w:sz="4" w:space="0" w:color="BFBFBF"/>
+            </w:tcBorders>
+            <w:tcMar>
+              <w:top w:w="0" w:type="dxa"/>
+              <w:left w:w="108" w:type="dxa"/>
+              <w:bottom w:w="0" w:type="dxa"/>
+              <w:right w:w="108" w:type="dxa"/>
+            </w:tcMar>
+            <w:hideMark/>
+          </w:tcPr>
+          <w:p>
+            <w:pPr>
+              <w:spacing w:after="0" w:line="240" w:lineRule="auto"/>
+              <w:rPr>
+                <w:rFonts w:ascii="Times New Roman" w:eastAsia="Times New Roman" w:hAnsi="Times New Roman" w:cs="Times New Roman"/>
+                <w:sz w:val="24"/>
+                <w:szCs w:val="24"/>
+                <w:lang w:eastAsia="vi-VN"/>
+                <w14:ligatures w14:val="none"/>
+              </w:rPr>
+            </w:pPr>
+            <w:r>
+              <w:rPr>
+                <w:rFonts w:ascii="Arial" w:eastAsia="Times New Roman" w:hAnsi="Arial" w:cs="Arial"/>
+                <w:color w:val="000000"/>
+                <w:lang w:eastAsia="vi-VN"/>
+                <w14:ligatures w14:val="none"/>
+              </w:rPr>
+              <w:t>size</w:t>
+            </w:r>
+          </w:p>
+        </w:tc>
+        <w:tc>
+          <w:tcPr>
+            <w:tcW w:w="0" w:type="auto"/>
+            <w:tcBorders>
+              <w:top w:val="single" w:sz="4" w:space="0" w:color="BFBFBF"/>
+              <w:left w:val="single" w:sz="4" w:space="0" w:color="BFBFBF"/>
+              <w:bottom w:val="single" w:sz="4" w:space="0" w:color="BFBFBF"/>
+              <w:right w:val="single" w:sz="4" w:space="0" w:color="BFBFBF"/>
+            </w:tcBorders>
+            <w:tcMar>
+              <w:top w:w="0" w:type="dxa"/>
+              <w:left w:w="108" w:type="dxa"/>
+              <w:bottom w:w="0" w:type="dxa"/>
+              <w:right w:w="108" w:type="dxa"/>
+            </w:tcMar>
+            <w:hideMark/>
+          </w:tcPr>
+          <w:p>
+            <w:pPr>
+              <w:spacing w:after="0" w:line="240" w:lineRule="auto"/>
+              <w:rPr>
+                <w:rFonts w:ascii="Times New Roman" w:eastAsia="Times New Roman" w:hAnsi="Times New Roman" w:cs="Times New Roman"/>
+                <w:sz w:val="24"/>
+                <w:szCs w:val="24"/>
+                <w:lang w:eastAsia="vi-VN"/>
+                <w14:ligatures w14:val="none"/>
+              </w:rPr>
+            </w:pPr>
+            <w:r>
+              <w:rPr>
+                <w:rFonts w:ascii="Arial" w:eastAsia="Times New Roman" w:hAnsi="Arial" w:cs="Arial"/>
+                <w:color w:val="000000"/>
+                <w:lang w:eastAsia="vi-VN"/>
+                <w14:ligatures w14:val="none"/>
+              </w:rPr>
+              <w:t>VARCHAR(255)</w:t>
+            </w:r>
+          </w:p>
+        </w:tc>
+        <w:tc>
+          <w:tcPr>
+            <w:tcW w:w="0" w:type="auto"/>
+            <w:tcBorders>
+              <w:top w:val="single" w:sz="4" w:space="0" w:color="BFBFBF"/>
+              <w:left w:val="single" w:sz="4" w:space="0" w:color="BFBFBF"/>
+              <w:bottom w:val="single" w:sz="4" w:space="0" w:color="BFBFBF"/>
+              <w:right w:val="single" w:sz="4" w:space="0" w:color="BFBFBF"/>
+            </w:tcBorders>
+            <w:tcMar>
+              <w:top w:w="0" w:type="dxa"/>
+              <w:left w:w="108" w:type="dxa"/>
+              <w:bottom w:w="0" w:type="dxa"/>
+              <w:right w:w="108" w:type="dxa"/>
+            </w:tcMar>
+            <w:hideMark/>
+          </w:tcPr>
+          <w:p>
+            <w:pPr>
+              <w:spacing w:after="0" w:line="240" w:lineRule="auto"/>
+              <w:rPr>
+                <w:rFonts w:ascii="Times New Roman" w:eastAsia="Times New Roman" w:hAnsi="Times New Roman" w:cs="Times New Roman"/>
+                <w:sz w:val="24"/>
+                <w:szCs w:val="24"/>
+                <w:lang w:eastAsia="vi-VN"/>
+                <w14:ligatures w14:val="none"/>
+              </w:rPr>
+            </w:pPr>
+            <w:r>
+              <w:rPr>
+                <w:rFonts w:ascii="Arial" w:eastAsia="Times New Roman" w:hAnsi="Arial" w:cs="Arial"/>
+                <w:color w:val="000000"/>
+                <w:lang w:eastAsia="vi-VN"/>
+                <w14:ligatures w14:val="none"/>
+              </w:rPr>
+              <w:t>Kích thước xe đạp.</w:t>
+            </w:r>
+          </w:p>
+        </w:tc>
+      </w:tr>
+      <w:tr>
+        <w:tc>
+          <w:tcPr>
+            <w:tcW w:w="0" w:type="auto"/>
+            <w:tcBorders>
+              <w:top w:val="single" w:sz="4" w:space="0" w:color="BFBFBF"/>
+              <w:left w:val="single" w:sz="4" w:space="0" w:color="BFBFBF"/>
+              <w:bottom w:val="single" w:sz="4" w:space="0" w:color="BFBFBF"/>
+              <w:right w:val="single" w:sz="4" w:space="0" w:color="BFBFBF"/>
+            </w:tcBorders>
+            <w:tcMar>
+              <w:top w:w="0" w:type="dxa"/>
+              <w:left w:w="108" w:type="dxa"/>
+              <w:bottom w:w="0" w:type="dxa"/>
+              <w:right w:w="108" w:type="dxa"/>
+            </w:tcMar>
+            <w:hideMark/>
+          </w:tcPr>
+          <w:p>
+            <w:pPr>
+              <w:spacing w:after="0" w:line="240" w:lineRule="auto"/>
+              <w:rPr>
+                <w:rFonts w:ascii="Times New Roman" w:eastAsia="Times New Roman" w:hAnsi="Times New Roman" w:cs="Times New Roman"/>
+                <w:sz w:val="24"/>
+                <w:szCs w:val="24"/>
+                <w:lang w:eastAsia="vi-VN"/>
+                <w14:ligatures w14:val="none"/>
+              </w:rPr>
+            </w:pPr>
+            <w:r>
+              <w:rPr>
+                <w:rFonts w:ascii="Arial" w:eastAsia="Times New Roman" w:hAnsi="Arial" w:cs="Arial"/>
+                <w:color w:val="000000"/>
+                <w:lang w:eastAsia="vi-VN"/>
+                <w14:ligatures w14:val="none"/>
+              </w:rPr>
+              <w:t>status</w:t>
+            </w:r>
+          </w:p>
+        </w:tc>
+        <w:tc>
+          <w:tcPr>
+            <w:tcW w:w="0" w:type="auto"/>
+            <w:tcBorders>
+              <w:top w:val="single" w:sz="4" w:space="0" w:color="BFBFBF"/>
+              <w:left w:val="single" w:sz="4" w:space="0" w:color="BFBFBF"/>
+              <w:bottom w:val="single" w:sz="4" w:space="0" w:color="BFBFBF"/>
+              <w:right w:val="single" w:sz="4" w:space="0" w:color="BFBFBF"/>
+            </w:tcBorders>
+            <w:tcMar>
+              <w:top w:w="0" w:type="dxa"/>
+              <w:left w:w="108" w:type="dxa"/>
+              <w:bottom w:w="0" w:type="dxa"/>
+              <w:right w:w="108" w:type="dxa"/>
+            </w:tcMar>
+            <w:hideMark/>
+          </w:tcPr>
+          <w:p>
+            <w:pPr>
+              <w:spacing w:after="0" w:line="240" w:lineRule="auto"/>
+              <w:rPr>
+                <w:rFonts w:ascii="Times New Roman" w:eastAsia="Times New Roman" w:hAnsi="Times New Roman" w:cs="Times New Roman"/>
+                <w:sz w:val="24"/>
+                <w:szCs w:val="24"/>
+                <w:lang w:eastAsia="vi-VN"/>
+                <w14:ligatures w14:val="none"/>
+              </w:rPr>
+            </w:pPr>
+            <w:r>
+              <w:rPr>
+                <w:rFonts w:ascii="Arial" w:eastAsia="Times New Roman" w:hAnsi="Arial" w:cs="Arial"/>
+                <w:color w:val="000000"/>
+                <w:lang w:eastAsia="vi-VN"/>
+                <w14:ligatures w14:val="none"/>
+              </w:rPr>
+              <w:t>VARCHAR(255)</w:t>
+            </w:r>
+          </w:p>
+        </w:tc>
+        <w:tc>
+          <w:tcPr>
+            <w:tcW w:w="0" w:type="auto"/>
+            <w:tcBorders>
+              <w:top w:val="single" w:sz="4" w:space="0" w:color="BFBFBF"/>
+              <w:left w:val="single" w:sz="4" w:space="0" w:color="BFBFBF"/>
+              <w:bottom w:val="single" w:sz="4" w:space="0" w:color="BFBFBF"/>
+              <w:right w:val="single" w:sz="4" w:space="0" w:color="BFBFBF"/>
+            </w:tcBorders>
+            <w:tcMar>
+              <w:top w:w="0" w:type="dxa"/>
+              <w:left w:w="108" w:type="dxa"/>
+              <w:bottom w:w="0" w:type="dxa"/>
+              <w:right w:w="108" w:type="dxa"/>
+            </w:tcMar>
+            <w:hideMark/>
+          </w:tcPr>
+          <w:p>
+            <w:pPr>
+              <w:spacing w:after="0" w:line="240" w:lineRule="auto"/>
+              <w:rPr>
+                <w:rFonts w:ascii="Times New Roman" w:eastAsia="Times New Roman" w:hAnsi="Times New Roman" w:cs="Times New Roman"/>
+                <w:sz w:val="24"/>
+                <w:szCs w:val="24"/>
+                <w:lang w:eastAsia="vi-VN"/>
+                <w14:ligatures w14:val="none"/>
+              </w:rPr>
+            </w:pPr>
+            <w:r>
+              <w:rPr>
+                <w:rFonts w:ascii="Arial" w:eastAsia="Times New Roman" w:hAnsi="Arial" w:cs="Arial"/>
+                <w:color w:val="000000"/>
+                <w:lang w:eastAsia="vi-VN"/>
+                <w14:ligatures w14:val="none"/>
+              </w:rPr>
+              <w:t>Tình trạng xe đạp.</w:t>
+            </w:r>
+          </w:p>
+        </w:tc>
+      </w:tr>
+      <w:tr>
+        <w:tc>
+          <w:tcPr>
+            <w:tcW w:w="0" w:type="auto"/>
+            <w:tcBorders>
+              <w:top w:val="single" w:sz="4" w:space="0" w:color="BFBFBF"/>
+              <w:left w:val="single" w:sz="4" w:space="0" w:color="BFBFBF"/>
+              <w:bottom w:val="single" w:sz="4" w:space="0" w:color="BFBFBF"/>
+              <w:right w:val="single" w:sz="4" w:space="0" w:color="BFBFBF"/>
+            </w:tcBorders>
+            <w:tcMar>
+              <w:top w:w="0" w:type="dxa"/>
+              <w:left w:w="108" w:type="dxa"/>
+              <w:bottom w:w="0" w:type="dxa"/>
+              <w:right w:w="108" w:type="dxa"/>
+            </w:tcMar>
+            <w:hideMark/>
+          </w:tcPr>
+          <w:p>
+            <w:pPr>
+              <w:spacing w:after="0" w:line="240" w:lineRule="auto"/>
+              <w:rPr>
+                <w:rFonts w:ascii="Times New Roman" w:eastAsia="Times New Roman" w:hAnsi="Times New Roman" w:cs="Times New Roman"/>
+                <w:sz w:val="24"/>
+                <w:szCs w:val="24"/>
+                <w:lang w:eastAsia="vi-VN"/>
+                <w14:ligatures w14:val="none"/>
+              </w:rPr>
+            </w:pPr>
+            <w:r>
+              <w:rPr>
+                <w:rFonts w:ascii="Arial" w:eastAsia="Times New Roman" w:hAnsi="Arial" w:cs="Arial"/>
+                <w:color w:val="000000"/>
+                <w:lang w:eastAsia="vi-VN"/>
+                <w14:ligatures w14:val="none"/>
+              </w:rPr>
+              <w:t>description_part1</w:t>
+            </w:r>
+          </w:p>
+        </w:tc>
+        <w:tc>
+          <w:tcPr>
+            <w:tcW w:w="0" w:type="auto"/>
+            <w:tcBorders>
+              <w:top w:val="single" w:sz="4" w:space="0" w:color="BFBFBF"/>
+              <w:left w:val="single" w:sz="4" w:space="0" w:color="BFBFBF"/>
+              <w:bottom w:val="single" w:sz="4" w:space="0" w:color="BFBFBF"/>
+              <w:right w:val="single" w:sz="4" w:space="0" w:color="BFBFBF"/>
+            </w:tcBorders>
+            <w:tcMar>
+              <w:top w:w="0" w:type="dxa"/>
+              <w:left w:w="108" w:type="dxa"/>
+              <w:bottom w:w="0" w:type="dxa"/>
+              <w:right w:w="108" w:type="dxa"/>
+            </w:tcMar>
+            <w:hideMark/>
+          </w:tcPr>
+          <w:p>
+            <w:pPr>
+              <w:spacing w:after="0" w:line="240" w:lineRule="auto"/>
+              <w:rPr>
+                <w:rFonts w:ascii="Times New Roman" w:eastAsia="Times New Roman" w:hAnsi="Times New Roman" w:cs="Times New Roman"/>
+                <w:sz w:val="24"/>
+                <w:szCs w:val="24"/>
+                <w:lang w:eastAsia="vi-VN"/>
+                <w14:ligatures w14:val="none"/>
+              </w:rPr>
+            </w:pPr>
+            <w:r>
+              <w:rPr>
+                <w:rFonts w:ascii="Arial" w:eastAsia="Times New Roman" w:hAnsi="Arial" w:cs="Arial"/>
+                <w:color w:val="000000"/>
+                <w:lang w:eastAsia="vi-VN"/>
+                <w14:ligatures w14:val="none"/>
+              </w:rPr>
+              <w:t>VARCHAR(255)</w:t>
+            </w:r>
+          </w:p>
+        </w:tc>
+        <w:tc>
+          <w:tcPr>
+            <w:tcW w:w="0" w:type="auto"/>
+            <w:tcBorders>
+              <w:top w:val="single" w:sz="4" w:space="0" w:color="BFBFBF"/>
+              <w:left w:val="single" w:sz="4" w:space="0" w:color="BFBFBF"/>
+              <w:bottom w:val="single" w:sz="4" w:space="0" w:color="BFBFBF"/>
+              <w:right w:val="single" w:sz="4" w:space="0" w:color="BFBFBF"/>
+            </w:tcBorders>
+            <w:tcMar>
+              <w:top w:w="0" w:type="dxa"/>
+              <w:left w:w="108" w:type="dxa"/>
+              <w:bottom w:w="0" w:type="dxa"/>
+              <w:right w:w="108" w:type="dxa"/>
+            </w:tcMar>
+            <w:hideMark/>
+          </w:tcPr>
+          <w:p>
+            <w:pPr>
+              <w:spacing w:after="0" w:line="240" w:lineRule="auto"/>
+              <w:rPr>
+                <w:rFonts w:ascii="Times New Roman" w:eastAsia="Times New Roman" w:hAnsi="Times New Roman" w:cs="Times New Roman"/>
+                <w:sz w:val="24"/>
+                <w:szCs w:val="24"/>
+                <w:lang w:eastAsia="vi-VN"/>
+                <w14:ligatures w14:val="none"/>
+              </w:rPr>
+            </w:pPr>
+            <w:r>
+              <w:rPr>
+                <w:rFonts w:ascii="Arial" w:eastAsia="Times New Roman" w:hAnsi="Arial" w:cs="Arial"/>
+                <w:color w:val="000000"/>
+                <w:lang w:eastAsia="vi-VN"/>
+                <w14:ligatures w14:val="none"/>
+              </w:rPr>
+              <w:t>Các thông số kỹ thuật (phần 1).</w:t>
+            </w:r>
+          </w:p>
+        </w:tc>
+      </w:tr>
+      <w:tr>
+        <w:tc>
+          <w:tcPr>
+            <w:tcW w:w="0" w:type="auto"/>
+            <w:tcBorders>
+              <w:top w:val="single" w:sz="4" w:space="0" w:color="BFBFBF"/>
+              <w:left w:val="single" w:sz="4" w:space="0" w:color="BFBFBF"/>
+              <w:bottom w:val="single" w:sz="4" w:space="0" w:color="BFBFBF"/>
+              <w:right w:val="single" w:sz="4" w:space="0" w:color="BFBFBF"/>
+            </w:tcBorders>
+            <w:tcMar>
+              <w:top w:w="0" w:type="dxa"/>
+              <w:left w:w="108" w:type="dxa"/>
+              <w:bottom w:w="0" w:type="dxa"/>
+              <w:right w:w="108" w:type="dxa"/>
+            </w:tcMar>
+            <w:hideMark/>
+          </w:tcPr>
+          <w:p>
+            <w:pPr>
+              <w:spacing w:after="0" w:line="240" w:lineRule="auto"/>
+              <w:rPr>
+                <w:rFonts w:ascii="Times New Roman" w:eastAsia="Times New Roman" w:hAnsi="Times New Roman" w:cs="Times New Roman"/>
+                <w:sz w:val="24"/>
+                <w:szCs w:val="24"/>
+                <w:lang w:eastAsia="vi-VN"/>
+                <w14:ligatures w14:val="none"/>
+              </w:rPr>
+            </w:pPr>
+            <w:r>
+              <w:rPr>
+                <w:rFonts w:ascii="Arial" w:eastAsia="Times New Roman" w:hAnsi="Arial" w:cs="Arial"/>
+                <w:color w:val="000000"/>
+                <w:lang w:eastAsia="vi-VN"/>
+                <w14:ligatures w14:val="none"/>
+              </w:rPr>
+              <w:t>description_part2</w:t>
+            </w:r>
+          </w:p>
+        </w:tc>
+        <w:tc>
+          <w:tcPr>
+            <w:tcW w:w="0" w:type="auto"/>
+            <w:tcBorders>
+              <w:top w:val="single" w:sz="4" w:space="0" w:color="BFBFBF"/>
+              <w:left w:val="single" w:sz="4" w:space="0" w:color="BFBFBF"/>
+              <w:bottom w:val="single" w:sz="4" w:space="0" w:color="BFBFBF"/>
+              <w:right w:val="single" w:sz="4" w:space="0" w:color="BFBFBF"/>
+            </w:tcBorders>
+            <w:tcMar>
+              <w:top w:w="0" w:type="dxa"/>
+              <w:left w:w="108" w:type="dxa"/>
+              <w:bottom w:w="0" w:type="dxa"/>
+              <w:right w:w="108" w:type="dxa"/>
+            </w:tcMar>
+            <w:hideMark/>
+          </w:tcPr>
+          <w:p>
+            <w:pPr>
+              <w:spacing w:after="0" w:line="240" w:lineRule="auto"/>
+              <w:rPr>
+                <w:rFonts w:ascii="Times New Roman" w:eastAsia="Times New Roman" w:hAnsi="Times New Roman" w:cs="Times New Roman"/>
+                <w:sz w:val="24"/>
+                <w:szCs w:val="24"/>
+                <w:lang w:eastAsia="vi-VN"/>
+                <w14:ligatures w14:val="none"/>
+              </w:rPr>
+            </w:pPr>
+            <w:r>
+              <w:rPr>
+                <w:rFonts w:ascii="Arial" w:eastAsia="Times New Roman" w:hAnsi="Arial" w:cs="Arial"/>
+                <w:color w:val="000000"/>
+                <w:lang w:eastAsia="vi-VN"/>
+                <w14:ligatures w14:val="none"/>
+              </w:rPr>
+              <w:t>VARCHAR(255)</w:t>
+            </w:r>
+          </w:p>
+        </w:tc>
+        <w:tc>
+          <w:tcPr>
+            <w:tcW w:w="0" w:type="auto"/>
+            <w:tcBorders>
+              <w:top w:val="single" w:sz="4" w:space="0" w:color="BFBFBF"/>
+              <w:left w:val="single" w:sz="4" w:space="0" w:color="BFBFBF"/>
+              <w:bottom w:val="single" w:sz="4" w:space="0" w:color="BFBFBF"/>
+              <w:right w:val="single" w:sz="4" w:space="0" w:color="BFBFBF"/>
+            </w:tcBorders>
+            <w:tcMar>
+              <w:top w:w="0" w:type="dxa"/>
+              <w:left w:w="108" w:type="dxa"/>
+              <w:bottom w:w="0" w:type="dxa"/>
+              <w:right w:w="108" w:type="dxa"/>
+            </w:tcMar>
+            <w:hideMark/>
+          </w:tcPr>
+          <w:p>
+            <w:pPr>
+              <w:spacing w:after="0" w:line="240" w:lineRule="auto"/>
+              <w:rPr>
+                <w:rFonts w:ascii="Times New Roman" w:eastAsia="Times New Roman" w:hAnsi="Times New Roman" w:cs="Times New Roman"/>
+                <w:sz w:val="24"/>
+                <w:szCs w:val="24"/>
+                <w:lang w:eastAsia="vi-VN"/>
+                <w14:ligatures w14:val="none"/>
+              </w:rPr>
+            </w:pPr>
+            <w:r>
+              <w:rPr>
+                <w:rFonts w:ascii="Arial" w:eastAsia="Times New Roman" w:hAnsi="Arial" w:cs="Arial"/>
+                <w:color w:val="000000"/>
+                <w:lang w:eastAsia="vi-VN"/>
+                <w14:ligatures w14:val="none"/>
+              </w:rPr>
+              <w:t>Các thông số kỹ thuật (phần 2).</w:t>
+            </w:r>
+          </w:p>
+        </w:tc>
+      </w:tr>
+      <w:tr>
+        <w:tc>
+          <w:tcPr>
+            <w:tcW w:w="0" w:type="auto"/>
+            <w:tcBorders>
+              <w:top w:val="single" w:sz="4" w:space="0" w:color="BFBFBF"/>
+              <w:left w:val="single" w:sz="4" w:space="0" w:color="BFBFBF"/>
+              <w:bottom w:val="single" w:sz="4" w:space="0" w:color="BFBFBF"/>
+              <w:right w:val="single" w:sz="4" w:space="0" w:color="BFBFBF"/>
+            </w:tcBorders>
+            <w:tcMar>
+              <w:top w:w="0" w:type="dxa"/>
+              <w:left w:w="108" w:type="dxa"/>
+              <w:bottom w:w="0" w:type="dxa"/>
+              <w:right w:w="108" w:type="dxa"/>
+            </w:tcMar>
+            <w:hideMark/>
+          </w:tcPr>
+          <w:p>
+            <w:pPr>
+              <w:spacing w:after="0" w:line="240" w:lineRule="auto"/>
+              <w:rPr>
+                <w:rFonts w:ascii="Times New Roman" w:eastAsia="Times New Roman" w:hAnsi="Times New Roman" w:cs="Times New Roman"/>
+                <w:sz w:val="24"/>
+                <w:szCs w:val="24"/>
+                <w:lang w:eastAsia="vi-VN"/>
+                <w14:ligatures w14:val="none"/>
+              </w:rPr>
+            </w:pPr>
+            <w:r>
+              <w:rPr>
+                <w:rFonts w:ascii="Arial" w:eastAsia="Times New Roman" w:hAnsi="Arial" w:cs="Arial"/>
+                <w:color w:val="000000"/>
+                <w:lang w:eastAsia="vi-VN"/>
+                <w14:ligatures w14:val="none"/>
+              </w:rPr>
+              <w:t>description_part3</w:t>
+            </w:r>
+          </w:p>
+        </w:tc>
+        <w:tc>
+          <w:tcPr>
+            <w:tcW w:w="0" w:type="auto"/>
+            <w:tcBorders>
+              <w:top w:val="single" w:sz="4" w:space="0" w:color="BFBFBF"/>
+              <w:left w:val="single" w:sz="4" w:space="0" w:color="BFBFBF"/>
+              <w:bottom w:val="single" w:sz="4" w:space="0" w:color="BFBFBF"/>
+              <w:right w:val="single" w:sz="4" w:space="0" w:color="BFBFBF"/>
+            </w:tcBorders>
+            <w:tcMar>
+              <w:top w:w="0" w:type="dxa"/>
+              <w:left w:w="108" w:type="dxa"/>
+              <w:bottom w:w="0" w:type="dxa"/>
+              <w:right w:w="108" w:type="dxa"/>
+            </w:tcMar>
+            <w:hideMark/>
+          </w:tcPr>
+          <w:p>
+            <w:pPr>
+              <w:spacing w:after="0" w:line="240" w:lineRule="auto"/>
+              <w:rPr>
+                <w:rFonts w:ascii="Times New Roman" w:eastAsia="Times New Roman" w:hAnsi="Times New Roman" w:cs="Times New Roman"/>
+                <w:sz w:val="24"/>
+                <w:szCs w:val="24"/>
+                <w:lang w:eastAsia="vi-VN"/>
+                <w14:ligatures w14:val="none"/>
+              </w:rPr>
+            </w:pPr>
+            <w:r>
+              <w:rPr>
+                <w:rFonts w:ascii="Arial" w:eastAsia="Times New Roman" w:hAnsi="Arial" w:cs="Arial"/>
+                <w:color w:val="000000"/>
+                <w:lang w:eastAsia="vi-VN"/>
+                <w14:ligatures w14:val="none"/>
+              </w:rPr>
+              <w:t>VARCHAR(255)</w:t>
+            </w:r>
+          </w:p>
+        </w:tc>
+        <w:tc>
+          <w:tcPr>
+            <w:tcW w:w="0" w:type="auto"/>
+            <w:tcBorders>
+              <w:top w:val="single" w:sz="4" w:space="0" w:color="BFBFBF"/>
+              <w:left w:val="single" w:sz="4" w:space="0" w:color="BFBFBF"/>
+              <w:bottom w:val="single" w:sz="4" w:space="0" w:color="BFBFBF"/>
+              <w:right w:val="single" w:sz="4" w:space="0" w:color="BFBFBF"/>
+            </w:tcBorders>
+            <w:tcMar>
+              <w:top w:w="0" w:type="dxa"/>
+              <w:left w:w="108" w:type="dxa"/>
+              <w:bottom w:w="0" w:type="dxa"/>
+              <w:right w:w="108" w:type="dxa"/>
+            </w:tcMar>
+            <w:hideMark/>
+          </w:tcPr>
+          <w:p>
+            <w:pPr>
+              <w:spacing w:after="0" w:line="240" w:lineRule="auto"/>
+              <w:rPr>
+                <w:rFonts w:ascii="Times New Roman" w:eastAsia="Times New Roman" w:hAnsi="Times New Roman" w:cs="Times New Roman"/>
+                <w:sz w:val="24"/>
+                <w:szCs w:val="24"/>
+                <w:lang w:eastAsia="vi-VN"/>
+                <w14:ligatures w14:val="none"/>
+              </w:rPr>
+            </w:pPr>
+            <w:r>
+              <w:rPr>
+                <w:rFonts w:ascii="Arial" w:eastAsia="Times New Roman" w:hAnsi="Arial" w:cs="Arial"/>
+                <w:color w:val="000000"/>
+                <w:lang w:eastAsia="vi-VN"/>
+                <w14:ligatures w14:val="none"/>
+              </w:rPr>
+              <w:t>Các thông số kỹ thuật (phần 3).</w:t>
+            </w:r>
+          </w:p>
+        </w:tc>
+      </w:tr>
+      <w:tr>
+        <w:tc>
+          <w:tcPr>
+            <w:tcW w:w="0" w:type="auto"/>
+            <w:tcBorders>
+              <w:top w:val="single" w:sz="4" w:space="0" w:color="BFBFBF"/>
+              <w:left w:val="single" w:sz="4" w:space="0" w:color="BFBFBF"/>
+              <w:bottom w:val="single" w:sz="4" w:space="0" w:color="BFBFBF"/>
+              <w:right w:val="single" w:sz="4" w:space="0" w:color="BFBFBF"/>
+            </w:tcBorders>
+            <w:tcMar>
+              <w:top w:w="0" w:type="dxa"/>
+              <w:left w:w="108" w:type="dxa"/>
+              <w:bottom w:w="0" w:type="dxa"/>
+              <w:right w:w="108" w:type="dxa"/>
+            </w:tcMar>
+            <w:hideMark/>
+          </w:tcPr>
+          <w:p>
+            <w:pPr>
+              <w:spacing w:after="0" w:line="240" w:lineRule="auto"/>
+              <w:rPr>
+                <w:rFonts w:ascii="Times New Roman" w:eastAsia="Times New Roman" w:hAnsi="Times New Roman" w:cs="Times New Roman"/>
+                <w:sz w:val="24"/>
+                <w:szCs w:val="24"/>
+                <w:lang w:eastAsia="vi-VN"/>
+                <w14:ligatures w14:val="none"/>
+              </w:rPr>
+            </w:pPr>
+            <w:r>
+              <w:rPr>
+                <w:rFonts w:ascii="Arial" w:eastAsia="Times New Roman" w:hAnsi="Arial" w:cs="Arial"/>
+                <w:color w:val="000000"/>
+                <w:lang w:eastAsia="vi-VN"/>
+                <w14:ligatures w14:val="none"/>
+              </w:rPr>
+              <w:t>timeStartScrape</w:t>
+            </w:r>
+          </w:p>
+        </w:tc>
+        <w:tc>
+          <w:tcPr>
+            <w:tcW w:w="0" w:type="auto"/>
+            <w:tcBorders>
+              <w:top w:val="single" w:sz="4" w:space="0" w:color="BFBFBF"/>
+              <w:left w:val="single" w:sz="4" w:space="0" w:color="BFBFBF"/>
+              <w:bottom w:val="single" w:sz="4" w:space="0" w:color="BFBFBF"/>
+              <w:right w:val="single" w:sz="4" w:space="0" w:color="BFBFBF"/>
+            </w:tcBorders>
+            <w:tcMar>
+              <w:top w:w="0" w:type="dxa"/>
+              <w:left w:w="108" w:type="dxa"/>
+              <w:bottom w:w="0" w:type="dxa"/>
+              <w:right w:w="108" w:type="dxa"/>
+            </w:tcMar>
+            <w:hideMark/>
+          </w:tcPr>
+          <w:p>
+            <w:pPr>
+              <w:spacing w:after="0" w:line="240" w:lineRule="auto"/>
+              <w:rPr>
+                <w:rFonts w:ascii="Times New Roman" w:eastAsia="Times New Roman" w:hAnsi="Times New Roman" w:cs="Times New Roman"/>
+                <w:sz w:val="24"/>
+                <w:szCs w:val="24"/>
+                <w:lang w:eastAsia="vi-VN"/>
+                <w14:ligatures w14:val="none"/>
+              </w:rPr>
+            </w:pPr>
+            <w:r>
+              <w:rPr>
+                <w:rFonts w:ascii="Arial" w:eastAsia="Times New Roman" w:hAnsi="Arial" w:cs="Arial"/>
+                <w:color w:val="000000"/>
+                <w:lang w:eastAsia="vi-VN"/>
+                <w14:ligatures w14:val="none"/>
+              </w:rPr>
+              <w:t>DATETIME</w:t>
+            </w:r>
+          </w:p>
+        </w:tc>
+        <w:tc>
+          <w:tcPr>
+            <w:tcW w:w="0" w:type="auto"/>
+            <w:tcBorders>
+              <w:top w:val="single" w:sz="4" w:space="0" w:color="BFBFBF"/>
+              <w:left w:val="single" w:sz="4" w:space="0" w:color="BFBFBF"/>
+              <w:bottom w:val="single" w:sz="4" w:space="0" w:color="BFBFBF"/>
+              <w:right w:val="single" w:sz="4" w:space="0" w:color="BFBFBF"/>
+            </w:tcBorders>
+            <w:tcMar>
+              <w:top w:w="0" w:type="dxa"/>
+              <w:left w:w="108" w:type="dxa"/>
+              <w:bottom w:w="0" w:type="dxa"/>
+              <w:right w:w="108" w:type="dxa"/>
+            </w:tcMar>
+            <w:hideMark/>
+          </w:tcPr>
+          <w:p>
+            <w:pPr>
+              <w:spacing w:line="240" w:lineRule="auto"/>
+              <w:jc w:val="both"/>
+              <w:rPr>
+                <w:rFonts w:ascii="Times New Roman" w:eastAsia="Times New Roman" w:hAnsi="Times New Roman" w:cs="Times New Roman"/>
+                <w:sz w:val="24"/>
+                <w:szCs w:val="24"/>
+                <w:lang w:eastAsia="vi-VN"/>
+                <w14:ligatures w14:val="none"/>
+              </w:rPr>
+            </w:pPr>
+            <w:r>
+              <w:rPr>
+                <w:rFonts w:ascii="Arial" w:eastAsia="Times New Roman" w:hAnsi="Arial" w:cs="Arial"/>
+                <w:color w:val="000000"/>
+                <w:lang w:eastAsia="vi-VN"/>
+                <w14:ligatures w14:val="none"/>
+              </w:rPr>
+              <w:t>Thời gian bắt đầu lấy dữ liệu từ nguồn.</w:t>
+            </w:r>
+          </w:p>
+        </w:tc>
+      </w:tr>
+      <w:tr>
+        <w:tc>
+          <w:tcPr>
+            <w:tcW w:w="0" w:type="auto"/>
+            <w:tcBorders>
+              <w:top w:val="single" w:sz="4" w:space="0" w:color="BFBFBF"/>
+              <w:left w:val="single" w:sz="4" w:space="0" w:color="BFBFBF"/>
+              <w:bottom w:val="single" w:sz="4" w:space="0" w:color="BFBFBF"/>
+              <w:right w:val="single" w:sz="4" w:space="0" w:color="BFBFBF"/>
+            </w:tcBorders>
+            <w:tcMar>
+              <w:top w:w="0" w:type="dxa"/>
+              <w:left w:w="108" w:type="dxa"/>
+              <w:bottom w:w="0" w:type="dxa"/>
+              <w:right w:w="108" w:type="dxa"/>
+            </w:tcMar>
+            <w:hideMark/>
+          </w:tcPr>
+          <w:p>
+            <w:pPr>
+              <w:spacing w:after="0" w:line="240" w:lineRule="auto"/>
+              <w:rPr>
+                <w:rFonts w:ascii="Times New Roman" w:eastAsia="Times New Roman" w:hAnsi="Times New Roman" w:cs="Times New Roman"/>
+                <w:sz w:val="24"/>
+                <w:szCs w:val="24"/>
+                <w:lang w:eastAsia="vi-VN"/>
+                <w14:ligatures w14:val="none"/>
+              </w:rPr>
+            </w:pPr>
+            <w:r>
+              <w:rPr>
+                <w:rFonts w:ascii="Arial" w:eastAsia="Times New Roman" w:hAnsi="Arial" w:cs="Arial"/>
+                <w:color w:val="000000"/>
+                <w:lang w:eastAsia="vi-VN"/>
+                <w14:ligatures w14:val="none"/>
+              </w:rPr>
+              <w:t>timeEndScrape</w:t>
+            </w:r>
+          </w:p>
+        </w:tc>
+        <w:tc>
+          <w:tcPr>
+            <w:tcW w:w="0" w:type="auto"/>
+            <w:tcBorders>
+              <w:top w:val="single" w:sz="4" w:space="0" w:color="BFBFBF"/>
+              <w:left w:val="single" w:sz="4" w:space="0" w:color="BFBFBF"/>
+              <w:bottom w:val="single" w:sz="4" w:space="0" w:color="BFBFBF"/>
+              <w:right w:val="single" w:sz="4" w:space="0" w:color="BFBFBF"/>
+            </w:tcBorders>
+            <w:tcMar>
+              <w:top w:w="0" w:type="dxa"/>
+              <w:left w:w="108" w:type="dxa"/>
+              <w:bottom w:w="0" w:type="dxa"/>
+              <w:right w:w="108" w:type="dxa"/>
+            </w:tcMar>
+            <w:hideMark/>
+          </w:tcPr>
+          <w:p>
+            <w:pPr>
+              <w:spacing w:after="0" w:line="240" w:lineRule="auto"/>
+              <w:rPr>
+                <w:rFonts w:ascii="Times New Roman" w:eastAsia="Times New Roman" w:hAnsi="Times New Roman" w:cs="Times New Roman"/>
+                <w:sz w:val="24"/>
+                <w:szCs w:val="24"/>
+                <w:lang w:eastAsia="vi-VN"/>
+                <w14:ligatures w14:val="none"/>
+              </w:rPr>
+            </w:pPr>
+            <w:r>
+              <w:rPr>
+                <w:rFonts w:ascii="Arial" w:eastAsia="Times New Roman" w:hAnsi="Arial" w:cs="Arial"/>
+                <w:color w:val="000000"/>
+                <w:lang w:eastAsia="vi-VN"/>
+                <w14:ligatures w14:val="none"/>
+              </w:rPr>
+              <w:t>DATETIME</w:t>
+            </w:r>
+          </w:p>
+        </w:tc>
+        <w:tc>
+          <w:tcPr>
+            <w:tcW w:w="0" w:type="auto"/>
+            <w:tcBorders>
+              <w:top w:val="single" w:sz="4" w:space="0" w:color="BFBFBF"/>
+              <w:left w:val="single" w:sz="4" w:space="0" w:color="BFBFBF"/>
+              <w:bottom w:val="single" w:sz="4" w:space="0" w:color="BFBFBF"/>
+              <w:right w:val="single" w:sz="4" w:space="0" w:color="BFBFBF"/>
+            </w:tcBorders>
+            <w:tcMar>
+              <w:top w:w="0" w:type="dxa"/>
+              <w:left w:w="108" w:type="dxa"/>
+              <w:bottom w:w="0" w:type="dxa"/>
+              <w:right w:w="108" w:type="dxa"/>
+            </w:tcMar>
+            <w:hideMark/>
+          </w:tcPr>
+          <w:p>
+            <w:pPr>
+              <w:spacing w:after="0" w:line="240" w:lineRule="auto"/>
+              <w:rPr>
+                <w:rFonts w:ascii="Times New Roman" w:eastAsia="Times New Roman" w:hAnsi="Times New Roman" w:cs="Times New Roman"/>
+                <w:sz w:val="24"/>
+                <w:szCs w:val="24"/>
+                <w:lang w:eastAsia="vi-VN"/>
+                <w14:ligatures w14:val="none"/>
+              </w:rPr>
+            </w:pPr>
+            <w:r>
+              <w:rPr>
+                <w:rFonts w:ascii="Arial" w:eastAsia="Times New Roman" w:hAnsi="Arial" w:cs="Arial"/>
+                <w:color w:val="000000"/>
+                <w:lang w:eastAsia="vi-VN"/>
+                <w14:ligatures w14:val="none"/>
+              </w:rPr>
+              <w:t>Thời gian kết thúc lấy dữ liệu từ nguồn.</w:t>
+            </w:r>
+          </w:p>
+        </w:tc>
+      </w:tr>
+      <w:tr>
+        <w:tc>
+          <w:tcPr>
+            <w:tcW w:w="0" w:type="auto"/>
+            <w:tcBorders>
+              <w:top w:val="single" w:sz="4" w:space="0" w:color="BFBFBF"/>
+              <w:left w:val="single" w:sz="4" w:space="0" w:color="BFBFBF"/>
+              <w:bottom w:val="single" w:sz="4" w:space="0" w:color="BFBFBF"/>
+              <w:right w:val="single" w:sz="4" w:space="0" w:color="BFBFBF"/>
+            </w:tcBorders>
+            <w:tcMar>
+              <w:top w:w="0" w:type="dxa"/>
+              <w:left w:w="108" w:type="dxa"/>
+              <w:bottom w:w="0" w:type="dxa"/>
+              <w:right w:w="108" w:type="dxa"/>
+            </w:tcMar>
+            <w:hideMark/>
+          </w:tcPr>
+          <w:p>
+            <w:pPr>
+              <w:spacing w:after="0" w:line="240" w:lineRule="auto"/>
+              <w:rPr>
+                <w:rFonts w:ascii="Times New Roman" w:eastAsia="Times New Roman" w:hAnsi="Times New Roman" w:cs="Times New Roman"/>
+                <w:sz w:val="24"/>
+                <w:szCs w:val="24"/>
+                <w:lang w:eastAsia="vi-VN"/>
+                <w14:ligatures w14:val="none"/>
+              </w:rPr>
+            </w:pPr>
+            <w:r>
+              <w:rPr>
+                <w:rFonts w:ascii="Arial" w:eastAsia="Times New Roman" w:hAnsi="Arial" w:cs="Arial"/>
+                <w:color w:val="000000"/>
+                <w:lang w:eastAsia="vi-VN"/>
+                <w14:ligatures w14:val="none"/>
+              </w:rPr>
+              <w:t>timeStartInsert</w:t>
+            </w:r>
+          </w:p>
+        </w:tc>
+        <w:tc>
+          <w:tcPr>
+            <w:tcW w:w="0" w:type="auto"/>
+            <w:tcBorders>
+              <w:top w:val="single" w:sz="4" w:space="0" w:color="BFBFBF"/>
+              <w:left w:val="single" w:sz="4" w:space="0" w:color="BFBFBF"/>
+              <w:bottom w:val="single" w:sz="4" w:space="0" w:color="BFBFBF"/>
+              <w:right w:val="single" w:sz="4" w:space="0" w:color="BFBFBF"/>
+            </w:tcBorders>
+            <w:tcMar>
+              <w:top w:w="0" w:type="dxa"/>
+              <w:left w:w="108" w:type="dxa"/>
+              <w:bottom w:w="0" w:type="dxa"/>
+              <w:right w:w="108" w:type="dxa"/>
+            </w:tcMar>
+            <w:hideMark/>
+          </w:tcPr>
+          <w:p>
+            <w:pPr>
+              <w:spacing w:after="0" w:line="240" w:lineRule="auto"/>
+              <w:rPr>
+                <w:rFonts w:ascii="Times New Roman" w:eastAsia="Times New Roman" w:hAnsi="Times New Roman" w:cs="Times New Roman"/>
+                <w:sz w:val="24"/>
+                <w:szCs w:val="24"/>
+                <w:lang w:eastAsia="vi-VN"/>
+                <w14:ligatures w14:val="none"/>
+              </w:rPr>
+            </w:pPr>
+            <w:r>
+              <w:rPr>
+                <w:rFonts w:ascii="Arial" w:eastAsia="Times New Roman" w:hAnsi="Arial" w:cs="Arial"/>
+                <w:color w:val="000000"/>
+                <w:lang w:eastAsia="vi-VN"/>
+                <w14:ligatures w14:val="none"/>
+              </w:rPr>
+              <w:t>DATETIME</w:t>
+            </w:r>
+          </w:p>
+        </w:tc>
+        <w:tc>
+          <w:tcPr>
+            <w:tcW w:w="0" w:type="auto"/>
+            <w:tcBorders>
+              <w:top w:val="single" w:sz="4" w:space="0" w:color="BFBFBF"/>
+              <w:left w:val="single" w:sz="4" w:space="0" w:color="BFBFBF"/>
+              <w:bottom w:val="single" w:sz="4" w:space="0" w:color="BFBFBF"/>
+              <w:right w:val="single" w:sz="4" w:space="0" w:color="BFBFBF"/>
+            </w:tcBorders>
+            <w:tcMar>
+              <w:top w:w="0" w:type="dxa"/>
+              <w:left w:w="108" w:type="dxa"/>
+              <w:bottom w:w="0" w:type="dxa"/>
+              <w:right w:w="108" w:type="dxa"/>
+            </w:tcMar>
+            <w:hideMark/>
+          </w:tcPr>
+          <w:p>
+            <w:pPr>
+              <w:spacing w:after="0" w:line="240" w:lineRule="auto"/>
+              <w:rPr>
+                <w:rFonts w:ascii="Times New Roman" w:eastAsia="Times New Roman" w:hAnsi="Times New Roman" w:cs="Times New Roman"/>
+                <w:sz w:val="24"/>
+                <w:szCs w:val="24"/>
+                <w:lang w:eastAsia="vi-VN"/>
+                <w14:ligatures w14:val="none"/>
+              </w:rPr>
+            </w:pPr>
+            <w:r>
+              <w:rPr>
+                <w:rFonts w:ascii="Arial" w:eastAsia="Times New Roman" w:hAnsi="Arial" w:cs="Arial"/>
+                <w:color w:val="000000"/>
+                <w:lang w:eastAsia="vi-VN"/>
+                <w14:ligatures w14:val="none"/>
+              </w:rPr>
+              <w:t>Thời gian thêm vào cơ sở dữ liệu.</w:t>
+            </w:r>
+          </w:p>
+        </w:tc>
+      </w:tr>
+    </w:tbl>
+    <w:p>
+      <w:pPr>
+        <w:pStyle w:val="ListParagraph"/>
+        <w:rPr>
+          <w:rFonts w:ascii="Arial" w:hAnsi="Arial" w:cs="Arial"/>
+          <w:b/>
+          <w:bCs/>
+          <w:sz w:val="32"/>
+          <w:szCs w:val="32"/>
+          <w:lang w:val="en-US"/>
+        </w:rPr>
+      </w:pPr>
+    </w:p>
+    <w:p>
+      <w:pPr>
+        <w:pStyle w:val="ListParagraph"/>
+        <w:rPr>
+          <w:rFonts w:ascii="Arial" w:hAnsi="Arial" w:cs="Arial"/>
+          <w:b/>
+          <w:bCs/>
+          <w:sz w:val="32"/>
+          <w:szCs w:val="32"/>
+          <w:lang w:val="en-US"/>
+        </w:rPr>
+      </w:pPr>
+      <w:r>
+        <w:rPr>
+          <w:rFonts w:ascii="Arial" w:hAnsi="Arial" w:cs="Arial"/>
+          <w:b/>
+          <w:bCs/>
+          <w:noProof/>
+          <w:color w:val="000000"/>
+          <w:sz w:val="32"/>
+          <w:szCs w:val="32"/>
+          <w:bdr w:val="none" w:sz="0" w:space="0" w:color="auto" w:frame="1"/>
+        </w:rPr>
+        <w:lastRenderedPageBreak/>
+        <w:drawing>
+          <wp:inline distT="0" distB="0" distL="0" distR="0" wp14:anchorId="04ABB9A0" wp14:editId="6895CE4E">
+            <wp:extent cx="5731510" cy="4356100"/>
+            <wp:effectExtent l="0" t="0" r="2540" b="6350"/>
+            <wp:docPr id="3" name="Picture 3"/>
+            <wp:cNvGraphicFramePr>
+              <a:graphicFrameLocks xmlns:a="http://schemas.openxmlformats.org/drawingml/2006/main" noChangeAspect="1"/>
+            </wp:cNvGraphicFramePr>
+            <a:graphic xmlns:a="http://schemas.openxmlformats.org/drawingml/2006/main">
+              <a:graphicData uri="http://schemas.openxmlformats.org/drawingml/2006/picture">
+                <pic:pic xmlns:pic="http://schemas.openxmlformats.org/drawingml/2006/picture">
+                  <pic:nvPicPr>
+                    <pic:cNvPr id="0" name="Picture 1"/>
+                    <pic:cNvPicPr>
+                      <a:picLocks noChangeAspect="1" noChangeArrowheads="1"/>
+                    </pic:cNvPicPr>
+                  </pic:nvPicPr>
+                  <pic:blipFill>
+                    <a:blip r:embed="rId43">
+                      <a:extLst>
+                        <a:ext uri="{28A0092B-C50C-407E-A947-70E740481C1C}">
+                          <a14:useLocalDpi xmlns:a14="http://schemas.microsoft.com/office/drawing/2010/main" val="0"/>
+                        </a:ext>
+                      </a:extLst>
+                    </a:blip>
+                    <a:srcRect/>
+                    <a:stretch>
+                      <a:fillRect/>
+                    </a:stretch>
+                  </pic:blipFill>
+                  <pic:spPr bwMode="auto">
+                    <a:xfrm>
+                      <a:off x="0" y="0"/>
+                      <a:ext cx="5731510" cy="4356100"/>
+                    </a:xfrm>
+                    <a:prstGeom prst="rect">
+                      <a:avLst/>
+                    </a:prstGeom>
+                    <a:noFill/>
+                    <a:ln>
+                      <a:noFill/>
+                    </a:ln>
+                  </pic:spPr>
+                </pic:pic>
+              </a:graphicData>
+            </a:graphic>
+          </wp:inline>
+        </w:drawing>
+      </w:r>
     </w:p>
     <w:p>
       <w:pPr>

</xml_diff>